<commit_message>
Updated intro with NT material.
</commit_message>
<xml_diff>
--- a/chaps/bacon.docx
+++ b/chaps/bacon.docx
@@ -1,6 +1,6 @@
 
 <file path=word/document.xml><?xml version="1.0" encoding="utf-8"?>
-<w:document xmlns:wpc="http://schemas.microsoft.com/office/word/2010/wordprocessingCanvas" xmlns:cx="http://schemas.microsoft.com/office/drawing/2014/chartex" xmlns:cx1="http://schemas.microsoft.com/office/drawing/2015/9/8/chartex" xmlns:cx2="http://schemas.microsoft.com/office/drawing/2015/10/21/chartex" xmlns:cx3="http://schemas.microsoft.com/office/drawing/2016/5/9/chartex" xmlns:cx4="http://schemas.microsoft.com/office/drawing/2016/5/10/chartex" xmlns:cx5="http://schemas.microsoft.com/office/drawing/2016/5/11/chartex" xmlns:cx6="http://schemas.microsoft.com/office/drawing/2016/5/12/chartex" xmlns:cx7="http://schemas.microsoft.com/office/drawing/2016/5/13/chartex" xmlns:cx8="http://schemas.microsoft.com/office/drawing/2016/5/14/chartex" xmlns:mc="http://schemas.openxmlformats.org/markup-compatibility/2006" xmlns:aink="http://schemas.microsoft.com/office/drawing/2016/ink" xmlns:am3d="http://schemas.microsoft.com/office/drawing/2017/model3d" xmlns:o="urn:schemas-microsoft-com:office:office" xmlns:oel="http://schemas.microsoft.com/office/2019/extlst" xmlns:r="http://schemas.openxmlformats.org/officeDocument/2006/relationships" xmlns:m="http://schemas.openxmlformats.org/officeDocument/2006/math" xmlns:v="urn:schemas-microsoft-com:vml" xmlns:wp14="http://schemas.microsoft.com/office/word/2010/wordprocessingDrawing" xmlns:wp="http://schemas.openxmlformats.org/drawingml/2006/wordprocessingDrawing" xmlns:w10="urn:schemas-microsoft-com:office:word" xmlns:w="http://schemas.openxmlformats.org/wordprocessingml/2006/main" xmlns:w14="http://schemas.microsoft.com/office/word/2010/wordml" xmlns:w15="http://schemas.microsoft.com/office/word/2012/wordml" xmlns:w16cex="http://schemas.microsoft.com/office/word/2018/wordml/cex" xmlns:w16cid="http://schemas.microsoft.com/office/word/2016/wordml/cid" xmlns:w16="http://schemas.microsoft.com/office/word/2018/wordml" xmlns:w16sdtdh="http://schemas.microsoft.com/office/word/2020/wordml/sdtdatahash" xmlns:w16se="http://schemas.microsoft.com/office/word/2015/wordml/symex" xmlns:wpg="http://schemas.microsoft.com/office/word/2010/wordprocessingGroup" xmlns:wpi="http://schemas.microsoft.com/office/word/2010/wordprocessingInk" xmlns:wne="http://schemas.microsoft.com/office/word/2006/wordml" xmlns:wps="http://schemas.microsoft.com/office/word/2010/wordprocessingShape" mc:Ignorable="w14 w15 w16se w16cid w16 w16cex w16sdtdh wp14">
+<w:document xmlns:wpc="http://schemas.microsoft.com/office/word/2010/wordprocessingCanvas" xmlns:cx="http://schemas.microsoft.com/office/drawing/2014/chartex" xmlns:cx1="http://schemas.microsoft.com/office/drawing/2015/9/8/chartex" xmlns:cx2="http://schemas.microsoft.com/office/drawing/2015/10/21/chartex" xmlns:cx3="http://schemas.microsoft.com/office/drawing/2016/5/9/chartex" xmlns:cx4="http://schemas.microsoft.com/office/drawing/2016/5/10/chartex" xmlns:cx5="http://schemas.microsoft.com/office/drawing/2016/5/11/chartex" xmlns:cx6="http://schemas.microsoft.com/office/drawing/2016/5/12/chartex" xmlns:cx7="http://schemas.microsoft.com/office/drawing/2016/5/13/chartex" xmlns:cx8="http://schemas.microsoft.com/office/drawing/2016/5/14/chartex" xmlns:mc="http://schemas.openxmlformats.org/markup-compatibility/2006" xmlns:aink="http://schemas.microsoft.com/office/drawing/2016/ink" xmlns:am3d="http://schemas.microsoft.com/office/drawing/2017/model3d" xmlns:o="urn:schemas-microsoft-com:office:office" xmlns:oel="http://schemas.microsoft.com/office/2019/extlst" xmlns:r="http://schemas.openxmlformats.org/officeDocument/2006/relationships" xmlns:m="http://schemas.openxmlformats.org/officeDocument/2006/math" xmlns:v="urn:schemas-microsoft-com:vml" xmlns:wp14="http://schemas.microsoft.com/office/word/2010/wordprocessingDrawing" xmlns:wp="http://schemas.openxmlformats.org/drawingml/2006/wordprocessingDrawing" xmlns:w10="urn:schemas-microsoft-com:office:word" xmlns:w="http://schemas.openxmlformats.org/wordprocessingml/2006/main" xmlns:w14="http://schemas.microsoft.com/office/word/2010/wordml" xmlns:w15="http://schemas.microsoft.com/office/word/2012/wordml" xmlns:w16cex="http://schemas.microsoft.com/office/word/2018/wordml/cex" xmlns:w16cid="http://schemas.microsoft.com/office/word/2016/wordml/cid" xmlns:w16="http://schemas.microsoft.com/office/word/2018/wordml" xmlns:w16du="http://schemas.microsoft.com/office/word/2023/wordml/word16du" xmlns:w16sdtdh="http://schemas.microsoft.com/office/word/2020/wordml/sdtdatahash" xmlns:w16se="http://schemas.microsoft.com/office/word/2015/wordml/symex" xmlns:wpg="http://schemas.microsoft.com/office/word/2010/wordprocessingGroup" xmlns:wpi="http://schemas.microsoft.com/office/word/2010/wordprocessingInk" xmlns:wne="http://schemas.microsoft.com/office/word/2006/wordml" xmlns:wps="http://schemas.microsoft.com/office/word/2010/wordprocessingShape" mc:Ignorable="w14 w15 w16se w16cid w16 w16cex w16sdtdh w16du wp14">
   <w:body>
     <w:p>
       <w:pPr>
@@ -11,7 +11,49 @@
           <w:b/>
           <w:bCs/>
         </w:rPr>
-        <w:t>Francis Bacon on Work, Rest, and Man’s Empire over Nature</w:t>
+        <w:t>Creation, Fall, and (Technological) Redemption</w:t>
+      </w:r>
+      <w:r>
+        <w:rPr>
+          <w:b/>
+          <w:bCs/>
+        </w:rPr>
+        <w:t xml:space="preserve">: </w:t>
+      </w:r>
+      <w:r>
+        <w:rPr>
+          <w:b/>
+          <w:bCs/>
+        </w:rPr>
+        <w:t>Francis Bacon on</w:t>
+      </w:r>
+      <w:r>
+        <w:rPr>
+          <w:b/>
+          <w:bCs/>
+        </w:rPr>
+        <w:t xml:space="preserve"> </w:t>
+      </w:r>
+      <w:r>
+        <w:rPr>
+          <w:b/>
+          <w:bCs/>
+        </w:rPr>
+        <w:t xml:space="preserve">Work and Man’s </w:t>
+      </w:r>
+      <w:r>
+        <w:rPr>
+          <w:b/>
+          <w:bCs/>
+        </w:rPr>
+        <w:t>Right</w:t>
+      </w:r>
+      <w:r>
+        <w:rPr>
+          <w:b/>
+          <w:bCs/>
+        </w:rPr>
+        <w:t xml:space="preserve"> over Nature</w:t>
       </w:r>
     </w:p>
     <w:p>
@@ -42,15 +84,6 @@
     <w:p>
       <w:pPr>
         <w:spacing w:line="480" w:lineRule="auto"/>
-        <w:jc w:val="center"/>
-      </w:pPr>
-      <w:r>
-        <w:t>[Note: This is a draft. Please do not cite without written permission of the author.]</w:t>
-      </w:r>
-    </w:p>
-    <w:p>
-      <w:pPr>
-        <w:spacing w:line="480" w:lineRule="auto"/>
         <w:rPr>
           <w:b/>
           <w:bCs/>
@@ -133,7 +166,13 @@
         <w:t xml:space="preserve"> will</w:t>
       </w:r>
       <w:r>
-        <w:t xml:space="preserve"> pay special attention to one element that played a particularly important role in how Bacon came to understand nature’s resistance to human concerns, on the one hand, and the way in which something could be done about it: the Judeo-Christian concept of the Fall of man</w:t>
+        <w:t xml:space="preserve"> pay special attention to one element that played a particularly important role in how Bacon came to understand nature’s resistance to human concerns, on the one hand, and the way in which something could be done about it: the Judeo-Christian concept of the </w:t>
+      </w:r>
+      <w:r>
+        <w:t>f</w:t>
+      </w:r>
+      <w:r>
+        <w:t>all of man</w:t>
       </w:r>
       <w:r>
         <w:t xml:space="preserve"> (as </w:t>
@@ -165,7 +204,13 @@
       </w:r>
       <w:proofErr w:type="spellEnd"/>
       <w:r>
-        <w:t xml:space="preserve">-theological framing device of the Fall of man, we see that the central problem of human existence is the fact that man has lost his </w:t>
+        <w:t xml:space="preserve">-theological framing device of the </w:t>
+      </w:r>
+      <w:r>
+        <w:t>f</w:t>
+      </w:r>
+      <w:r>
+        <w:t xml:space="preserve">all of man, we see that the central problem of human existence is the fact that man has lost his </w:t>
       </w:r>
       <w:r>
         <w:t>dominion over nature</w:t>
@@ -253,26 +298,26 @@
         <w:t>e</w:t>
       </w:r>
       <w:r>
-        <w:t xml:space="preserve">s, but a few key themes have emerged in the work of disparate commentators. It is generally agreed that Bacon was interested in increasing man’s power over </w:t>
+        <w:t>s, but a few key themes have emerged in the work of disparate commentators. It is generally agreed that Bacon was interested in increasing man’s power over nature through a novel approach to natural science.</w:t>
+      </w:r>
+      <w:r>
+        <w:rPr>
+          <w:rStyle w:val="EndnoteReference"/>
+        </w:rPr>
+        <w:endnoteReference w:id="1"/>
+      </w:r>
+      <w:r>
+        <w:t xml:space="preserve"> Baconian </w:t>
+      </w:r>
+      <w:r>
+        <w:t>experimental</w:t>
+      </w:r>
+      <w:r>
+        <w:t xml:space="preserve"> science, which itself </w:t>
       </w:r>
       <w:r>
         <w:lastRenderedPageBreak/>
-        <w:t>nature through a novel approach to natural science.</w:t>
-      </w:r>
-      <w:r>
-        <w:rPr>
-          <w:rStyle w:val="EndnoteReference"/>
-        </w:rPr>
-        <w:endnoteReference w:id="1"/>
-      </w:r>
-      <w:r>
-        <w:t xml:space="preserve"> Baconian </w:t>
-      </w:r>
-      <w:r>
-        <w:t>experimental</w:t>
-      </w:r>
-      <w:r>
-        <w:t xml:space="preserve"> science, which itself is the subject of much scholarship, is often tied to an explicit moral intention. Bacon is thus described as a great humanitarian.</w:t>
+        <w:t>is the subject of much scholarship, is often tied to an explicit moral intention. Bacon is thus described as a great humanitarian.</w:t>
       </w:r>
       <w:r>
         <w:rPr>
@@ -348,7 +393,7 @@
         <w:t>Bacon’s</w:t>
       </w:r>
       <w:r>
-        <w:t xml:space="preserve"> thought. Robert Faulker, for example, argues that’s Bacon’s </w:t>
+        <w:t xml:space="preserve"> thought. Robert Faulker, for example, argues that Bacon’s </w:t>
       </w:r>
       <w:r>
         <w:t xml:space="preserve">attempt to </w:t>
@@ -440,23 +485,23 @@
         <w:t>e</w:t>
       </w:r>
       <w:r>
-        <w:t xml:space="preserve"> purpose of this chapter is not to settle the question of whether Bacon believed his own religious statements – though it will bear on that question – but simply to read some of his </w:t>
+        <w:t xml:space="preserve"> purpose of this chapter is not to settle the question of whether Bacon believed his own religious statements – though it will bear on that question – but simply to read some of his writings with his biblical and theological statements in </w:t>
+      </w:r>
+      <w:r>
+        <w:t>the foreground</w:t>
+      </w:r>
+      <w:r>
+        <w:t xml:space="preserve">. Whether </w:t>
+      </w:r>
+      <w:r>
+        <w:t xml:space="preserve">or not </w:t>
+      </w:r>
+      <w:r>
+        <w:t xml:space="preserve">he truly </w:t>
       </w:r>
       <w:r>
         <w:lastRenderedPageBreak/>
-        <w:t xml:space="preserve">writings with his biblical and theological statements in </w:t>
-      </w:r>
-      <w:r>
-        <w:t>the foreground</w:t>
-      </w:r>
-      <w:r>
-        <w:t xml:space="preserve">. Whether </w:t>
-      </w:r>
-      <w:r>
-        <w:t xml:space="preserve">or not </w:t>
-      </w:r>
-      <w:r>
-        <w:t xml:space="preserve">he truly believed his statements about, for example, the fall of man, it is </w:t>
+        <w:t xml:space="preserve">believed his statements about, for example, the fall of man, it is </w:t>
       </w:r>
       <w:r>
         <w:t>clear</w:t>
@@ -511,7 +556,8 @@
       </w:r>
       <w:r>
         <w:rPr>
-          <w:u w:val="single"/>
+          <w:i/>
+          <w:iCs/>
         </w:rPr>
         <w:t>The Great Instauration</w:t>
       </w:r>
@@ -540,7 +586,10 @@
         <w:t xml:space="preserve">Bacon. </w:t>
       </w:r>
       <w:r>
-        <w:t>For example, he refers</w:t>
+        <w:t>H</w:t>
+      </w:r>
+      <w:r>
+        <w:t>e refers</w:t>
       </w:r>
       <w:r>
         <w:t xml:space="preserve"> to</w:t>
@@ -648,7 +697,10 @@
         <w:t xml:space="preserve"> </w:t>
       </w:r>
       <w:r>
-        <w:t>reversal of the curse placed upon humanity in the Garden of Eden.</w:t>
+        <w:t>overcoming</w:t>
+      </w:r>
+      <w:r>
+        <w:t xml:space="preserve"> of the curse placed upon humanity in the Garden of Eden.</w:t>
       </w:r>
       <w:r>
         <w:t xml:space="preserve"> C</w:t>
@@ -664,7 +716,8 @@
       </w:r>
       <w:r>
         <w:rPr>
-          <w:u w:val="single"/>
+          <w:i/>
+          <w:iCs/>
         </w:rPr>
         <w:t>Confessions</w:t>
       </w:r>
@@ -673,7 +726,8 @@
       </w:r>
       <w:r>
         <w:rPr>
-          <w:u w:val="single"/>
+          <w:i/>
+          <w:iCs/>
         </w:rPr>
         <w:t>The City of God</w:t>
       </w:r>
@@ -688,17 +742,17 @@
         <w:t>the</w:t>
       </w:r>
       <w:r>
-        <w:t xml:space="preserve"> theologian of medieval </w:t>
+        <w:t xml:space="preserve"> theologian of medieval Christendom, God’s sabbath rest referred to the Heavenly City in the age to come</w:t>
+      </w:r>
+      <w:r>
+        <w:t>:</w:t>
+      </w:r>
+      <w:r>
+        <w:t xml:space="preserve"> “After this present age God will </w:t>
       </w:r>
       <w:r>
         <w:lastRenderedPageBreak/>
-        <w:t>Christendom, God’s sabbath rest referred to the Heavenly City in the age to come</w:t>
-      </w:r>
-      <w:r>
-        <w:t>:</w:t>
-      </w:r>
-      <w:r>
-        <w:t xml:space="preserve"> “After this present age God will rest, as it were, on the seventh day, and he will cause us, who are the seventh day, to find our rest in him</w:t>
+        <w:t>rest, as it were, on the seventh day, and he will cause us, who are the seventh day, to find our rest in him</w:t>
       </w:r>
       <w:r>
         <w:t>.</w:t>
@@ -828,7 +882,19 @@
         <w:t xml:space="preserve"> come into view. Put simply, </w:t>
       </w:r>
       <w:r>
-        <w:t>I argue that we can read Bacon as using the Fall as a framing device, giving him an account of the origin of the greatest human difficulties and the categories by which he attempted to address them. With the Fall, mankind’s original power over nature was lost, such that great labour and toil</w:t>
+        <w:t xml:space="preserve">I argue that we can read Bacon as using the </w:t>
+      </w:r>
+      <w:r>
+        <w:t>f</w:t>
+      </w:r>
+      <w:r>
+        <w:t xml:space="preserve">all as a framing device, giving him an account of the origin of the greatest human difficulties and the categories by which he attempted to address them. With the </w:t>
+      </w:r>
+      <w:r>
+        <w:t>f</w:t>
+      </w:r>
+      <w:r>
+        <w:t>all, mankind’s original power over nature was lost, such that great labour and toil</w:t>
       </w:r>
       <w:r>
         <w:t xml:space="preserve"> – that is, </w:t>
@@ -868,11 +934,7 @@
         <w:t>-</w:t>
       </w:r>
       <w:r>
-        <w:t xml:space="preserve">saving device that </w:t>
-      </w:r>
-      <w:r>
-        <w:lastRenderedPageBreak/>
-        <w:t xml:space="preserve">allows fallen men to discover the inner workings of nature in such a way that mankind’s </w:t>
+        <w:t xml:space="preserve">saving device that allows fallen men to discover the inner workings of nature in such a way that mankind’s </w:t>
       </w:r>
       <w:r>
         <w:t>original</w:t>
@@ -916,7 +978,13 @@
         <w:ind w:firstLine="720"/>
       </w:pPr>
       <w:r>
-        <w:t xml:space="preserve">Bacon’s understanding of the Fall frames his scientific and political project, explaining why it is necessary and the way in which it </w:t>
+        <w:t xml:space="preserve">Bacon’s understanding of the </w:t>
+      </w:r>
+      <w:r>
+        <w:t>f</w:t>
+      </w:r>
+      <w:r>
+        <w:t xml:space="preserve">all frames his scientific and political project, explaining why it is necessary and the way in which it </w:t>
       </w:r>
       <w:r>
         <w:t>can</w:t>
@@ -934,7 +1002,13 @@
         <w:t>his</w:t>
       </w:r>
       <w:r>
-        <w:t xml:space="preserve"> allusions to divine creation, the Fall, and the Sabbath rest.</w:t>
+        <w:t xml:space="preserve"> allusions to divine creation, the </w:t>
+      </w:r>
+      <w:r>
+        <w:t>f</w:t>
+      </w:r>
+      <w:r>
+        <w:t>all, and the Sabbath rest.</w:t>
       </w:r>
       <w:r>
         <w:t xml:space="preserve"> He </w:t>
@@ -1166,66 +1240,83 @@
           <w:rFonts w:eastAsia="Times New Roman"/>
           <w:szCs w:val="24"/>
         </w:rPr>
-        <w:t xml:space="preserve">when attempting to manipulate nature for their own ends, is different. Instead of being able to implement an orderly and rational plan, they are met with a world full of “vanity and vexation of spirit.” The world in which men live is </w:t>
-      </w:r>
-      <w:r>
-        <w:rPr>
-          <w:rFonts w:eastAsia="Times New Roman"/>
+        <w:t xml:space="preserve">when attempting to manipulate nature for their own ends, is different. Instead of being able to implement an orderly and rational plan, they are met with a world full of “vanity and vexation of spirit.” The world in which men live is meaningless and impossibly difficult to organize and manipulate. Because of this, </w:t>
+      </w:r>
+      <w:r>
+        <w:rPr>
+          <w:rFonts w:eastAsia="Times New Roman"/>
+          <w:szCs w:val="24"/>
+        </w:rPr>
+        <w:t xml:space="preserve">Bacon concludes, </w:t>
+      </w:r>
+      <w:r>
+        <w:rPr>
+          <w:rFonts w:eastAsia="Times New Roman"/>
+          <w:szCs w:val="24"/>
+        </w:rPr>
+        <w:t>“he has no rest</w:t>
+      </w:r>
+      <w:r>
+        <w:rPr>
+          <w:rFonts w:eastAsia="Times New Roman"/>
+          <w:szCs w:val="24"/>
+        </w:rPr>
+        <w:t>.</w:t>
+      </w:r>
+      <w:r>
+        <w:rPr>
+          <w:rFonts w:eastAsia="Times New Roman"/>
+          <w:szCs w:val="24"/>
+        </w:rPr>
+        <w:t>”</w:t>
+      </w:r>
+      <w:r>
+        <w:rPr>
+          <w:rStyle w:val="EndnoteReference"/>
+          <w:rFonts w:eastAsia="Times New Roman"/>
+          <w:szCs w:val="24"/>
+        </w:rPr>
+        <w:endnoteReference w:id="13"/>
+      </w:r>
+      <w:r>
+        <w:rPr>
+          <w:rFonts w:eastAsia="Times New Roman"/>
+          <w:szCs w:val="24"/>
+        </w:rPr>
+        <w:t xml:space="preserve"> It is only by following </w:t>
+      </w:r>
+      <w:r>
+        <w:rPr>
+          <w:rFonts w:eastAsia="Times New Roman"/>
+          <w:szCs w:val="24"/>
+        </w:rPr>
+        <w:t xml:space="preserve">the </w:t>
+      </w:r>
+      <w:r>
+        <w:rPr>
+          <w:rFonts w:eastAsia="Times New Roman"/>
+          <w:szCs w:val="24"/>
+        </w:rPr>
+        <w:t xml:space="preserve">scientific method outlined in </w:t>
+      </w:r>
+      <w:r>
+        <w:rPr>
+          <w:rFonts w:eastAsia="Times New Roman"/>
+          <w:i/>
+          <w:iCs/>
+          <w:szCs w:val="24"/>
+        </w:rPr>
+        <w:t xml:space="preserve">The Great </w:t>
+      </w:r>
+      <w:r>
+        <w:rPr>
+          <w:rFonts w:eastAsia="Times New Roman"/>
+          <w:i/>
+          <w:iCs/>
           <w:szCs w:val="24"/>
         </w:rPr>
         <w:lastRenderedPageBreak/>
-        <w:t xml:space="preserve">meaningless and impossibly difficult to organize and manipulate. Because of this, </w:t>
-      </w:r>
-      <w:r>
-        <w:rPr>
-          <w:rFonts w:eastAsia="Times New Roman"/>
-          <w:szCs w:val="24"/>
-        </w:rPr>
-        <w:t xml:space="preserve">Bacon concludes, </w:t>
-      </w:r>
-      <w:r>
-        <w:rPr>
-          <w:rFonts w:eastAsia="Times New Roman"/>
-          <w:szCs w:val="24"/>
-        </w:rPr>
-        <w:t>“he has no rest</w:t>
-      </w:r>
-      <w:r>
-        <w:rPr>
-          <w:rFonts w:eastAsia="Times New Roman"/>
-          <w:szCs w:val="24"/>
-        </w:rPr>
-        <w:t>.</w:t>
-      </w:r>
-      <w:r>
-        <w:rPr>
-          <w:rFonts w:eastAsia="Times New Roman"/>
-          <w:szCs w:val="24"/>
-        </w:rPr>
-        <w:t>”</w:t>
-      </w:r>
-      <w:r>
-        <w:rPr>
-          <w:rStyle w:val="EndnoteReference"/>
-          <w:rFonts w:eastAsia="Times New Roman"/>
-          <w:szCs w:val="24"/>
-        </w:rPr>
-        <w:endnoteReference w:id="13"/>
-      </w:r>
-      <w:r>
-        <w:rPr>
-          <w:rFonts w:eastAsia="Times New Roman"/>
-          <w:szCs w:val="24"/>
-        </w:rPr>
-        <w:t xml:space="preserve"> It is only by following scientific method outlined in </w:t>
-      </w:r>
-      <w:r>
-        <w:rPr>
-          <w:rFonts w:eastAsia="Times New Roman"/>
-          <w:szCs w:val="24"/>
-          <w:u w:val="single"/>
-        </w:rPr>
-        <w:t>The Great Instauration</w:t>
+        <w:t>Instauration</w:t>
       </w:r>
       <w:r>
         <w:rPr>
@@ -1288,7 +1379,21 @@
           <w:rFonts w:eastAsia="Times New Roman"/>
           <w:szCs w:val="24"/>
         </w:rPr>
-        <w:t xml:space="preserve"> satisfaction of material wants. There is no explicit reference to the Fall, but it rings loudly in the undertones of this passage, especially insofar as the problem to be overcome is nature’s resistance to human works and Man’s inability to </w:t>
+        <w:t xml:space="preserve"> satisfaction of material wants. There is no explicit reference to the </w:t>
+      </w:r>
+      <w:r>
+        <w:rPr>
+          <w:rFonts w:eastAsia="Times New Roman"/>
+          <w:szCs w:val="24"/>
+        </w:rPr>
+        <w:t>f</w:t>
+      </w:r>
+      <w:r>
+        <w:rPr>
+          <w:rFonts w:eastAsia="Times New Roman"/>
+          <w:szCs w:val="24"/>
+        </w:rPr>
+        <w:t xml:space="preserve">all, but it rings loudly in the undertones of this passage, especially insofar as the problem to be overcome is nature’s resistance to human works and Man’s inability to </w:t>
       </w:r>
       <w:r>
         <w:rPr>
@@ -1346,7 +1451,21 @@
           <w:rFonts w:eastAsia="Times New Roman"/>
           <w:szCs w:val="24"/>
         </w:rPr>
-        <w:t>hese allusions to the Fall</w:t>
+        <w:t xml:space="preserve">hese allusions to the </w:t>
+      </w:r>
+      <w:r>
+        <w:rPr>
+          <w:rFonts w:eastAsia="Times New Roman"/>
+          <w:szCs w:val="24"/>
+        </w:rPr>
+        <w:t>f</w:t>
+      </w:r>
+      <w:r>
+        <w:rPr>
+          <w:rFonts w:eastAsia="Times New Roman"/>
+          <w:szCs w:val="24"/>
+        </w:rPr>
+        <w:t>all</w:t>
       </w:r>
       <w:r>
         <w:rPr>
@@ -1381,7 +1500,22 @@
           <w:rFonts w:eastAsia="Times New Roman"/>
           <w:szCs w:val="24"/>
         </w:rPr>
-        <w:t xml:space="preserve"> some date it to before Bacon’s knighthood in 1603 – and therefore </w:t>
+        <w:t xml:space="preserve"> some date it to before Bacon’s knighthood in 1603</w:t>
+      </w:r>
+      <w:r>
+        <w:rPr>
+          <w:rStyle w:val="EndnoteReference"/>
+          <w:rFonts w:eastAsia="Times New Roman"/>
+          <w:szCs w:val="24"/>
+        </w:rPr>
+        <w:endnoteReference w:id="14"/>
+      </w:r>
+      <w:r>
+        <w:rPr>
+          <w:rFonts w:eastAsia="Times New Roman"/>
+          <w:szCs w:val="24"/>
+        </w:rPr>
+        <w:t xml:space="preserve"> – and therefore </w:t>
       </w:r>
       <w:r>
         <w:rPr>
@@ -1479,14 +1613,28 @@
           <w:rFonts w:eastAsia="Times New Roman"/>
           <w:szCs w:val="24"/>
         </w:rPr>
-        <w:endnoteReference w:id="14"/>
-      </w:r>
-      <w:r>
-        <w:rPr>
-          <w:rFonts w:eastAsia="Times New Roman"/>
-          <w:szCs w:val="24"/>
-        </w:rPr>
-        <w:t xml:space="preserve"> These perfect laws were altered as a result of the Fall, in a process Bacon describes as a </w:t>
+        <w:endnoteReference w:id="15"/>
+      </w:r>
+      <w:r>
+        <w:rPr>
+          <w:rFonts w:eastAsia="Times New Roman"/>
+          <w:szCs w:val="24"/>
+        </w:rPr>
+        <w:t xml:space="preserve"> These perfect laws were altered as a result of the </w:t>
+      </w:r>
+      <w:r>
+        <w:rPr>
+          <w:rFonts w:eastAsia="Times New Roman"/>
+          <w:szCs w:val="24"/>
+        </w:rPr>
+        <w:t>f</w:t>
+      </w:r>
+      <w:r>
+        <w:rPr>
+          <w:rFonts w:eastAsia="Times New Roman"/>
+          <w:szCs w:val="24"/>
+        </w:rPr>
+        <w:t xml:space="preserve">all, in a process Bacon describes as a </w:t>
       </w:r>
       <w:r>
         <w:rPr>
@@ -1518,7 +1666,21 @@
           <w:rFonts w:eastAsia="Times New Roman"/>
           <w:szCs w:val="24"/>
         </w:rPr>
-        <w:t xml:space="preserve">. The primary effect of the Fall, </w:t>
+        <w:t xml:space="preserve">. The primary effect of the </w:t>
+      </w:r>
+      <w:r>
+        <w:rPr>
+          <w:rFonts w:eastAsia="Times New Roman"/>
+          <w:szCs w:val="24"/>
+        </w:rPr>
+        <w:t>f</w:t>
+      </w:r>
+      <w:r>
+        <w:rPr>
+          <w:rFonts w:eastAsia="Times New Roman"/>
+          <w:szCs w:val="24"/>
+        </w:rPr>
+        <w:t xml:space="preserve">all, </w:t>
       </w:r>
       <w:r>
         <w:rPr>
@@ -1644,22 +1806,28 @@
           <w:rFonts w:eastAsia="Times New Roman"/>
           <w:szCs w:val="24"/>
         </w:rPr>
-        <w:t>, he suggests</w:t>
-      </w:r>
-      <w:r>
-        <w:rPr>
-          <w:rFonts w:eastAsia="Times New Roman"/>
-          <w:szCs w:val="24"/>
-        </w:rPr>
-        <w:t xml:space="preserve">. By </w:t>
-      </w:r>
-      <w:r>
-        <w:rPr>
-          <w:rFonts w:eastAsia="Times New Roman"/>
-          <w:szCs w:val="24"/>
-        </w:rPr>
-        <w:lastRenderedPageBreak/>
-        <w:t>introducing changes to the laws of nature that make it harder to subdue nature, man’s God-given role as master of nature has been corrupted</w:t>
+        <w:t xml:space="preserve">, he </w:t>
+      </w:r>
+      <w:r>
+        <w:rPr>
+          <w:rFonts w:eastAsia="Times New Roman"/>
+          <w:szCs w:val="24"/>
+        </w:rPr>
+        <w:t xml:space="preserve">thereby </w:t>
+      </w:r>
+      <w:r>
+        <w:rPr>
+          <w:rFonts w:eastAsia="Times New Roman"/>
+          <w:szCs w:val="24"/>
+        </w:rPr>
+        <w:t>suggests</w:t>
+      </w:r>
+      <w:r>
+        <w:rPr>
+          <w:rFonts w:eastAsia="Times New Roman"/>
+          <w:szCs w:val="24"/>
+        </w:rPr>
+        <w:t>. By introducing changes to the laws of nature that make it harder to subdue nature, man’s God-given role as master of nature has been corrupted</w:t>
       </w:r>
       <w:r>
         <w:rPr>
@@ -1706,6 +1874,7 @@
           <w:rFonts w:eastAsia="Times New Roman"/>
           <w:szCs w:val="24"/>
         </w:rPr>
+        <w:lastRenderedPageBreak/>
         <w:t>At this point it is worth dwelling on a</w:t>
       </w:r>
       <w:r>
@@ -1720,7 +1889,35 @@
           <w:rFonts w:eastAsia="Times New Roman"/>
           <w:szCs w:val="24"/>
         </w:rPr>
-        <w:t xml:space="preserve"> important difference between Bacon’s theory of the Fall and what was common to prevailing theories of the time.</w:t>
+        <w:t xml:space="preserve"> important difference between Bacon’s theory of the </w:t>
+      </w:r>
+      <w:r>
+        <w:rPr>
+          <w:rFonts w:eastAsia="Times New Roman"/>
+          <w:szCs w:val="24"/>
+        </w:rPr>
+        <w:t>f</w:t>
+      </w:r>
+      <w:r>
+        <w:rPr>
+          <w:rFonts w:eastAsia="Times New Roman"/>
+          <w:szCs w:val="24"/>
+        </w:rPr>
+        <w:t xml:space="preserve">all and what was common to prevailing </w:t>
+      </w:r>
+      <w:r>
+        <w:rPr>
+          <w:rFonts w:eastAsia="Times New Roman"/>
+          <w:szCs w:val="24"/>
+        </w:rPr>
+        <w:t>theological views</w:t>
+      </w:r>
+      <w:r>
+        <w:rPr>
+          <w:rFonts w:eastAsia="Times New Roman"/>
+          <w:szCs w:val="24"/>
+        </w:rPr>
+        <w:t xml:space="preserve"> of the time.</w:t>
       </w:r>
       <w:r>
         <w:rPr>
@@ -1732,8 +1929,9 @@
       <w:r>
         <w:rPr>
           <w:rFonts w:eastAsia="Times New Roman"/>
-          <w:szCs w:val="24"/>
-          <w:u w:val="single"/>
+          <w:i/>
+          <w:iCs/>
+          <w:szCs w:val="24"/>
         </w:rPr>
         <w:t>City of God</w:t>
       </w:r>
@@ -1788,7 +1986,7 @@
           <w:rFonts w:eastAsia="Times New Roman"/>
           <w:szCs w:val="24"/>
         </w:rPr>
-        <w:endnoteReference w:id="15"/>
+        <w:endnoteReference w:id="16"/>
       </w:r>
     </w:p>
     <w:p>
@@ -1805,35 +2003,56 @@
           <w:rFonts w:eastAsia="Times New Roman"/>
           <w:szCs w:val="24"/>
         </w:rPr>
-        <w:t xml:space="preserve">The reformer John Calvin, despite his </w:t>
-      </w:r>
-      <w:r>
-        <w:rPr>
-          <w:rFonts w:eastAsia="Times New Roman"/>
-          <w:szCs w:val="24"/>
-        </w:rPr>
-        <w:t>many</w:t>
-      </w:r>
-      <w:r>
-        <w:rPr>
-          <w:rFonts w:eastAsia="Times New Roman"/>
-          <w:szCs w:val="24"/>
-        </w:rPr>
-        <w:t xml:space="preserve"> </w:t>
-      </w:r>
-      <w:r>
-        <w:rPr>
-          <w:rFonts w:eastAsia="Times New Roman"/>
-          <w:szCs w:val="24"/>
-        </w:rPr>
-        <w:t>disagreements</w:t>
-      </w:r>
-      <w:r>
-        <w:rPr>
-          <w:rFonts w:eastAsia="Times New Roman"/>
-          <w:szCs w:val="24"/>
-        </w:rPr>
-        <w:t xml:space="preserve"> with the Catholic Saint Augustine, also underst</w:t>
+        <w:t xml:space="preserve">Nor was </w:t>
+      </w:r>
+      <w:r>
+        <w:rPr>
+          <w:rFonts w:eastAsia="Times New Roman"/>
+          <w:szCs w:val="24"/>
+        </w:rPr>
+        <w:t>this</w:t>
+      </w:r>
+      <w:r>
+        <w:rPr>
+          <w:rFonts w:eastAsia="Times New Roman"/>
+          <w:szCs w:val="24"/>
+        </w:rPr>
+        <w:t xml:space="preserve"> moral conception of the fall unique to Catholic thought. </w:t>
+      </w:r>
+      <w:r>
+        <w:rPr>
+          <w:rFonts w:eastAsia="Times New Roman"/>
+          <w:szCs w:val="24"/>
+        </w:rPr>
+        <w:t>The reformer John Calvin</w:t>
+      </w:r>
+      <w:r>
+        <w:rPr>
+          <w:rFonts w:eastAsia="Times New Roman"/>
+          <w:szCs w:val="24"/>
+        </w:rPr>
+        <w:t xml:space="preserve"> </w:t>
+      </w:r>
+      <w:r>
+        <w:rPr>
+          <w:rFonts w:eastAsia="Times New Roman"/>
+          <w:szCs w:val="24"/>
+        </w:rPr>
+        <w:t>similarly</w:t>
+      </w:r>
+      <w:r>
+        <w:rPr>
+          <w:rFonts w:eastAsia="Times New Roman"/>
+          <w:szCs w:val="24"/>
+        </w:rPr>
+        <w:t xml:space="preserve"> </w:t>
+      </w:r>
+      <w:r>
+        <w:rPr>
+          <w:rFonts w:eastAsia="Times New Roman"/>
+          <w:szCs w:val="24"/>
+        </w:rPr>
+        <w:t>underst</w:t>
       </w:r>
       <w:r>
         <w:rPr>
@@ -1847,7 +2066,21 @@
           <w:rFonts w:eastAsia="Times New Roman"/>
           <w:szCs w:val="24"/>
         </w:rPr>
-        <w:t>d the effect of the fall in moral terms:</w:t>
+        <w:t>d the effect</w:t>
+      </w:r>
+      <w:r>
+        <w:rPr>
+          <w:rFonts w:eastAsia="Times New Roman"/>
+          <w:szCs w:val="24"/>
+        </w:rPr>
+        <w:t>s</w:t>
+      </w:r>
+      <w:r>
+        <w:rPr>
+          <w:rFonts w:eastAsia="Times New Roman"/>
+          <w:szCs w:val="24"/>
+        </w:rPr>
+        <w:t xml:space="preserve"> of the fall in moral terms:</w:t>
       </w:r>
     </w:p>
     <w:p>
@@ -2089,7 +2322,7 @@
           <w:rFonts w:eastAsia="Times New Roman"/>
           <w:szCs w:val="24"/>
         </w:rPr>
-        <w:endnoteReference w:id="16"/>
+        <w:endnoteReference w:id="17"/>
       </w:r>
     </w:p>
     <w:p>
@@ -2105,7 +2338,35 @@
           <w:rFonts w:eastAsia="Times New Roman"/>
           <w:szCs w:val="24"/>
         </w:rPr>
-        <w:t xml:space="preserve">The prevailing Christian conception of the Fall, </w:t>
+        <w:t xml:space="preserve">The conception of the </w:t>
+      </w:r>
+      <w:r>
+        <w:rPr>
+          <w:rFonts w:eastAsia="Times New Roman"/>
+          <w:szCs w:val="24"/>
+        </w:rPr>
+        <w:t>f</w:t>
+      </w:r>
+      <w:r>
+        <w:rPr>
+          <w:rFonts w:eastAsia="Times New Roman"/>
+          <w:szCs w:val="24"/>
+        </w:rPr>
+        <w:t>all</w:t>
+      </w:r>
+      <w:r>
+        <w:rPr>
+          <w:rFonts w:eastAsia="Times New Roman"/>
+          <w:szCs w:val="24"/>
+        </w:rPr>
+        <w:t xml:space="preserve"> accepted by the western church</w:t>
+      </w:r>
+      <w:r>
+        <w:rPr>
+          <w:rFonts w:eastAsia="Times New Roman"/>
+          <w:szCs w:val="24"/>
+        </w:rPr>
+        <w:t xml:space="preserve">, </w:t>
       </w:r>
       <w:r>
         <w:rPr>
@@ -2149,7 +2410,35 @@
           <w:rFonts w:eastAsia="Times New Roman"/>
           <w:szCs w:val="24"/>
         </w:rPr>
-        <w:t>. Bacon’s explanation of the Fall is in effect a reversal</w:t>
+        <w:t xml:space="preserve">. Bacon’s explanation of the </w:t>
+      </w:r>
+      <w:r>
+        <w:rPr>
+          <w:rFonts w:eastAsia="Times New Roman"/>
+          <w:szCs w:val="24"/>
+        </w:rPr>
+        <w:t>f</w:t>
+      </w:r>
+      <w:r>
+        <w:rPr>
+          <w:rFonts w:eastAsia="Times New Roman"/>
+          <w:szCs w:val="24"/>
+        </w:rPr>
+        <w:t xml:space="preserve">all </w:t>
+      </w:r>
+      <w:r>
+        <w:rPr>
+          <w:rFonts w:eastAsia="Times New Roman"/>
+          <w:szCs w:val="24"/>
+        </w:rPr>
+        <w:t>amounts to</w:t>
+      </w:r>
+      <w:r>
+        <w:rPr>
+          <w:rFonts w:eastAsia="Times New Roman"/>
+          <w:szCs w:val="24"/>
+        </w:rPr>
+        <w:t xml:space="preserve"> a reversal</w:t>
       </w:r>
       <w:r>
         <w:rPr>
@@ -2163,7 +2452,14 @@
           <w:rFonts w:eastAsia="Times New Roman"/>
           <w:szCs w:val="24"/>
         </w:rPr>
-        <w:t>this</w:t>
+        <w:t>th</w:t>
+      </w:r>
+      <w:r>
+        <w:rPr>
+          <w:rFonts w:eastAsia="Times New Roman"/>
+          <w:szCs w:val="24"/>
+        </w:rPr>
+        <w:t>ese emphases</w:t>
       </w:r>
       <w:r>
         <w:rPr>
@@ -2198,7 +2494,56 @@
           <w:rFonts w:eastAsia="Times New Roman"/>
           <w:szCs w:val="24"/>
         </w:rPr>
-        <w:t xml:space="preserve">he primary effect of the Fall was a transformation of the laws of nature that rendered natural phenomena beyond human </w:t>
+        <w:t xml:space="preserve">he primary effect of the </w:t>
+      </w:r>
+      <w:r>
+        <w:rPr>
+          <w:rFonts w:eastAsia="Times New Roman"/>
+          <w:szCs w:val="24"/>
+        </w:rPr>
+        <w:t>f</w:t>
+      </w:r>
+      <w:r>
+        <w:rPr>
+          <w:rFonts w:eastAsia="Times New Roman"/>
+          <w:szCs w:val="24"/>
+        </w:rPr>
+        <w:t>all was a transformation of the laws of nature that rendered natural phenomena beyond human control. To the extent that there was a change in human nature</w:t>
+      </w:r>
+      <w:r>
+        <w:rPr>
+          <w:rFonts w:eastAsia="Times New Roman"/>
+          <w:szCs w:val="24"/>
+        </w:rPr>
+        <w:t xml:space="preserve">, </w:t>
+      </w:r>
+      <w:r>
+        <w:rPr>
+          <w:rFonts w:eastAsia="Times New Roman"/>
+          <w:szCs w:val="24"/>
+        </w:rPr>
+        <w:t>the most important effect was to</w:t>
+      </w:r>
+      <w:r>
+        <w:rPr>
+          <w:rFonts w:eastAsia="Times New Roman"/>
+          <w:szCs w:val="24"/>
+        </w:rPr>
+        <w:t xml:space="preserve"> affect man’s ability to control nature, not </w:t>
+      </w:r>
+      <w:r>
+        <w:rPr>
+          <w:rFonts w:eastAsia="Times New Roman"/>
+          <w:szCs w:val="24"/>
+        </w:rPr>
+        <w:t xml:space="preserve">primarily </w:t>
+      </w:r>
+      <w:r>
+        <w:rPr>
+          <w:rFonts w:eastAsia="Times New Roman"/>
+          <w:szCs w:val="24"/>
+        </w:rPr>
+        <w:t xml:space="preserve">his impulses and </w:t>
       </w:r>
       <w:r>
         <w:rPr>
@@ -2206,42 +2551,7 @@
           <w:szCs w:val="24"/>
         </w:rPr>
         <w:lastRenderedPageBreak/>
-        <w:t>control. To the extent that there was a change in human nature</w:t>
-      </w:r>
-      <w:r>
-        <w:rPr>
-          <w:rFonts w:eastAsia="Times New Roman"/>
-          <w:szCs w:val="24"/>
-        </w:rPr>
-        <w:t xml:space="preserve">, </w:t>
-      </w:r>
-      <w:r>
-        <w:rPr>
-          <w:rFonts w:eastAsia="Times New Roman"/>
-          <w:szCs w:val="24"/>
-        </w:rPr>
-        <w:t>the most important effect was to</w:t>
-      </w:r>
-      <w:r>
-        <w:rPr>
-          <w:rFonts w:eastAsia="Times New Roman"/>
-          <w:szCs w:val="24"/>
-        </w:rPr>
-        <w:t xml:space="preserve"> affect man’s ability to control nature, not </w:t>
-      </w:r>
-      <w:r>
-        <w:rPr>
-          <w:rFonts w:eastAsia="Times New Roman"/>
-          <w:szCs w:val="24"/>
-        </w:rPr>
-        <w:t xml:space="preserve">primarily </w:t>
-      </w:r>
-      <w:r>
-        <w:rPr>
-          <w:rFonts w:eastAsia="Times New Roman"/>
-          <w:szCs w:val="24"/>
-        </w:rPr>
-        <w:t xml:space="preserve">his impulses and passions. According to Bacon, the human situation sees men subject to a capricious and untameable nature, not necessarily </w:t>
+        <w:t xml:space="preserve">passions. According to Bacon, the human situation sees men subject to a capricious and untameable nature, not necessarily </w:t>
       </w:r>
       <w:r>
         <w:rPr>
@@ -2276,22 +2586,50 @@
           <w:rFonts w:eastAsia="Times New Roman"/>
           <w:szCs w:val="24"/>
         </w:rPr>
-        <w:t xml:space="preserve"> deny that Bacon imputed a moral consequence to the Fall as well, referring as he does to man’s loss of innocence.</w:t>
-      </w:r>
-      <w:r>
-        <w:rPr>
-          <w:rStyle w:val="EndnoteReference"/>
-          <w:rFonts w:eastAsia="Times New Roman"/>
-          <w:szCs w:val="24"/>
-        </w:rPr>
-        <w:endnoteReference w:id="17"/>
-      </w:r>
-      <w:r>
-        <w:rPr>
-          <w:rFonts w:eastAsia="Times New Roman"/>
-          <w:szCs w:val="24"/>
-        </w:rPr>
-        <w:t xml:space="preserve"> However, the lesser attention paid to the moral consequences of the Fall, as well as the fact that he typically only discusses it </w:t>
+        <w:t xml:space="preserve"> deny that Bacon imputed a moral consequence to the </w:t>
+      </w:r>
+      <w:r>
+        <w:rPr>
+          <w:rFonts w:eastAsia="Times New Roman"/>
+          <w:szCs w:val="24"/>
+        </w:rPr>
+        <w:t>f</w:t>
+      </w:r>
+      <w:r>
+        <w:rPr>
+          <w:rFonts w:eastAsia="Times New Roman"/>
+          <w:szCs w:val="24"/>
+        </w:rPr>
+        <w:t>all as well, referring as he does to man’s loss of innocence.</w:t>
+      </w:r>
+      <w:r>
+        <w:rPr>
+          <w:rStyle w:val="EndnoteReference"/>
+          <w:rFonts w:eastAsia="Times New Roman"/>
+          <w:szCs w:val="24"/>
+        </w:rPr>
+        <w:endnoteReference w:id="18"/>
+      </w:r>
+      <w:r>
+        <w:rPr>
+          <w:rFonts w:eastAsia="Times New Roman"/>
+          <w:szCs w:val="24"/>
+        </w:rPr>
+        <w:t xml:space="preserve"> However, the lesser attention paid to the moral consequences of the </w:t>
+      </w:r>
+      <w:r>
+        <w:rPr>
+          <w:rFonts w:eastAsia="Times New Roman"/>
+          <w:szCs w:val="24"/>
+        </w:rPr>
+        <w:t>f</w:t>
+      </w:r>
+      <w:r>
+        <w:rPr>
+          <w:rFonts w:eastAsia="Times New Roman"/>
+          <w:szCs w:val="24"/>
+        </w:rPr>
+        <w:t xml:space="preserve">all, as well as the fact that he typically only discusses it </w:t>
       </w:r>
       <w:r>
         <w:rPr>
@@ -2338,15 +2676,39 @@
           <w:rFonts w:eastAsia="Times New Roman"/>
           <w:szCs w:val="24"/>
         </w:rPr>
-        <w:t xml:space="preserve">This deeper investigation of Bacon’s theory of the Fall corroborates and illuminates the way he uses it to frame his project in the </w:t>
-      </w:r>
-      <w:r>
-        <w:rPr>
-          <w:rFonts w:eastAsia="Times New Roman"/>
-          <w:szCs w:val="24"/>
-          <w:u w:val="single"/>
-        </w:rPr>
-        <w:t>Great Instauration</w:t>
+        <w:t xml:space="preserve">This deeper investigation of Bacon’s theory of the </w:t>
+      </w:r>
+      <w:r>
+        <w:rPr>
+          <w:rFonts w:eastAsia="Times New Roman"/>
+          <w:szCs w:val="24"/>
+        </w:rPr>
+        <w:t>f</w:t>
+      </w:r>
+      <w:r>
+        <w:rPr>
+          <w:rFonts w:eastAsia="Times New Roman"/>
+          <w:szCs w:val="24"/>
+        </w:rPr>
+        <w:t xml:space="preserve">all corroborates and illuminates the way he uses it to frame his project in </w:t>
+      </w:r>
+      <w:r>
+        <w:rPr>
+          <w:rFonts w:eastAsia="Times New Roman"/>
+          <w:i/>
+          <w:iCs/>
+          <w:szCs w:val="24"/>
+        </w:rPr>
+        <w:t>T</w:t>
+      </w:r>
+      <w:r>
+        <w:rPr>
+          <w:rFonts w:eastAsia="Times New Roman"/>
+          <w:i/>
+          <w:iCs/>
+          <w:szCs w:val="24"/>
+        </w:rPr>
+        <w:t>he Great Instauration</w:t>
       </w:r>
       <w:r>
         <w:rPr>
@@ -2381,15 +2743,25 @@
           <w:rFonts w:eastAsia="Times New Roman"/>
           <w:szCs w:val="24"/>
         </w:rPr>
-        <w:t xml:space="preserve"> but men’s natural inclinations and modes of relating to the world. A prominent theme in the </w:t>
-      </w:r>
-      <w:r>
-        <w:rPr>
-          <w:rFonts w:eastAsia="Times New Roman"/>
-          <w:szCs w:val="24"/>
-          <w:u w:val="single"/>
-        </w:rPr>
-        <w:t>New Organon</w:t>
+        <w:t xml:space="preserve"> but men’s natural inclinations and modes of relating to the world. A prominent theme in </w:t>
+      </w:r>
+      <w:r>
+        <w:rPr>
+          <w:rFonts w:eastAsia="Times New Roman"/>
+          <w:i/>
+          <w:iCs/>
+          <w:szCs w:val="24"/>
+        </w:rPr>
+        <w:t>T</w:t>
+      </w:r>
+      <w:r>
+        <w:rPr>
+          <w:rFonts w:eastAsia="Times New Roman"/>
+          <w:i/>
+          <w:iCs/>
+          <w:szCs w:val="24"/>
+        </w:rPr>
+        <w:t>he New Organon</w:t>
       </w:r>
       <w:r>
         <w:rPr>
@@ -2501,7 +2873,21 @@
           <w:rFonts w:eastAsia="Times New Roman"/>
           <w:szCs w:val="24"/>
         </w:rPr>
-        <w:t>n corrupted by the Fall.</w:t>
+        <w:t xml:space="preserve">n corrupted by the </w:t>
+      </w:r>
+      <w:r>
+        <w:rPr>
+          <w:rFonts w:eastAsia="Times New Roman"/>
+          <w:szCs w:val="24"/>
+        </w:rPr>
+        <w:t>f</w:t>
+      </w:r>
+      <w:r>
+        <w:rPr>
+          <w:rFonts w:eastAsia="Times New Roman"/>
+          <w:szCs w:val="24"/>
+        </w:rPr>
+        <w:t>all.</w:t>
       </w:r>
     </w:p>
     <w:p>
@@ -2537,7 +2923,7 @@
         <w:rPr>
           <w:rStyle w:val="EndnoteReference"/>
         </w:rPr>
-        <w:endnoteReference w:id="18"/>
+        <w:endnoteReference w:id="19"/>
       </w:r>
       <w:r>
         <w:t xml:space="preserve"> Idols of the tribe are the elements of human nature and intellect that impede the mind’s access to truth. The mind is not a passive recipient of truth but allows its tendencies and preferences to corrupt discovery. Some examples of this natural tendency are the mind’s inability to be content with uncaused brute facts, its desire to impose order and regularity on everything it observes, and to impose human purposes on nature</w:t>
@@ -2549,7 +2935,7 @@
         <w:rPr>
           <w:rStyle w:val="EndnoteReference"/>
         </w:rPr>
-        <w:endnoteReference w:id="19"/>
+        <w:endnoteReference w:id="20"/>
       </w:r>
       <w:r>
         <w:t xml:space="preserve"> In short, it is human nature for men to see what they want to see, and thus the unaided intellect is not a reliable guide to truth.</w:t>
@@ -2561,30 +2947,30 @@
         <w:ind w:firstLine="720"/>
       </w:pPr>
       <w:r>
+        <w:t>These tendencies are common to men and universal in their effects. Idols of the cave, by</w:t>
+      </w:r>
+    </w:p>
+    <w:p>
+      <w:pPr>
+        <w:spacing w:line="480" w:lineRule="auto"/>
+      </w:pPr>
+      <w:r>
+        <w:t>contrast, are those particular influences on each individual that stand in the way of an accurate</w:t>
+      </w:r>
+    </w:p>
+    <w:p>
+      <w:pPr>
+        <w:spacing w:line="480" w:lineRule="auto"/>
+      </w:pPr>
+      <w:r>
         <w:lastRenderedPageBreak/>
-        <w:t>These tendencies are common to men and universal in their effects. Idols of the cave, by</w:t>
-      </w:r>
-    </w:p>
-    <w:p>
-      <w:pPr>
-        <w:spacing w:line="480" w:lineRule="auto"/>
-      </w:pPr>
-      <w:r>
-        <w:t>contrast, are those particular influences on each individual that stand in the way of an accurate</w:t>
-      </w:r>
-    </w:p>
-    <w:p>
-      <w:pPr>
-        <w:spacing w:line="480" w:lineRule="auto"/>
-      </w:pPr>
-      <w:r>
         <w:t>understanding of nature. Some people are affected by education, upbringing, or chance events</w:t>
       </w:r>
       <w:r>
         <w:rPr>
           <w:rStyle w:val="EndnoteReference"/>
         </w:rPr>
-        <w:endnoteReference w:id="20"/>
+        <w:endnoteReference w:id="21"/>
       </w:r>
     </w:p>
     <w:p>
@@ -2639,7 +3025,7 @@
         <w:rPr>
           <w:rStyle w:val="EndnoteReference"/>
         </w:rPr>
-        <w:endnoteReference w:id="21"/>
+        <w:endnoteReference w:id="22"/>
       </w:r>
       <w:r>
         <w:t xml:space="preserve"> are the results of communication and life together,</w:t>
@@ -2688,7 +3074,7 @@
         <w:rPr>
           <w:rStyle w:val="EndnoteReference"/>
         </w:rPr>
-        <w:endnoteReference w:id="22"/>
+        <w:endnoteReference w:id="23"/>
       </w:r>
     </w:p>
     <w:p>
@@ -2812,23 +3198,35 @@
         <w:t>back</w:t>
       </w:r>
       <w:r>
-        <w:t xml:space="preserve"> towards the Fall. As a result of the Fall, human and </w:t>
+        <w:t xml:space="preserve"> towards the </w:t>
+      </w:r>
+      <w:r>
+        <w:t>f</w:t>
+      </w:r>
+      <w:r>
+        <w:t xml:space="preserve">all. As a result of the </w:t>
+      </w:r>
+      <w:r>
+        <w:t>f</w:t>
+      </w:r>
+      <w:r>
+        <w:t>all, human and non-human nature became subject to different natural laws. If we take seriously Bacon’s attribution of the name “</w:t>
+      </w:r>
+      <w:r>
+        <w:t>nature</w:t>
+      </w:r>
+      <w:r>
+        <w:t xml:space="preserve">” to the laws governing </w:t>
+      </w:r>
+      <w:r>
+        <w:t xml:space="preserve">the behavior of natural </w:t>
+      </w:r>
+      <w:r>
+        <w:t xml:space="preserve">objects, we can say </w:t>
       </w:r>
       <w:r>
         <w:lastRenderedPageBreak/>
-        <w:t>non-human nature became subject to different natural laws. If we take seriously Bacon’s attribution of the name “</w:t>
-      </w:r>
-      <w:r>
-        <w:t>nature</w:t>
-      </w:r>
-      <w:r>
-        <w:t xml:space="preserve">” to the laws governing </w:t>
-      </w:r>
-      <w:r>
-        <w:t xml:space="preserve">the behavior of natural </w:t>
-      </w:r>
-      <w:r>
-        <w:t xml:space="preserve">objects, we can say that the </w:t>
+        <w:t xml:space="preserve">that the </w:t>
       </w:r>
       <w:r>
         <w:t>very “</w:t>
@@ -2844,7 +3242,13 @@
         <w:t>naturally</w:t>
       </w:r>
       <w:r>
-        <w:t xml:space="preserve"> – has been corrupted by the Fall in important ways that render men unable to exercise their right over the rest of creation. His doctrine of the idols </w:t>
+        <w:t xml:space="preserve"> – has been corrupted by the </w:t>
+      </w:r>
+      <w:r>
+        <w:t>f</w:t>
+      </w:r>
+      <w:r>
+        <w:t xml:space="preserve">all in important ways that render men unable to exercise their right over the rest of creation. His doctrine of the idols </w:t>
       </w:r>
       <w:r>
         <w:t>can</w:t>
@@ -2865,16 +3269,27 @@
         <w:t>his account of what this looks like in the actual practice of investigating nature.</w:t>
       </w:r>
       <w:r>
-        <w:t xml:space="preserve"> As we will see below, in the </w:t>
-      </w:r>
-      <w:r>
-        <w:rPr>
-          <w:u w:val="single"/>
-        </w:rPr>
-        <w:t>New Organon</w:t>
-      </w:r>
-      <w:r>
-        <w:t xml:space="preserve">’s account of all hitherto scientific practice it is akin to blind wanderings that occasionally happen upon a truth or a useful discovery. It is not due to the skill or method of the inquirers, but dumb luck. </w:t>
+        <w:t xml:space="preserve"> As we will see below, in </w:t>
+      </w:r>
+      <w:r>
+        <w:rPr>
+          <w:i/>
+          <w:iCs/>
+        </w:rPr>
+        <w:t>T</w:t>
+      </w:r>
+      <w:r>
+        <w:rPr>
+          <w:i/>
+          <w:iCs/>
+        </w:rPr>
+        <w:t>he New Organon</w:t>
+      </w:r>
+      <w:r>
+        <w:t>’s</w:t>
+      </w:r>
+      <w:r>
+        <w:t xml:space="preserve"> account of all hitherto scientific practice it is akin to blind wanderings that occasionally happen upon a truth or a useful discovery. It is not due to the skill or method of the inquirers, but dumb luck. </w:t>
       </w:r>
     </w:p>
     <w:p>
@@ -2978,14 +3393,16 @@
         <w:t xml:space="preserve">allow men to </w:t>
       </w:r>
       <w:r>
-        <w:t xml:space="preserve">accomplish the task. In so many words, this is Bacon’s vision for how his scientific method will unlock the hidden secrets of nature. Due to the Fall’s corruption of human and non-human nature, </w:t>
-      </w:r>
-      <w:r>
-        <w:t xml:space="preserve">men cannot sufficiently know the inner workings of nature to exercise their right over it. What is needed is a tool to channel their energies and prevent them from falling subject to the four idols. This section will </w:t>
-      </w:r>
-      <w:r>
-        <w:lastRenderedPageBreak/>
-        <w:t>briefly describ</w:t>
+        <w:t xml:space="preserve">accomplish the task. In so many words, this is Bacon’s vision for how his scientific method will unlock the hidden secrets of nature. Due to the </w:t>
+      </w:r>
+      <w:r>
+        <w:t>fall</w:t>
+      </w:r>
+      <w:r>
+        <w:t xml:space="preserve">’s corruption of human and non-human nature, </w:t>
+      </w:r>
+      <w:r>
+        <w:t>men cannot sufficiently know the inner workings of nature to exercise their right over it. What is needed is a tool to channel their energies and prevent them from falling subject to the four idols. This section will briefly describ</w:t>
       </w:r>
       <w:r>
         <w:t>e</w:t>
@@ -3000,6 +3417,7 @@
         <w:ind w:firstLine="720"/>
       </w:pPr>
       <w:r>
+        <w:lastRenderedPageBreak/>
         <w:t xml:space="preserve">A </w:t>
       </w:r>
       <w:r>
@@ -3024,22 +3442,24 @@
         <w:rPr>
           <w:rStyle w:val="EndnoteReference"/>
         </w:rPr>
-        <w:endnoteReference w:id="23"/>
-      </w:r>
-      <w:r>
-        <w:t xml:space="preserve"> </w:t>
-      </w:r>
-      <w:r>
+        <w:endnoteReference w:id="24"/>
+      </w:r>
+      <w:r>
+        <w:t xml:space="preserve"> </w:t>
+      </w:r>
+      <w:r>
+        <w:rPr>
+          <w:i/>
+          <w:iCs/>
+        </w:rPr>
         <w:t>T</w:t>
       </w:r>
       <w:r>
-        <w:t xml:space="preserve">he </w:t>
-      </w:r>
-      <w:r>
-        <w:rPr>
-          <w:u w:val="single"/>
-        </w:rPr>
-        <w:t>New Organon</w:t>
+        <w:rPr>
+          <w:i/>
+          <w:iCs/>
+        </w:rPr>
+        <w:t>he New Organon</w:t>
       </w:r>
       <w:r>
         <w:t xml:space="preserve"> </w:t>
@@ -3089,7 +3509,13 @@
         <w:t>how</w:t>
       </w:r>
       <w:r>
-        <w:t xml:space="preserve"> a particular law brings about a certain effect; the important thing to understand is </w:t>
+        <w:t xml:space="preserve"> a particular law brings about a certain effect; the important thing to understand is</w:t>
+      </w:r>
+      <w:r>
+        <w:t xml:space="preserve"> simply</w:t>
+      </w:r>
+      <w:r>
+        <w:t xml:space="preserve"> </w:t>
       </w:r>
       <w:r>
         <w:rPr>
@@ -3157,7 +3583,7 @@
         <w:rPr>
           <w:rStyle w:val="EndnoteReference"/>
         </w:rPr>
-        <w:endnoteReference w:id="24"/>
+        <w:endnoteReference w:id="25"/>
       </w:r>
       <w:r>
         <w:t xml:space="preserve"> The implication here is that a thing is </w:t>
@@ -3169,18 +3595,15 @@
         <w:t>a collection of attributes. Compound natures are brought together</w:t>
       </w:r>
       <w:r>
-        <w:t xml:space="preserve"> by the various laws of act – Bacon’s term for laws of behavior – that create the desired individual simple natures. It follows </w:t>
-      </w:r>
+        <w:t xml:space="preserve"> by the various laws of act – Bacon’s term for laws of behavior – that create the desired individual simple natures. It follows that knowing the laws of act allows one to create any new compound nature. Bacon calls this his first axiom of the transformation of bodies.</w:t>
+      </w:r>
+    </w:p>
+    <w:p>
+      <w:pPr>
+        <w:spacing w:line="480" w:lineRule="auto"/>
+      </w:pPr>
       <w:r>
         <w:lastRenderedPageBreak/>
-        <w:t>that knowing the laws of act allows one to create any new compound nature. Bacon calls this his first axiom of the transformation of bodies.</w:t>
-      </w:r>
-    </w:p>
-    <w:p>
-      <w:pPr>
-        <w:spacing w:line="480" w:lineRule="auto"/>
-      </w:pPr>
-      <w:r>
         <w:tab/>
         <w:t>His second axiom “</w:t>
       </w:r>
@@ -3205,10 +3628,16 @@
         <w:rPr>
           <w:rStyle w:val="EndnoteReference"/>
         </w:rPr>
-        <w:endnoteReference w:id="25"/>
-      </w:r>
-      <w:r>
-        <w:t xml:space="preserve"> Nature consists of simple and compound natures, both of which are eminently observable, but also of what he calls latent processes and structures. Beneath the physical attributes </w:t>
+        <w:endnoteReference w:id="26"/>
+      </w:r>
+      <w:r>
+        <w:t xml:space="preserve"> Nature consists of simple and compound natures, both of which are eminently observable, but also of what </w:t>
+      </w:r>
+      <w:r>
+        <w:t>Bacon</w:t>
+      </w:r>
+      <w:r>
+        <w:t xml:space="preserve"> calls latent processes and structures. Beneath the physical attributes </w:t>
       </w:r>
       <w:r>
         <w:t xml:space="preserve">that </w:t>
@@ -3298,7 +3727,7 @@
         <w:rPr>
           <w:rStyle w:val="EndnoteReference"/>
         </w:rPr>
-        <w:endnoteReference w:id="26"/>
+        <w:endnoteReference w:id="27"/>
       </w:r>
       <w:r>
         <w:t xml:space="preserve"> That is, it is not designed to understand the logic connecting various causes and effects, or how all thing</w:t>
@@ -3313,11 +3742,11 @@
         <w:t>well-order</w:t>
       </w:r>
       <w:r>
-        <w:t xml:space="preserve"> cosmos, but only to generate the knowledge required to </w:t>
+        <w:t xml:space="preserve"> cosmos, but only to generate the knowledge required to make nature do what men want it to do. The preceding discussion reveals that this is accomplished by the knowledge of the causes of simple natures and the unobservable latent </w:t>
       </w:r>
       <w:r>
         <w:lastRenderedPageBreak/>
-        <w:t>make nature do what men want it to do. The preceding discussion reveals that this is accomplished by the knowledge of the causes of simple natures and the unobservable latent structures.</w:t>
+        <w:t>structures.</w:t>
       </w:r>
       <w:r>
         <w:t xml:space="preserve"> He seeks this knowledge by </w:t>
@@ -3353,7 +3782,7 @@
         <w:rPr>
           <w:rStyle w:val="EndnoteReference"/>
         </w:rPr>
-        <w:endnoteReference w:id="27"/>
+        <w:endnoteReference w:id="28"/>
       </w:r>
       <w:r>
         <w:t xml:space="preserve"> </w:t>
@@ -3377,7 +3806,7 @@
         <w:rPr>
           <w:rStyle w:val="EndnoteReference"/>
         </w:rPr>
-        <w:endnoteReference w:id="28"/>
+        <w:endnoteReference w:id="29"/>
       </w:r>
       <w:r>
         <w:t xml:space="preserve"> Whereas the table of existence and presence includes the </w:t>
@@ -3396,7 +3825,19 @@
         <w:t>s</w:t>
       </w:r>
       <w:r>
-        <w:t xml:space="preserve"> the fact that the </w:t>
+        <w:t xml:space="preserve"> </w:t>
+      </w:r>
+      <w:r>
+        <w:t>– incorrectly</w:t>
+      </w:r>
+      <w:r>
+        <w:t>, as is now known</w:t>
+      </w:r>
+      <w:r>
+        <w:t xml:space="preserve"> – </w:t>
+      </w:r>
+      <w:r>
+        <w:t xml:space="preserve">the fact that the </w:t>
       </w:r>
       <w:r>
         <w:rPr>
@@ -3445,7 +3886,7 @@
         <w:rPr>
           <w:rStyle w:val="EndnoteReference"/>
         </w:rPr>
-        <w:endnoteReference w:id="29"/>
+        <w:endnoteReference w:id="30"/>
       </w:r>
       <w:r>
         <w:t xml:space="preserve"> – </w:t>
@@ -3466,7 +3907,7 @@
         <w:rPr>
           <w:rStyle w:val="EndnoteReference"/>
         </w:rPr>
-        <w:endnoteReference w:id="30"/>
+        <w:endnoteReference w:id="31"/>
       </w:r>
       <w:r>
         <w:t xml:space="preserve"> For example, he distinguishes between the extreme heat of fires and the mild warmth of living creatures. Enumerating greater and lesser degrees of a given nature provides even greater specificity in correlating it with prior causes. These three tables constitute the first stage of Bacon’s method, the “presentation of instances to the intellect</w:t>
@@ -3481,7 +3922,7 @@
         <w:rPr>
           <w:rStyle w:val="EndnoteReference"/>
         </w:rPr>
-        <w:endnoteReference w:id="31"/>
+        <w:endnoteReference w:id="32"/>
       </w:r>
       <w:r>
         <w:t xml:space="preserve"> They indicate that he is looking for things, events, or conditions that are perfectly correlated with heat. The three tables together enumerate the instances of heat, the closely related absences of heat, and conditions of greater and lesser heat.</w:t>
@@ -3493,32 +3934,35 @@
         <w:ind w:firstLine="720"/>
       </w:pPr>
       <w:r>
+        <w:t xml:space="preserve">The next task is to “exclude” all natures or instances that do not correlate with the nature under investigation.  This exclusion, or elimination, of all spurious causes is the basis of </w:t>
+      </w:r>
+      <w:r>
+        <w:t xml:space="preserve">Stephen </w:t>
+      </w:r>
+      <w:r>
+        <w:t>Gaukroger’s term “eliminative induction</w:t>
+      </w:r>
+      <w:r>
+        <w:t>.</w:t>
+      </w:r>
+      <w:r>
+        <w:t>”</w:t>
+      </w:r>
+      <w:r>
+        <w:rPr>
+          <w:rStyle w:val="EndnoteReference"/>
+        </w:rPr>
+        <w:endnoteReference w:id="33"/>
+      </w:r>
+      <w:r>
+        <w:t xml:space="preserve"> </w:t>
+      </w:r>
+      <w:r>
+        <w:t xml:space="preserve">Because the goal is exact correlation, natures that </w:t>
+      </w:r>
+      <w:r>
         <w:lastRenderedPageBreak/>
-        <w:t xml:space="preserve">The next task is to “exclude” all natures or instances that do not correlate with the nature under investigation.  This exclusion, or elimination, of all spurious causes is the basis of </w:t>
-      </w:r>
-      <w:r>
-        <w:t xml:space="preserve">Stephen </w:t>
-      </w:r>
-      <w:r>
-        <w:t>Gaukroger’s term “eliminative induction</w:t>
-      </w:r>
-      <w:r>
-        <w:t>.</w:t>
-      </w:r>
-      <w:r>
-        <w:t>”</w:t>
-      </w:r>
-      <w:r>
-        <w:rPr>
-          <w:rStyle w:val="EndnoteReference"/>
-        </w:rPr>
-        <w:endnoteReference w:id="32"/>
-      </w:r>
-      <w:r>
-        <w:t xml:space="preserve"> </w:t>
-      </w:r>
-      <w:r>
-        <w:t xml:space="preserve">Because the goal is exact correlation, natures that increase when the given nature decreases, or vice versa, are to be excluded.  For the effect </w:t>
+        <w:t xml:space="preserve">increase when the given nature decreases, or vice versa, are to be excluded.  For the effect </w:t>
       </w:r>
       <w:r>
         <w:rPr>
@@ -3552,7 +3996,7 @@
         <w:rPr>
           <w:rStyle w:val="EndnoteReference"/>
         </w:rPr>
-        <w:endnoteReference w:id="33"/>
+        <w:endnoteReference w:id="34"/>
       </w:r>
       <w:r>
         <w:t xml:space="preserve"> Precise knowledge of each and every instance that has a correlative relationship with a given nature is as good as knowledge of the causes of that nature.</w:t>
@@ -3567,7 +4011,13 @@
         <w:ind w:firstLine="720"/>
       </w:pPr>
       <w:r>
-        <w:t xml:space="preserve">To connect this lengthy discussion of his scientific method to the argument of this chapter, I will briefly consider some of the images through which Bacon depicts his method. Recalling the prior discussion of the Fall and the four idols, the method of eliminative induction was explicitly designed to make up for man’s natural (more accurately, we could say, post-fall) inability to adequately understand nature’s inner workings. The specific ways in which </w:t>
+        <w:t xml:space="preserve">To connect this lengthy discussion of his scientific method to the argument of this chapter, I will briefly consider some of the images through which Bacon depicts his method. Recalling the prior discussion of the </w:t>
+      </w:r>
+      <w:r>
+        <w:t>f</w:t>
+      </w:r>
+      <w:r>
+        <w:t xml:space="preserve">all and the four idols, the method of eliminative induction was explicitly designed to make up for man’s natural (more accurately, we could say, post-fall) inability to adequately understand nature’s inner workings. The specific ways in which </w:t>
       </w:r>
       <w:r>
         <w:t xml:space="preserve">it </w:t>
@@ -3596,7 +4046,7 @@
         <w:rPr>
           <w:rStyle w:val="EndnoteReference"/>
         </w:rPr>
-        <w:endnoteReference w:id="34"/>
+        <w:endnoteReference w:id="35"/>
       </w:r>
       <w:r>
         <w:t xml:space="preserve"> This means at least two things. First, knowledge of unobservable latent structures cannot be gained by unaided observation alone, but is best attained by</w:t>
@@ -3620,7 +4070,7 @@
         <w:rPr>
           <w:rStyle w:val="EndnoteReference"/>
         </w:rPr>
-        <w:endnoteReference w:id="35"/>
+        <w:endnoteReference w:id="36"/>
       </w:r>
       <w:r>
         <w:t xml:space="preserve"> It is only by putting nature in </w:t>
@@ -3629,26 +4079,26 @@
         <w:t xml:space="preserve">certain </w:t>
       </w:r>
       <w:r>
-        <w:t xml:space="preserve">positions and subjecting it to particular </w:t>
+        <w:t xml:space="preserve">positions and subjecting it to particular pressures </w:t>
+      </w:r>
+      <w:r>
+        <w:t xml:space="preserve">that </w:t>
+      </w:r>
+      <w:r>
+        <w:t xml:space="preserve">can we exact the kind of knowledge </w:t>
+      </w:r>
+      <w:r>
+        <w:t>of</w:t>
+      </w:r>
+      <w:r>
+        <w:t xml:space="preserve"> it that can be made useful</w:t>
+      </w:r>
+      <w:r>
+        <w:t xml:space="preserve">. Second, the method of strictly recording all presences and absences assists the intellect in </w:t>
       </w:r>
       <w:r>
         <w:lastRenderedPageBreak/>
-        <w:t xml:space="preserve">pressures </w:t>
-      </w:r>
-      <w:r>
-        <w:t xml:space="preserve">that </w:t>
-      </w:r>
-      <w:r>
-        <w:t xml:space="preserve">can we exact the kind of knowledge </w:t>
-      </w:r>
-      <w:r>
-        <w:t>of</w:t>
-      </w:r>
-      <w:r>
-        <w:t xml:space="preserve"> it that can be made useful</w:t>
-      </w:r>
-      <w:r>
-        <w:t xml:space="preserve">. Second, the method of strictly recording all presences and absences assists the intellect in forming proper conclusions from what is observed and recorded. </w:t>
+        <w:t xml:space="preserve">forming proper conclusions from what is observed and recorded. </w:t>
       </w:r>
       <w:r>
         <w:t>We can put this another way by saying that</w:t>
@@ -3670,7 +4120,7 @@
         <w:rPr>
           <w:rStyle w:val="EndnoteReference"/>
         </w:rPr>
-        <w:endnoteReference w:id="36"/>
+        <w:endnoteReference w:id="37"/>
       </w:r>
     </w:p>
     <w:p>
@@ -3696,7 +4146,7 @@
         <w:rPr>
           <w:rStyle w:val="EndnoteReference"/>
         </w:rPr>
-        <w:endnoteReference w:id="37"/>
+        <w:endnoteReference w:id="38"/>
       </w:r>
       <w:r>
         <w:t xml:space="preserve"> Such a person may chance upon a true or useful discovery, but an organized plan of regulating and tabulating observations is much more likely to produce reliable knowledge of the laws of act</w:t>
@@ -3708,7 +4158,7 @@
         <w:rPr>
           <w:rStyle w:val="EndnoteReference"/>
         </w:rPr>
-        <w:endnoteReference w:id="38"/>
+        <w:endnoteReference w:id="39"/>
       </w:r>
     </w:p>
     <w:p>
@@ -3729,7 +4179,7 @@
         <w:rPr>
           <w:rStyle w:val="EndnoteReference"/>
         </w:rPr>
-        <w:endnoteReference w:id="39"/>
+        <w:endnoteReference w:id="40"/>
       </w:r>
       <w:r>
         <w:t xml:space="preserve"> As we recall from the four idols, </w:t>
@@ -3765,20 +4215,40 @@
         <w:t>to</w:t>
       </w:r>
       <w:r>
-        <w:t xml:space="preserve"> a road. If the imagery of lead and weights is used to highlight the superiority of Bacon’s method to Aristotle’s method of natural inquiry (which it explicitly is), the road imagery serves the </w:t>
+        <w:t xml:space="preserve"> a road. </w:t>
+      </w:r>
+      <w:r>
+        <w:t>T</w:t>
+      </w:r>
+      <w:r>
+        <w:t>he imagery of lead and weights is used to highlight the superiority of Bacon’s method to Aristotle’s method of natural inquiry</w:t>
+      </w:r>
+      <w:r>
+        <w:t xml:space="preserve">; </w:t>
+      </w:r>
+      <w:r>
+        <w:t xml:space="preserve">the road imagery serves the rhetorical purpose of downplaying Bacon’s claim to intellectual superiority. His method is a particular road, as was Aristotle’s; moreover, one’s ability to reach the destination is more a function of the road taken </w:t>
       </w:r>
       <w:r>
         <w:lastRenderedPageBreak/>
-        <w:t xml:space="preserve">rhetorical purpose of downplaying Bacon’s claim to intellectual superiority. His method is a particular road, as was Aristotle’s; moreover, one’s ability to reach the destination is more a function of the road taken than the </w:t>
-      </w:r>
-      <w:r>
-        <w:t xml:space="preserve">skill of the traveller. In the preface to the </w:t>
-      </w:r>
-      <w:r>
-        <w:rPr>
-          <w:u w:val="single"/>
-        </w:rPr>
-        <w:t>New Organon</w:t>
+        <w:t xml:space="preserve">than the </w:t>
+      </w:r>
+      <w:r>
+        <w:t xml:space="preserve">skill of the traveller. In the preface to </w:t>
+      </w:r>
+      <w:r>
+        <w:rPr>
+          <w:i/>
+          <w:iCs/>
+        </w:rPr>
+        <w:t>T</w:t>
+      </w:r>
+      <w:r>
+        <w:rPr>
+          <w:i/>
+          <w:iCs/>
+        </w:rPr>
+        <w:t>he New Organon</w:t>
       </w:r>
       <w:r>
         <w:t>, Bacon writes that “if we maintained that we achieve better results than the ancients while following the same road as they, we should not by any skill with words be able to avoid setting up a comparison or contest in intellectual capacity or excellence</w:t>
@@ -3793,16 +4263,24 @@
         <w:rPr>
           <w:rStyle w:val="EndnoteReference"/>
         </w:rPr>
-        <w:endnoteReference w:id="40"/>
-      </w:r>
-      <w:r>
-        <w:t xml:space="preserve"> The very title of the </w:t>
-      </w:r>
-      <w:r>
-        <w:rPr>
-          <w:u w:val="single"/>
-        </w:rPr>
-        <w:t>New Organon</w:t>
+        <w:endnoteReference w:id="41"/>
+      </w:r>
+      <w:r>
+        <w:t xml:space="preserve"> The very title of </w:t>
+      </w:r>
+      <w:r>
+        <w:rPr>
+          <w:i/>
+          <w:iCs/>
+        </w:rPr>
+        <w:t>The</w:t>
+      </w:r>
+      <w:r>
+        <w:rPr>
+          <w:i/>
+          <w:iCs/>
+        </w:rPr>
+        <w:t xml:space="preserve"> New Organon</w:t>
       </w:r>
       <w:r>
         <w:t xml:space="preserve"> – that is, </w:t>
@@ -3885,7 +4363,17 @@
         <w:t>, though the combination of conceptualizing his method as both road and lamp is a unique mixing of metaphors: as good as the road is, the way must still be lit. The specific way in which following his method is akin to a lamp hearkens back to his gloss on the order of creation: God first created light and brought order to the universe, and only then created tangible and useful things.</w:t>
       </w:r>
       <w:r>
-        <w:t xml:space="preserve"> The highly regularized way in which his method constrains the intellect – with “lead and weights,” as it were – produces many insights which have no direct practical use but serve to guide future researchers towards experiments that will produce useful knowledge.</w:t>
+        <w:t xml:space="preserve"> The highly regularized way in which his method constrains the intellect – with “lead and weights,” as it were – produces many insights which have no direct practical use but serve to guide future researchers towards experiments that </w:t>
+      </w:r>
+      <w:r>
+        <w:rPr>
+          <w:i/>
+          <w:iCs/>
+        </w:rPr>
+        <w:t>will</w:t>
+      </w:r>
+      <w:r>
+        <w:t xml:space="preserve"> produce useful knowledge.</w:t>
       </w:r>
     </w:p>
     <w:p>
@@ -3893,12 +4381,15 @@
         <w:spacing w:line="480" w:lineRule="auto"/>
       </w:pPr>
       <w:r>
-        <w:lastRenderedPageBreak/>
         <w:tab/>
         <w:t>The consequences of faithfully following his method</w:t>
       </w:r>
       <w:r>
-        <w:t xml:space="preserve"> are summed up in the opening parable of many strong men failing to move a heavy obelisk. Bacon’s method is akin to a device that can move heavy objects. It is worth dwelling on this metaphor, as it highlights the relationship between human intellectual capacity, </w:t>
+        <w:t xml:space="preserve"> are summed up in the opening parable of many strong men failing to move a heavy obelisk. Bacon’s method is akin to a device that can move heavy objects. It is worth dwelling on this metaphor, as it highlights the </w:t>
+      </w:r>
+      <w:r>
+        <w:lastRenderedPageBreak/>
+        <w:t xml:space="preserve">relationship between human intellectual capacity, </w:t>
       </w:r>
       <w:r>
         <w:t>his scientific method, and its character as a labour-saving device. Bacon does not in this example describe the hypothetical “tools or machines” (p. 29) he imagines moving the obelisk, but it is not out of the question that something like pulleys or wedges would fit the bill.</w:t>
@@ -3907,7 +4398,7 @@
         <w:rPr>
           <w:rStyle w:val="EndnoteReference"/>
         </w:rPr>
-        <w:endnoteReference w:id="41"/>
+        <w:endnoteReference w:id="42"/>
       </w:r>
       <w:r>
         <w:t xml:space="preserve"> Common to simple machines like these is the concept of mechanical advantage, or the amplification of force. By the effective use of gear ratios or similar means, a normal amount of force can move an immense weight a small distance or a small weight a great distance. One can imagine a team of men easily moving the obelisk with a well-designed pulley or ramp system. This is the </w:t>
@@ -3928,7 +4419,13 @@
         <w:t>forcing scientists to remain within a carefully prescribed series of experiments, tabulations, and observations, slow and steady progress may be made towards unleashing the full power of nature in order to remove the burden of work</w:t>
       </w:r>
       <w:r>
-        <w:t xml:space="preserve"> brought on by the Fall</w:t>
+        <w:t xml:space="preserve"> brought on by the </w:t>
+      </w:r>
+      <w:r>
+        <w:t>f</w:t>
+      </w:r>
+      <w:r>
+        <w:t>all</w:t>
       </w:r>
       <w:r>
         <w:t>.</w:t>
@@ -3992,7 +4489,7 @@
         <w:rPr>
           <w:rStyle w:val="EndnoteReference"/>
         </w:rPr>
-        <w:endnoteReference w:id="42"/>
+        <w:endnoteReference w:id="43"/>
       </w:r>
       <w:r>
         <w:t xml:space="preserve"> Rather, it </w:t>
@@ -4001,55 +4498,55 @@
         <w:t>has sought</w:t>
       </w:r>
       <w:r>
-        <w:t xml:space="preserve"> to shed light on the importance of a theme </w:t>
+        <w:t xml:space="preserve"> to shed light on the importance of a theme that never received a systematic discussion in any of Bacon’s scientific </w:t>
+      </w:r>
+      <w:r>
+        <w:t>works yet</w:t>
+      </w:r>
+      <w:r>
+        <w:t xml:space="preserve"> remains impossible for the careful reader to ignore. The biblical themes of creation, fall, and the hope for </w:t>
+      </w:r>
+      <w:r>
+        <w:t>S</w:t>
+      </w:r>
+      <w:r>
+        <w:t xml:space="preserve">abbath rest are interspersed throughout Bacon’s corpus, such that when taken seriously new </w:t>
       </w:r>
       <w:r>
         <w:lastRenderedPageBreak/>
-        <w:t xml:space="preserve">that never received a systematic discussion in any of Bacon’s scientific </w:t>
-      </w:r>
-      <w:r>
-        <w:t>works yet</w:t>
-      </w:r>
-      <w:r>
-        <w:t xml:space="preserve"> remains impossible for the careful reader to ignore. The biblical themes of creation, fall, and the hope for </w:t>
+        <w:t>light is shed on his project. Bacon depicts a world over which men have the right to rule</w:t>
+      </w:r>
+      <w:r>
+        <w:t xml:space="preserve"> but </w:t>
+      </w:r>
+      <w:r>
+        <w:t xml:space="preserve">which </w:t>
+      </w:r>
+      <w:r>
+        <w:t>nevertheless</w:t>
+      </w:r>
+      <w:r>
+        <w:t xml:space="preserve"> resists their best efforts. His novel scientific method is therefore presented as the means whereby God’s original plan for creation can be restored and </w:t>
+      </w:r>
+      <w:r>
+        <w:t>men</w:t>
+      </w:r>
+      <w:r>
+        <w:t xml:space="preserve"> can rest from their labour. Adam and Eve’s </w:t>
+      </w:r>
+      <w:r>
+        <w:t xml:space="preserve">sinful </w:t>
+      </w:r>
+      <w:r>
+        <w:t>desire for moral knowledge</w:t>
+      </w:r>
+      <w:r>
+        <w:t xml:space="preserve"> drastically – and tragically – increased the amount of work required to conquer nature; Bacon’s charitable desire for scientific knowledge can reduce the burden of work and allow the human race to enter into God’s promised </w:t>
       </w:r>
       <w:r>
         <w:t>S</w:t>
       </w:r>
       <w:r>
-        <w:t>abbath rest are interspersed throughout Bacon’s corpus, such that when taken seriously new light is shed on his project. Bacon depicts a world over which men have the right to rule</w:t>
-      </w:r>
-      <w:r>
-        <w:t xml:space="preserve"> but </w:t>
-      </w:r>
-      <w:r>
-        <w:t xml:space="preserve">which </w:t>
-      </w:r>
-      <w:r>
-        <w:t>nevertheless</w:t>
-      </w:r>
-      <w:r>
-        <w:t xml:space="preserve"> resists their best efforts. His novel scientific method is therefore presented as the means whereby God’s original plan for creation can be restored and </w:t>
-      </w:r>
-      <w:r>
-        <w:t>men</w:t>
-      </w:r>
-      <w:r>
-        <w:t xml:space="preserve"> can rest from their labour. Adam and Eve’s </w:t>
-      </w:r>
-      <w:r>
-        <w:t xml:space="preserve">sinful </w:t>
-      </w:r>
-      <w:r>
-        <w:t>desire for moral knowledge</w:t>
-      </w:r>
-      <w:r>
-        <w:t xml:space="preserve"> drastically – and tragically – increased the amount of work required to conquer nature; Bacon’s charitable desire for scientific knowledge can reduce the burden of work and allow the human race to enter into God’s promised </w:t>
-      </w:r>
-      <w:r>
-        <w:t>S</w:t>
-      </w:r>
-      <w:r>
         <w:t>abbath rest.</w:t>
       </w:r>
       <w:r>
@@ -4059,13 +4556,21 @@
         <w:t>final</w:t>
       </w:r>
       <w:r>
-        <w:t xml:space="preserve"> sentences of the </w:t>
-      </w:r>
-      <w:r>
-        <w:rPr>
-          <w:u w:val="single"/>
-        </w:rPr>
-        <w:t>New Organon</w:t>
+        <w:t xml:space="preserve"> sentences of </w:t>
+      </w:r>
+      <w:r>
+        <w:rPr>
+          <w:i/>
+          <w:iCs/>
+        </w:rPr>
+        <w:t>The</w:t>
+      </w:r>
+      <w:r>
+        <w:rPr>
+          <w:i/>
+          <w:iCs/>
+        </w:rPr>
+        <w:t xml:space="preserve"> New Organon</w:t>
       </w:r>
       <w:r>
         <w:t>, which in closing I quote at length:</w:t>
@@ -4089,7 +4594,7 @@
         <w:rPr>
           <w:rStyle w:val="EndnoteReference"/>
         </w:rPr>
-        <w:endnoteReference w:id="43"/>
+        <w:endnoteReference w:id="44"/>
       </w:r>
     </w:p>
     <w:p/>
@@ -4115,7 +4620,7 @@
 </file>
 
 <file path=word/endnotes.xml><?xml version="1.0" encoding="utf-8"?>
-<w:endnotes xmlns:wpc="http://schemas.microsoft.com/office/word/2010/wordprocessingCanvas" xmlns:cx="http://schemas.microsoft.com/office/drawing/2014/chartex" xmlns:cx1="http://schemas.microsoft.com/office/drawing/2015/9/8/chartex" xmlns:cx2="http://schemas.microsoft.com/office/drawing/2015/10/21/chartex" xmlns:cx3="http://schemas.microsoft.com/office/drawing/2016/5/9/chartex" xmlns:cx4="http://schemas.microsoft.com/office/drawing/2016/5/10/chartex" xmlns:cx5="http://schemas.microsoft.com/office/drawing/2016/5/11/chartex" xmlns:cx6="http://schemas.microsoft.com/office/drawing/2016/5/12/chartex" xmlns:cx7="http://schemas.microsoft.com/office/drawing/2016/5/13/chartex" xmlns:cx8="http://schemas.microsoft.com/office/drawing/2016/5/14/chartex" xmlns:mc="http://schemas.openxmlformats.org/markup-compatibility/2006" xmlns:aink="http://schemas.microsoft.com/office/drawing/2016/ink" xmlns:am3d="http://schemas.microsoft.com/office/drawing/2017/model3d" xmlns:o="urn:schemas-microsoft-com:office:office" xmlns:oel="http://schemas.microsoft.com/office/2019/extlst" xmlns:r="http://schemas.openxmlformats.org/officeDocument/2006/relationships" xmlns:m="http://schemas.openxmlformats.org/officeDocument/2006/math" xmlns:v="urn:schemas-microsoft-com:vml" xmlns:wp14="http://schemas.microsoft.com/office/word/2010/wordprocessingDrawing" xmlns:wp="http://schemas.openxmlformats.org/drawingml/2006/wordprocessingDrawing" xmlns:w10="urn:schemas-microsoft-com:office:word" xmlns:w="http://schemas.openxmlformats.org/wordprocessingml/2006/main" xmlns:w14="http://schemas.microsoft.com/office/word/2010/wordml" xmlns:w15="http://schemas.microsoft.com/office/word/2012/wordml" xmlns:w16cex="http://schemas.microsoft.com/office/word/2018/wordml/cex" xmlns:w16cid="http://schemas.microsoft.com/office/word/2016/wordml/cid" xmlns:w16="http://schemas.microsoft.com/office/word/2018/wordml" xmlns:w16sdtdh="http://schemas.microsoft.com/office/word/2020/wordml/sdtdatahash" xmlns:w16se="http://schemas.microsoft.com/office/word/2015/wordml/symex" xmlns:wpg="http://schemas.microsoft.com/office/word/2010/wordprocessingGroup" xmlns:wpi="http://schemas.microsoft.com/office/word/2010/wordprocessingInk" xmlns:wne="http://schemas.microsoft.com/office/word/2006/wordml" xmlns:wps="http://schemas.microsoft.com/office/word/2010/wordprocessingShape" mc:Ignorable="w14 w15 w16se w16cid w16 w16cex w16sdtdh wp14">
+<w:endnotes xmlns:wpc="http://schemas.microsoft.com/office/word/2010/wordprocessingCanvas" xmlns:cx="http://schemas.microsoft.com/office/drawing/2014/chartex" xmlns:cx1="http://schemas.microsoft.com/office/drawing/2015/9/8/chartex" xmlns:cx2="http://schemas.microsoft.com/office/drawing/2015/10/21/chartex" xmlns:cx3="http://schemas.microsoft.com/office/drawing/2016/5/9/chartex" xmlns:cx4="http://schemas.microsoft.com/office/drawing/2016/5/10/chartex" xmlns:cx5="http://schemas.microsoft.com/office/drawing/2016/5/11/chartex" xmlns:cx6="http://schemas.microsoft.com/office/drawing/2016/5/12/chartex" xmlns:cx7="http://schemas.microsoft.com/office/drawing/2016/5/13/chartex" xmlns:cx8="http://schemas.microsoft.com/office/drawing/2016/5/14/chartex" xmlns:mc="http://schemas.openxmlformats.org/markup-compatibility/2006" xmlns:aink="http://schemas.microsoft.com/office/drawing/2016/ink" xmlns:am3d="http://schemas.microsoft.com/office/drawing/2017/model3d" xmlns:o="urn:schemas-microsoft-com:office:office" xmlns:oel="http://schemas.microsoft.com/office/2019/extlst" xmlns:r="http://schemas.openxmlformats.org/officeDocument/2006/relationships" xmlns:m="http://schemas.openxmlformats.org/officeDocument/2006/math" xmlns:v="urn:schemas-microsoft-com:vml" xmlns:wp14="http://schemas.microsoft.com/office/word/2010/wordprocessingDrawing" xmlns:wp="http://schemas.openxmlformats.org/drawingml/2006/wordprocessingDrawing" xmlns:w10="urn:schemas-microsoft-com:office:word" xmlns:w="http://schemas.openxmlformats.org/wordprocessingml/2006/main" xmlns:w14="http://schemas.microsoft.com/office/word/2010/wordml" xmlns:w15="http://schemas.microsoft.com/office/word/2012/wordml" xmlns:w16cex="http://schemas.microsoft.com/office/word/2018/wordml/cex" xmlns:w16cid="http://schemas.microsoft.com/office/word/2016/wordml/cid" xmlns:w16="http://schemas.microsoft.com/office/word/2018/wordml" xmlns:w16du="http://schemas.microsoft.com/office/word/2023/wordml/word16du" xmlns:w16sdtdh="http://schemas.microsoft.com/office/word/2020/wordml/sdtdatahash" xmlns:w16se="http://schemas.microsoft.com/office/word/2015/wordml/symex" xmlns:wpg="http://schemas.microsoft.com/office/word/2010/wordprocessingGroup" xmlns:wpi="http://schemas.microsoft.com/office/word/2010/wordprocessingInk" xmlns:wne="http://schemas.microsoft.com/office/word/2006/wordml" xmlns:wps="http://schemas.microsoft.com/office/word/2010/wordprocessingShape" mc:Ignorable="w14 w15 w16se w16cid w16 w16cex w16sdtdh w16du wp14">
   <w:endnote w:type="separator" w:id="-1">
     <w:p>
       <w:r>
@@ -4155,7 +4660,8 @@
       </w:r>
       <w:r>
         <w:rPr>
-          <w:u w:val="single"/>
+          <w:i/>
+          <w:iCs/>
         </w:rPr>
         <w:t>Francis Bacon and the Transformation of Early-Modern Philosophy</w:t>
       </w:r>
@@ -4163,6 +4669,9 @@
         <w:t xml:space="preserve"> (Cambridge: Cambridge University Press</w:t>
       </w:r>
       <w:r>
+        <w:t>,</w:t>
+      </w:r>
+      <w:r>
         <w:t xml:space="preserve"> 2001</w:t>
       </w:r>
       <w:r>
@@ -4182,12 +4691,19 @@
       </w:r>
       <w:r>
         <w:rPr>
-          <w:u w:val="single"/>
+          <w:i/>
+          <w:iCs/>
         </w:rPr>
         <w:t>Knowledge is Power: How Magic, the Government and an Apocalyptic Vision inspired Francis Bacon to create Modern Science</w:t>
       </w:r>
       <w:r>
-        <w:t xml:space="preserve"> (Cambridge: Icon Books </w:t>
+        <w:t xml:space="preserve"> (Cambridge: Icon Books</w:t>
+      </w:r>
+      <w:r>
+        <w:t>,</w:t>
+      </w:r>
+      <w:r>
+        <w:t xml:space="preserve"> </w:t>
       </w:r>
       <w:r>
         <w:t>2003</w:t>
@@ -4222,781 +4738,983 @@
       </w:r>
       <w:r>
         <w:rPr>
+          <w:i/>
+          <w:iCs/>
+          <w:lang w:val="en-US"/>
+        </w:rPr>
+        <w:t>The Philosophy of Francis Bacon</w:t>
+      </w:r>
+      <w:r>
+        <w:rPr>
+          <w:lang w:val="en-US"/>
+        </w:rPr>
+        <w:t xml:space="preserve"> (Chicago: University of Chicago Press</w:t>
+      </w:r>
+      <w:r>
+        <w:rPr>
+          <w:lang w:val="en-US"/>
+        </w:rPr>
+        <w:t>,</w:t>
+      </w:r>
+      <w:r>
+        <w:rPr>
+          <w:lang w:val="en-US"/>
+        </w:rPr>
+        <w:t xml:space="preserve"> 1948)</w:t>
+      </w:r>
+      <w:r>
+        <w:rPr>
+          <w:lang w:val="en-US"/>
+        </w:rPr>
+        <w:t xml:space="preserve">, quoted in Benjamin Farrington, </w:t>
+      </w:r>
+      <w:r>
+        <w:rPr>
+          <w:i/>
+          <w:iCs/>
+          <w:lang w:val="en-US"/>
+        </w:rPr>
+        <w:t>The Philosophy of Francis Bacon</w:t>
+      </w:r>
+      <w:r>
+        <w:rPr>
+          <w:lang w:val="en-US"/>
+        </w:rPr>
+        <w:t xml:space="preserve"> (</w:t>
+      </w:r>
+      <w:r>
+        <w:rPr>
+          <w:lang w:val="en-US"/>
+        </w:rPr>
+        <w:t>Chicago: University of Chicago Press</w:t>
+      </w:r>
+      <w:r>
+        <w:rPr>
+          <w:lang w:val="en-US"/>
+        </w:rPr>
+        <w:t>,</w:t>
+      </w:r>
+      <w:r>
+        <w:rPr>
+          <w:lang w:val="en-US"/>
+        </w:rPr>
+        <w:t xml:space="preserve"> 1964)</w:t>
+      </w:r>
+      <w:r>
+        <w:rPr>
+          <w:lang w:val="en-US"/>
+        </w:rPr>
+        <w:t>, 16</w:t>
+      </w:r>
+      <w:r>
+        <w:rPr>
+          <w:lang w:val="en-US"/>
+        </w:rPr>
+        <w:t>.</w:t>
+      </w:r>
+    </w:p>
+  </w:endnote>
+  <w:endnote w:id="3">
+    <w:p>
+      <w:pPr>
+        <w:pStyle w:val="EndnoteText"/>
+      </w:pPr>
+      <w:r>
+        <w:rPr>
+          <w:rStyle w:val="EndnoteReference"/>
+        </w:rPr>
+        <w:endnoteRef/>
+      </w:r>
+      <w:r>
+        <w:t xml:space="preserve"> </w:t>
+      </w:r>
+      <w:proofErr w:type="spellStart"/>
+      <w:r>
+        <w:t>Straussian</w:t>
+      </w:r>
+      <w:proofErr w:type="spellEnd"/>
+      <w:r>
+        <w:t xml:space="preserve"> commentaries are manifold, but the following are emblematic of this approach:</w:t>
+      </w:r>
+      <w:r>
+        <w:t xml:space="preserve"> </w:t>
+      </w:r>
+      <w:r>
+        <w:t xml:space="preserve">Richard Kennington, </w:t>
+      </w:r>
+      <w:r>
+        <w:rPr>
+          <w:i/>
+          <w:iCs/>
+        </w:rPr>
+        <w:t>On Modern Origins</w:t>
+      </w:r>
+      <w:r>
+        <w:rPr>
+          <w:i/>
+          <w:iCs/>
+        </w:rPr>
+        <w:t>: Essays on Early Modern Philosophy</w:t>
+      </w:r>
+      <w:r>
+        <w:t>, Edited by Pamela Krauss and Frank Hunt (Lanham: Lexington Books</w:t>
+      </w:r>
+      <w:r>
+        <w:t>,</w:t>
+      </w:r>
+      <w:r>
+        <w:t xml:space="preserve"> 2004)</w:t>
+      </w:r>
+      <w:r>
+        <w:t>, Laurence</w:t>
+      </w:r>
+      <w:r>
+        <w:t xml:space="preserve"> Lampert, </w:t>
+      </w:r>
+      <w:r>
+        <w:rPr>
+          <w:i/>
+          <w:iCs/>
+        </w:rPr>
+        <w:t>Nietzsche and Modern Times</w:t>
+      </w:r>
+      <w:r>
+        <w:rPr>
+          <w:i/>
+          <w:iCs/>
+        </w:rPr>
+        <w:t>: A Study of Bacon, Descartes, and Nietzsche</w:t>
+      </w:r>
+      <w:r>
+        <w:t xml:space="preserve"> (New Haven: Yale University Press</w:t>
+      </w:r>
+      <w:r>
+        <w:t>,</w:t>
+      </w:r>
+      <w:r>
+        <w:t xml:space="preserve"> 1993)</w:t>
+      </w:r>
+      <w:r>
+        <w:t xml:space="preserve">, and Robert </w:t>
+      </w:r>
+      <w:r>
+        <w:t xml:space="preserve">K. </w:t>
+      </w:r>
+      <w:r>
+        <w:t xml:space="preserve">Faulkner, </w:t>
+      </w:r>
+      <w:r>
+        <w:rPr>
+          <w:i/>
+          <w:iCs/>
+        </w:rPr>
+        <w:t>Francis Bacon and the Project of Progress</w:t>
+      </w:r>
+      <w:r>
+        <w:t xml:space="preserve"> </w:t>
+      </w:r>
+      <w:r>
+        <w:t xml:space="preserve">(Lanham: </w:t>
+      </w:r>
+      <w:r>
+        <w:t>Rowman &amp; Littlefield Publishers</w:t>
+      </w:r>
+      <w:r>
+        <w:t>,</w:t>
+      </w:r>
+      <w:r>
+        <w:t xml:space="preserve"> 1993)</w:t>
+      </w:r>
+      <w:r>
+        <w:t>.</w:t>
+      </w:r>
+    </w:p>
+  </w:endnote>
+  <w:endnote w:id="4">
+    <w:p>
+      <w:pPr>
+        <w:pStyle w:val="EndnoteText"/>
+      </w:pPr>
+      <w:r>
+        <w:rPr>
+          <w:rStyle w:val="EndnoteReference"/>
+        </w:rPr>
+        <w:endnoteRef/>
+      </w:r>
+      <w:r>
+        <w:t xml:space="preserve"> Faulk</w:t>
+      </w:r>
+      <w:r>
+        <w:t>n</w:t>
+      </w:r>
+      <w:r>
+        <w:t xml:space="preserve">er, </w:t>
+      </w:r>
+      <w:r>
+        <w:rPr>
+          <w:i/>
+          <w:iCs/>
+        </w:rPr>
+        <w:t>Francis Bacon</w:t>
+      </w:r>
+      <w:r>
+        <w:t xml:space="preserve">, </w:t>
+      </w:r>
+      <w:r>
+        <w:t>226.</w:t>
+      </w:r>
+    </w:p>
+  </w:endnote>
+  <w:endnote w:id="5">
+    <w:p>
+      <w:pPr>
+        <w:pStyle w:val="EndnoteText"/>
+      </w:pPr>
+      <w:r>
+        <w:rPr>
+          <w:rStyle w:val="EndnoteReference"/>
+        </w:rPr>
+        <w:endnoteRef/>
+      </w:r>
+      <w:r>
+        <w:t xml:space="preserve"> Stephen A. McKnight,</w:t>
+      </w:r>
+      <w:r>
+        <w:rPr>
+          <w:i/>
+          <w:iCs/>
+        </w:rPr>
+        <w:t xml:space="preserve"> </w:t>
+      </w:r>
+      <w:r>
+        <w:rPr>
+          <w:i/>
+          <w:iCs/>
+        </w:rPr>
+        <w:t>The Religious Foundations of Francis Bacon’s Thought</w:t>
+      </w:r>
+      <w:r>
+        <w:t xml:space="preserve"> </w:t>
+      </w:r>
+      <w:r>
+        <w:t>(Columbia: University of Missouri Press</w:t>
+      </w:r>
+      <w:r>
+        <w:t>,</w:t>
+      </w:r>
+      <w:r>
+        <w:t xml:space="preserve"> 2006)</w:t>
+      </w:r>
+      <w:r>
+        <w:t>.</w:t>
+      </w:r>
+      <w:r>
+        <w:t xml:space="preserve"> See also Kennington, </w:t>
+      </w:r>
+      <w:r>
+        <w:rPr>
+          <w:i/>
+          <w:iCs/>
+        </w:rPr>
+        <w:t>On Modern Origins</w:t>
+      </w:r>
+      <w:r>
+        <w:t>, 1-14, for an interpretation of Bacon’s scientific project that pays attention to his use of the bible.</w:t>
+      </w:r>
+    </w:p>
+  </w:endnote>
+  <w:endnote w:id="6">
+    <w:p>
+      <w:pPr>
+        <w:pStyle w:val="EndnoteText"/>
+        <w:rPr>
+          <w:lang w:val="en-US"/>
+        </w:rPr>
+      </w:pPr>
+      <w:r>
+        <w:rPr>
+          <w:rStyle w:val="EndnoteReference"/>
+        </w:rPr>
+        <w:endnoteRef/>
+      </w:r>
+      <w:r>
+        <w:t xml:space="preserve"> </w:t>
+      </w:r>
+      <w:r>
+        <w:t xml:space="preserve">Howard B. </w:t>
+      </w:r>
+      <w:r>
+        <w:t xml:space="preserve">White, </w:t>
+      </w:r>
+      <w:r>
+        <w:rPr>
+          <w:i/>
+          <w:iCs/>
+        </w:rPr>
+        <w:t>Peace Among the Willows: The Political Philosophy of Francis</w:t>
+      </w:r>
+      <w:r>
+        <w:rPr>
+          <w:i/>
+          <w:iCs/>
+        </w:rPr>
+        <w:t xml:space="preserve"> </w:t>
+      </w:r>
+      <w:r>
+        <w:rPr>
+          <w:i/>
+          <w:iCs/>
+        </w:rPr>
+        <w:t>Bacon</w:t>
+      </w:r>
+      <w:r>
+        <w:t xml:space="preserve"> (The Hague: </w:t>
+      </w:r>
+      <w:r>
+        <w:t xml:space="preserve">Martinus </w:t>
+      </w:r>
+      <w:proofErr w:type="spellStart"/>
+      <w:r>
+        <w:t>Nijhoff</w:t>
+      </w:r>
+      <w:proofErr w:type="spellEnd"/>
+      <w:r>
+        <w:t>, 1968)</w:t>
+      </w:r>
+      <w:r>
+        <w:rPr>
+          <w:lang w:val="en-US"/>
+        </w:rPr>
+        <w:t xml:space="preserve">; </w:t>
+      </w:r>
+      <w:r>
+        <w:rPr>
+          <w:lang w:val="en-US"/>
+        </w:rPr>
+        <w:t xml:space="preserve">Jerry </w:t>
+      </w:r>
+      <w:r>
+        <w:t>Weinberger</w:t>
+      </w:r>
+      <w:r>
+        <w:t>,</w:t>
+      </w:r>
+      <w:r>
+        <w:t xml:space="preserve"> </w:t>
+      </w:r>
+      <w:r>
+        <w:rPr>
+          <w:i/>
+          <w:iCs/>
+        </w:rPr>
+        <w:t>Science, Faith, and Politics: Francis Bacon and the Utopian Roots of</w:t>
+      </w:r>
+      <w:r>
+        <w:rPr>
+          <w:i/>
+          <w:iCs/>
+        </w:rPr>
+        <w:t xml:space="preserve"> </w:t>
+      </w:r>
+      <w:r>
+        <w:rPr>
+          <w:i/>
+          <w:iCs/>
+        </w:rPr>
+        <w:t>the Modern Age</w:t>
+      </w:r>
+      <w:r>
+        <w:t xml:space="preserve"> </w:t>
+      </w:r>
+      <w:r>
+        <w:t xml:space="preserve">(Ithica: </w:t>
+      </w:r>
+      <w:r>
+        <w:t>Cornell University Press</w:t>
+      </w:r>
+      <w:r>
+        <w:t>, 1985)</w:t>
+      </w:r>
+      <w:r>
+        <w:rPr>
+          <w:lang w:val="en-US"/>
+        </w:rPr>
+        <w:t>.</w:t>
+      </w:r>
+    </w:p>
+  </w:endnote>
+  <w:endnote w:id="7">
+    <w:p>
+      <w:pPr>
+        <w:pStyle w:val="EndnoteText"/>
+      </w:pPr>
+      <w:r>
+        <w:rPr>
+          <w:rStyle w:val="EndnoteReference"/>
+        </w:rPr>
+        <w:endnoteRef/>
+      </w:r>
+      <w:r>
+        <w:t xml:space="preserve"> </w:t>
+      </w:r>
+      <w:r>
+        <w:t xml:space="preserve">Francis Bacon, </w:t>
+      </w:r>
+      <w:r>
+        <w:rPr>
+          <w:i/>
+          <w:iCs/>
+        </w:rPr>
+        <w:t xml:space="preserve">The </w:t>
+      </w:r>
+      <w:r>
+        <w:rPr>
+          <w:i/>
+          <w:iCs/>
+        </w:rPr>
+        <w:t>New Organon</w:t>
+      </w:r>
+      <w:r>
+        <w:t xml:space="preserve">, </w:t>
+      </w:r>
+      <w:r>
+        <w:t>Edited by Lisa Jardine and Michael Silverthorne (Cambridge: Cambridge University Press 2000</w:t>
+      </w:r>
+      <w:r>
+        <w:t xml:space="preserve"> [1620]</w:t>
+      </w:r>
+      <w:r>
+        <w:t>)</w:t>
+      </w:r>
+      <w:r>
+        <w:t xml:space="preserve">, </w:t>
+      </w:r>
+      <w:r>
+        <w:t>24.</w:t>
+      </w:r>
+    </w:p>
+  </w:endnote>
+  <w:endnote w:id="8">
+    <w:p>
+      <w:pPr>
+        <w:pStyle w:val="EndnoteText"/>
+      </w:pPr>
+      <w:r>
+        <w:rPr>
+          <w:rStyle w:val="EndnoteReference"/>
+        </w:rPr>
+        <w:endnoteRef/>
+      </w:r>
+      <w:r>
+        <w:t xml:space="preserve"> Ibid.</w:t>
+      </w:r>
+    </w:p>
+  </w:endnote>
+  <w:endnote w:id="9">
+    <w:p>
+      <w:pPr>
+        <w:pStyle w:val="EndnoteText"/>
+      </w:pPr>
+      <w:r>
+        <w:rPr>
+          <w:rStyle w:val="EndnoteReference"/>
+        </w:rPr>
+        <w:endnoteRef/>
+      </w:r>
+      <w:r>
+        <w:t xml:space="preserve"> </w:t>
+      </w:r>
+      <w:r>
+        <w:t>Ibid.</w:t>
+      </w:r>
+    </w:p>
+  </w:endnote>
+  <w:endnote w:id="10">
+    <w:p>
+      <w:pPr>
+        <w:pStyle w:val="EndnoteText"/>
+      </w:pPr>
+      <w:r>
+        <w:rPr>
+          <w:rStyle w:val="EndnoteReference"/>
+        </w:rPr>
+        <w:endnoteRef/>
+      </w:r>
+      <w:r>
+        <w:t xml:space="preserve"> </w:t>
+      </w:r>
+      <w:r>
+        <w:t xml:space="preserve">Saint </w:t>
+      </w:r>
+      <w:r>
+        <w:t xml:space="preserve">Augustine, </w:t>
+      </w:r>
+      <w:r>
+        <w:rPr>
+          <w:i/>
+          <w:iCs/>
+        </w:rPr>
+        <w:t>Confessions</w:t>
+      </w:r>
+      <w:r>
+        <w:t>,</w:t>
+      </w:r>
+      <w:r>
+        <w:t xml:space="preserve"> Translated by Henry Chadwick (Oxford: Oxford University Press 1998</w:t>
+      </w:r>
+      <w:r>
+        <w:t xml:space="preserve"> [400]</w:t>
+      </w:r>
+      <w:r>
+        <w:t>),</w:t>
+      </w:r>
+      <w:r>
+        <w:t xml:space="preserve"> 8.51; </w:t>
+      </w:r>
+      <w:r>
+        <w:t xml:space="preserve">Saint </w:t>
+      </w:r>
+      <w:r>
+        <w:t xml:space="preserve">Augustine, </w:t>
+      </w:r>
+      <w:r>
+        <w:rPr>
+          <w:i/>
+          <w:iCs/>
+        </w:rPr>
+        <w:t xml:space="preserve">The </w:t>
+      </w:r>
+      <w:r>
+        <w:rPr>
+          <w:i/>
+          <w:iCs/>
+        </w:rPr>
+        <w:t>City of God</w:t>
+      </w:r>
+      <w:r>
+        <w:t>,</w:t>
+      </w:r>
+      <w:r>
+        <w:t xml:space="preserve"> Translated by Henry </w:t>
+      </w:r>
+      <w:proofErr w:type="spellStart"/>
+      <w:r>
+        <w:t>Bettenson</w:t>
+      </w:r>
+      <w:proofErr w:type="spellEnd"/>
+      <w:r>
+        <w:t xml:space="preserve"> (London: Penguin Books 2003</w:t>
+      </w:r>
+      <w:r>
+        <w:t xml:space="preserve"> [427]</w:t>
+      </w:r>
+      <w:r>
+        <w:t>),</w:t>
+      </w:r>
+      <w:r>
+        <w:t xml:space="preserve"> 1091.</w:t>
+      </w:r>
+    </w:p>
+  </w:endnote>
+  <w:endnote w:id="11">
+    <w:p>
+      <w:pPr>
+        <w:pStyle w:val="EndnoteText"/>
+      </w:pPr>
+      <w:r>
+        <w:rPr>
+          <w:rStyle w:val="EndnoteReference"/>
+        </w:rPr>
+        <w:endnoteRef/>
+      </w:r>
+      <w:r>
+        <w:t xml:space="preserve"> </w:t>
+      </w:r>
+      <w:r>
+        <w:t xml:space="preserve">Bacon, </w:t>
+      </w:r>
+      <w:r>
+        <w:rPr>
+          <w:i/>
+          <w:iCs/>
+        </w:rPr>
+        <w:t xml:space="preserve">The </w:t>
+      </w:r>
+      <w:r>
+        <w:rPr>
+          <w:i/>
+          <w:iCs/>
+        </w:rPr>
+        <w:t>New Organon</w:t>
+      </w:r>
+      <w:r>
+        <w:t>, 12.</w:t>
+      </w:r>
+    </w:p>
+  </w:endnote>
+  <w:endnote w:id="12">
+    <w:p>
+      <w:pPr>
+        <w:pStyle w:val="EndnoteText"/>
+      </w:pPr>
+      <w:r>
+        <w:rPr>
+          <w:rStyle w:val="EndnoteReference"/>
+        </w:rPr>
+        <w:endnoteRef/>
+      </w:r>
+      <w:r>
+        <w:t xml:space="preserve"> See also in Bacon’s </w:t>
+      </w:r>
+      <w:r>
+        <w:rPr>
+          <w:i/>
+          <w:iCs/>
+        </w:rPr>
+        <w:t>Advancement of Learning</w:t>
+      </w:r>
+      <w:r>
+        <w:t xml:space="preserve"> [1605]</w:t>
+      </w:r>
+      <w:r>
+        <w:t xml:space="preserve">: “The first acts which man performed in paradise [that is, before the </w:t>
+      </w:r>
+      <w:r>
+        <w:t>f</w:t>
+      </w:r>
+      <w:r>
+        <w:t>all] consisted of the two summary parts of knowledge; the view of creatures, and the imposition of names.”</w:t>
+      </w:r>
+      <w:r>
+        <w:t xml:space="preserve"> Francis Bacon,</w:t>
+      </w:r>
+      <w:r>
+        <w:t xml:space="preserve"> </w:t>
+      </w:r>
+      <w:r>
+        <w:rPr>
+          <w:i/>
+          <w:iCs/>
+        </w:rPr>
+        <w:t>The M</w:t>
+      </w:r>
+      <w:r>
+        <w:rPr>
+          <w:i/>
+          <w:iCs/>
+        </w:rPr>
+        <w:t>ajor Works</w:t>
+      </w:r>
+      <w:r>
+        <w:t xml:space="preserve">, </w:t>
+      </w:r>
+      <w:r>
+        <w:t xml:space="preserve">Edited by Brian Vickers (Oxford: Oxford University Press 2002), </w:t>
+      </w:r>
+      <w:r>
+        <w:t>149-150.</w:t>
+      </w:r>
+    </w:p>
+  </w:endnote>
+  <w:endnote w:id="13">
+    <w:p>
+      <w:pPr>
+        <w:pStyle w:val="EndnoteText"/>
+      </w:pPr>
+      <w:r>
+        <w:rPr>
+          <w:rStyle w:val="EndnoteReference"/>
+        </w:rPr>
+        <w:endnoteRef/>
+      </w:r>
+      <w:r>
+        <w:t xml:space="preserve"> </w:t>
+      </w:r>
+      <w:r>
+        <w:t xml:space="preserve">Bacon, </w:t>
+      </w:r>
+      <w:r>
+        <w:rPr>
+          <w:i/>
+          <w:iCs/>
+        </w:rPr>
+        <w:t xml:space="preserve">The </w:t>
+      </w:r>
+      <w:r>
+        <w:rPr>
+          <w:i/>
+          <w:iCs/>
+        </w:rPr>
+        <w:t>New Organon</w:t>
+      </w:r>
+      <w:r>
+        <w:t>, 24</w:t>
+      </w:r>
+      <w:r>
+        <w:t>.</w:t>
+      </w:r>
+    </w:p>
+  </w:endnote>
+  <w:endnote w:id="14">
+    <w:p>
+      <w:pPr>
+        <w:pStyle w:val="EndnoteText"/>
+      </w:pPr>
+      <w:r>
+        <w:rPr>
+          <w:rStyle w:val="EndnoteReference"/>
+        </w:rPr>
+        <w:endnoteRef/>
+      </w:r>
+      <w:r>
+        <w:t xml:space="preserve"> </w:t>
+      </w:r>
+      <w:r>
+        <w:t xml:space="preserve">Brian Vickers’ editorial note to “A Confession of Faith” in </w:t>
+      </w:r>
+      <w:r>
+        <w:t xml:space="preserve">Francis Bacon, </w:t>
+      </w:r>
+      <w:r>
+        <w:rPr>
+          <w:i/>
+          <w:iCs/>
+        </w:rPr>
+        <w:t>The Major Works</w:t>
+      </w:r>
+      <w:r>
+        <w:t xml:space="preserve">, Edited by Brian Vickers (Oxford: Oxford University Press 2002), </w:t>
+      </w:r>
+      <w:r>
+        <w:t>560</w:t>
+      </w:r>
+      <w:r>
+        <w:t>.</w:t>
+      </w:r>
+    </w:p>
+  </w:endnote>
+  <w:endnote w:id="15">
+    <w:p>
+      <w:pPr>
+        <w:pStyle w:val="EndnoteText"/>
+      </w:pPr>
+      <w:r>
+        <w:rPr>
+          <w:rStyle w:val="EndnoteReference"/>
+        </w:rPr>
+        <w:endnoteRef/>
+      </w:r>
+      <w:r>
+        <w:t xml:space="preserve"> </w:t>
+      </w:r>
+      <w:r>
+        <w:t xml:space="preserve">Bacon, </w:t>
+      </w:r>
+      <w:r>
+        <w:rPr>
+          <w:i/>
+          <w:iCs/>
+        </w:rPr>
+        <w:t xml:space="preserve">The </w:t>
+      </w:r>
+      <w:r>
+        <w:rPr>
+          <w:i/>
+          <w:iCs/>
+        </w:rPr>
+        <w:t>Major Works</w:t>
+      </w:r>
+      <w:r>
+        <w:t>, 108. It is worth noting here that this depiction of the world as being composed of material objects acting according to external laws of nature is significantly different than the classical</w:t>
+      </w:r>
+      <w:r>
+        <w:t xml:space="preserve"> teleological view. This component of Bacon’s thought is beyond the scope of this chapter but is nevertheless worth drawing attention to.</w:t>
+      </w:r>
+    </w:p>
+  </w:endnote>
+  <w:endnote w:id="16">
+    <w:p>
+      <w:pPr>
+        <w:pStyle w:val="EndnoteText"/>
+      </w:pPr>
+      <w:r>
+        <w:rPr>
+          <w:rStyle w:val="EndnoteReference"/>
+        </w:rPr>
+        <w:endnoteRef/>
+      </w:r>
+      <w:r>
+        <w:t xml:space="preserve"> Saint Augustine, </w:t>
+      </w:r>
+      <w:r>
+        <w:rPr>
+          <w:i/>
+          <w:iCs/>
+        </w:rPr>
+        <w:t xml:space="preserve">The </w:t>
+      </w:r>
+      <w:r>
+        <w:rPr>
+          <w:i/>
+          <w:iCs/>
+        </w:rPr>
+        <w:t>City of God</w:t>
+      </w:r>
+      <w:r>
+        <w:t>, 575</w:t>
+      </w:r>
+      <w:r>
+        <w:t xml:space="preserve">. Obviously this is not a complete account of Augustine’s theory of original sin. For more, the reader is referred to </w:t>
+      </w:r>
+      <w:r>
+        <w:rPr>
+          <w:i/>
+          <w:iCs/>
+        </w:rPr>
+        <w:t>City of God</w:t>
+      </w:r>
+      <w:r>
+        <w:t xml:space="preserve"> books XIII-XIV, </w:t>
+      </w:r>
+      <w:r>
+        <w:rPr>
+          <w:i/>
+          <w:iCs/>
+        </w:rPr>
+        <w:t>C</w:t>
+      </w:r>
+      <w:r>
+        <w:rPr>
+          <w:i/>
+          <w:iCs/>
+        </w:rPr>
+        <w:t>o</w:t>
+      </w:r>
+      <w:r>
+        <w:rPr>
+          <w:i/>
+          <w:iCs/>
+        </w:rPr>
+        <w:t>nfessions</w:t>
+      </w:r>
+      <w:r>
+        <w:t xml:space="preserve"> Book VIII. ix-xi</w:t>
+      </w:r>
+      <w:r>
+        <w:t xml:space="preserve">, and William E. Mann, “Augustine on Evil and Original Sin,” in </w:t>
+      </w:r>
+      <w:r>
+        <w:rPr>
+          <w:i/>
+          <w:iCs/>
+        </w:rPr>
+        <w:t>The Cambridge Companion to Augustine</w:t>
+      </w:r>
+      <w:r>
+        <w:t xml:space="preserve">, </w:t>
+      </w:r>
+      <w:r>
+        <w:t>E</w:t>
+      </w:r>
+      <w:r>
+        <w:t xml:space="preserve">dited by Eleonore Stump and Norman Kretzmann. </w:t>
+      </w:r>
+      <w:r>
+        <w:t>(</w:t>
+      </w:r>
+      <w:r>
+        <w:t>Cambridge: Cambridge University Press 2001), 40-48.</w:t>
+      </w:r>
+    </w:p>
+  </w:endnote>
+  <w:endnote w:id="17">
+    <w:p>
+      <w:pPr>
+        <w:pStyle w:val="EndnoteText"/>
+      </w:pPr>
+      <w:r>
+        <w:rPr>
+          <w:rStyle w:val="EndnoteReference"/>
+        </w:rPr>
+        <w:endnoteRef/>
+      </w:r>
+      <w:r>
+        <w:t xml:space="preserve"> John Calvin, </w:t>
+      </w:r>
+      <w:r>
+        <w:rPr>
+          <w:i/>
+          <w:iCs/>
+        </w:rPr>
+        <w:t>Institutes of the Christian Religion</w:t>
+      </w:r>
+      <w:r>
+        <w:rPr>
+          <w:i/>
+          <w:iCs/>
+        </w:rPr>
+        <w:t>, volume one</w:t>
+      </w:r>
+      <w:r>
+        <w:t xml:space="preserve">, Translated by Ford Lewis Battles (Louisville: Westminster John Knox Press 2006 [1559]), </w:t>
+      </w:r>
+      <w:r>
+        <w:t>251.</w:t>
+      </w:r>
+    </w:p>
+  </w:endnote>
+  <w:endnote w:id="18">
+    <w:p>
+      <w:pPr>
+        <w:pStyle w:val="EndnoteText"/>
+        <w:rPr>
+          <w:lang w:val="en-US"/>
+        </w:rPr>
+      </w:pPr>
+      <w:r>
+        <w:rPr>
+          <w:rStyle w:val="EndnoteReference"/>
+        </w:rPr>
+        <w:endnoteRef/>
+      </w:r>
+      <w:r>
+        <w:rPr>
+          <w:lang w:val="en-US"/>
+        </w:rPr>
+        <w:t xml:space="preserve"> McKnight regular describes Bacon’s project as concerning “the relation of humanity to nature and to God.” </w:t>
+      </w:r>
+      <w:r>
+        <w:rPr>
+          <w:lang w:val="en-US"/>
+        </w:rPr>
+        <w:t xml:space="preserve">McKnight, </w:t>
+      </w:r>
+      <w:r>
+        <w:rPr>
+          <w:i/>
+          <w:iCs/>
+          <w:lang w:val="en-US"/>
+        </w:rPr>
+        <w:t>Religious Foundations</w:t>
+      </w:r>
+      <w:r>
+        <w:rPr>
           <w:u w:val="single"/>
           <w:lang w:val="en-US"/>
         </w:rPr>
-        <w:t>The Philosophy of Francis Bacon</w:t>
+        <w:t>,</w:t>
       </w:r>
       <w:r>
         <w:rPr>
           <w:lang w:val="en-US"/>
         </w:rPr>
-        <w:t xml:space="preserve"> (Chicago: University of Chicago Press 1948)</w:t>
+        <w:t xml:space="preserve"> 46-47. </w:t>
       </w:r>
       <w:r>
         <w:rPr>
           <w:lang w:val="en-US"/>
         </w:rPr>
-        <w:t xml:space="preserve">, quoted in Benjamin Farrington, </w:t>
-      </w:r>
-      <w:r>
-        <w:rPr>
-          <w:u w:val="single"/>
-          <w:lang w:val="en-US"/>
-        </w:rPr>
-        <w:t>The Philosophy of Francis Bacon</w:t>
-      </w:r>
-      <w:r>
-        <w:rPr>
-          <w:lang w:val="en-US"/>
-        </w:rPr>
-        <w:t xml:space="preserve"> (</w:t>
-      </w:r>
-      <w:r>
-        <w:rPr>
-          <w:lang w:val="en-US"/>
-        </w:rPr>
-        <w:t>Chicago: University of Chicago Press 1964)</w:t>
-      </w:r>
-      <w:r>
-        <w:rPr>
-          <w:lang w:val="en-US"/>
-        </w:rPr>
-        <w:t>, 16</w:t>
-      </w:r>
-      <w:r>
-        <w:rPr>
-          <w:lang w:val="en-US"/>
-        </w:rPr>
-        <w:t>.</w:t>
-      </w:r>
-    </w:p>
-  </w:endnote>
-  <w:endnote w:id="3">
-    <w:p>
-      <w:pPr>
-        <w:pStyle w:val="EndnoteText"/>
-      </w:pPr>
-      <w:r>
-        <w:rPr>
-          <w:rStyle w:val="EndnoteReference"/>
-        </w:rPr>
-        <w:endnoteRef/>
-      </w:r>
-      <w:r>
-        <w:t xml:space="preserve"> </w:t>
-      </w:r>
-      <w:r>
-        <w:t>Straussian</w:t>
-      </w:r>
-      <w:r>
-        <w:t xml:space="preserve"> commentaries are manifold, but the following are emblematic of this approach:</w:t>
-      </w:r>
-      <w:r>
-        <w:t xml:space="preserve"> </w:t>
-      </w:r>
-      <w:r>
-        <w:t xml:space="preserve">Richard Kennington, </w:t>
-      </w:r>
-      <w:r>
-        <w:rPr>
-          <w:u w:val="single"/>
-        </w:rPr>
-        <w:t>On Modern Origins</w:t>
-      </w:r>
-      <w:r>
-        <w:rPr>
-          <w:u w:val="single"/>
-        </w:rPr>
-        <w:t>: Essays on Early Modern Philosophy</w:t>
-      </w:r>
-      <w:r>
-        <w:t>, Edited by Pamela Krauss and Frank Hunt (Lanham: Lexington Books 2004)</w:t>
-      </w:r>
-      <w:r>
-        <w:t>, Laurence</w:t>
-      </w:r>
-      <w:r>
-        <w:t xml:space="preserve"> Lampert, </w:t>
-      </w:r>
-      <w:r>
-        <w:rPr>
-          <w:u w:val="single"/>
-        </w:rPr>
-        <w:t>Nietzsche and Modern Times</w:t>
-      </w:r>
-      <w:r>
-        <w:rPr>
-          <w:u w:val="single"/>
-        </w:rPr>
-        <w:t>: A Study of Bacon, Descartes, and Nietzsche</w:t>
-      </w:r>
-      <w:r>
-        <w:t xml:space="preserve"> (New Haven: Yale University Press 1993)</w:t>
-      </w:r>
-      <w:r>
-        <w:t xml:space="preserve">, and Robert </w:t>
-      </w:r>
-      <w:r>
-        <w:t xml:space="preserve">K. </w:t>
-      </w:r>
-      <w:r>
-        <w:t xml:space="preserve">Faulkner, </w:t>
-      </w:r>
-      <w:r>
-        <w:rPr>
-          <w:u w:val="single"/>
-        </w:rPr>
-        <w:t>Francis Bacon and the Project of Progress</w:t>
-      </w:r>
-      <w:r>
-        <w:t xml:space="preserve"> </w:t>
-      </w:r>
-      <w:r>
-        <w:t xml:space="preserve">(Lanham: </w:t>
-      </w:r>
-      <w:r>
-        <w:t>Rowman &amp; Littlefield Publishers 1993)</w:t>
-      </w:r>
-      <w:r>
-        <w:t>.</w:t>
-      </w:r>
-    </w:p>
-  </w:endnote>
-  <w:endnote w:id="4">
-    <w:p>
-      <w:pPr>
-        <w:pStyle w:val="EndnoteText"/>
-      </w:pPr>
-      <w:r>
-        <w:rPr>
-          <w:rStyle w:val="EndnoteReference"/>
-        </w:rPr>
-        <w:endnoteRef/>
-      </w:r>
-      <w:r>
-        <w:t xml:space="preserve"> Faulk</w:t>
-      </w:r>
-      <w:r>
-        <w:t>n</w:t>
-      </w:r>
-      <w:r>
-        <w:t xml:space="preserve">er, </w:t>
-      </w:r>
-      <w:r>
-        <w:rPr>
-          <w:u w:val="single"/>
-        </w:rPr>
-        <w:t>Francis Bacon</w:t>
-      </w:r>
-      <w:r>
-        <w:t xml:space="preserve">, </w:t>
-      </w:r>
-      <w:r>
-        <w:t>226.</w:t>
-      </w:r>
-    </w:p>
-  </w:endnote>
-  <w:endnote w:id="5">
-    <w:p>
-      <w:pPr>
-        <w:pStyle w:val="EndnoteText"/>
-      </w:pPr>
-      <w:r>
-        <w:rPr>
-          <w:rStyle w:val="EndnoteReference"/>
-        </w:rPr>
-        <w:endnoteRef/>
-      </w:r>
-      <w:r>
-        <w:t xml:space="preserve"> Stephen A. McKnight, </w:t>
-      </w:r>
-      <w:r>
-        <w:rPr>
-          <w:u w:val="single"/>
-        </w:rPr>
-        <w:t>The Religious Foundations of Francis Bacon’s Thought</w:t>
-      </w:r>
-      <w:r>
-        <w:t xml:space="preserve"> </w:t>
-      </w:r>
-      <w:r>
-        <w:t>(Columbia: University of Missouri Press 2006)</w:t>
-      </w:r>
-      <w:r>
-        <w:t>.</w:t>
-      </w:r>
-      <w:r>
-        <w:t xml:space="preserve"> See also Kennington, </w:t>
-      </w:r>
-      <w:r>
-        <w:rPr>
-          <w:u w:val="single"/>
-        </w:rPr>
-        <w:t>On Modern Origins</w:t>
-      </w:r>
-      <w:r>
-        <w:t>, 1-14, for an interpretation of Bacon’s scientific project that pays attention to his use of the bible.</w:t>
-      </w:r>
-    </w:p>
-  </w:endnote>
-  <w:endnote w:id="6">
-    <w:p>
-      <w:pPr>
-        <w:pStyle w:val="EndnoteText"/>
-        <w:rPr>
-          <w:lang w:val="en-US"/>
-        </w:rPr>
-      </w:pPr>
-      <w:r>
-        <w:rPr>
-          <w:rStyle w:val="EndnoteReference"/>
-        </w:rPr>
-        <w:endnoteRef/>
-      </w:r>
-      <w:r>
-        <w:t xml:space="preserve"> </w:t>
-      </w:r>
-      <w:r>
-        <w:rPr>
-          <w:lang w:val="en-US"/>
-        </w:rPr>
-        <w:t xml:space="preserve">White, </w:t>
-      </w:r>
-      <w:r>
-        <w:rPr>
-          <w:u w:val="single"/>
-          <w:lang w:val="en-US"/>
-        </w:rPr>
-        <w:t>Peace Among the Willows</w:t>
-      </w:r>
-      <w:r>
-        <w:rPr>
-          <w:lang w:val="en-US"/>
-        </w:rPr>
-        <w:t xml:space="preserve">; Weinberger, </w:t>
-      </w:r>
-      <w:r>
-        <w:rPr>
-          <w:u w:val="single"/>
-          <w:lang w:val="en-US"/>
-        </w:rPr>
-        <w:t>Science, Faith, and Politics</w:t>
-      </w:r>
-      <w:r>
-        <w:rPr>
-          <w:lang w:val="en-US"/>
-        </w:rPr>
-        <w:t>.</w:t>
-      </w:r>
-    </w:p>
-  </w:endnote>
-  <w:endnote w:id="7">
-    <w:p>
-      <w:pPr>
-        <w:pStyle w:val="EndnoteText"/>
-      </w:pPr>
-      <w:r>
-        <w:rPr>
-          <w:rStyle w:val="EndnoteReference"/>
-        </w:rPr>
-        <w:endnoteRef/>
-      </w:r>
-      <w:r>
-        <w:t xml:space="preserve"> </w:t>
-      </w:r>
-      <w:r>
-        <w:t xml:space="preserve">Francis Bacon, </w:t>
-      </w:r>
-      <w:r>
-        <w:rPr>
-          <w:u w:val="single"/>
-        </w:rPr>
-        <w:t xml:space="preserve">The </w:t>
-      </w:r>
-      <w:r>
-        <w:rPr>
-          <w:u w:val="single"/>
-        </w:rPr>
-        <w:t>New Organon</w:t>
-      </w:r>
-      <w:r>
-        <w:t xml:space="preserve">, </w:t>
-      </w:r>
-      <w:r>
-        <w:t>Edited by Lisa Jardine and Michael Silverthorne (Cambridge: Cambridge University Press 2000</w:t>
-      </w:r>
-      <w:r>
-        <w:t xml:space="preserve"> [1620]</w:t>
-      </w:r>
-      <w:r>
-        <w:t>)</w:t>
-      </w:r>
-      <w:r>
-        <w:t xml:space="preserve">, </w:t>
-      </w:r>
-      <w:r>
-        <w:t>24.</w:t>
-      </w:r>
-    </w:p>
-  </w:endnote>
-  <w:endnote w:id="8">
-    <w:p>
-      <w:pPr>
-        <w:pStyle w:val="EndnoteText"/>
-      </w:pPr>
-      <w:r>
-        <w:rPr>
-          <w:rStyle w:val="EndnoteReference"/>
-        </w:rPr>
-        <w:endnoteRef/>
-      </w:r>
-      <w:r>
-        <w:t xml:space="preserve"> Ibid.</w:t>
-      </w:r>
-    </w:p>
-  </w:endnote>
-  <w:endnote w:id="9">
-    <w:p>
-      <w:pPr>
-        <w:pStyle w:val="EndnoteText"/>
-      </w:pPr>
-      <w:r>
-        <w:rPr>
-          <w:rStyle w:val="EndnoteReference"/>
-        </w:rPr>
-        <w:endnoteRef/>
-      </w:r>
-      <w:r>
-        <w:t xml:space="preserve"> </w:t>
-      </w:r>
-      <w:r>
-        <w:t>Ibid.</w:t>
-      </w:r>
-    </w:p>
-  </w:endnote>
-  <w:endnote w:id="10">
-    <w:p>
-      <w:pPr>
-        <w:pStyle w:val="EndnoteText"/>
-      </w:pPr>
-      <w:r>
-        <w:rPr>
-          <w:rStyle w:val="EndnoteReference"/>
-        </w:rPr>
-        <w:endnoteRef/>
-      </w:r>
-      <w:r>
-        <w:t xml:space="preserve"> </w:t>
-      </w:r>
-      <w:r>
-        <w:t xml:space="preserve">Saint </w:t>
-      </w:r>
-      <w:r>
-        <w:t xml:space="preserve">Augustine, </w:t>
-      </w:r>
-      <w:r>
-        <w:rPr>
-          <w:u w:val="single"/>
-        </w:rPr>
-        <w:t>Confessions</w:t>
-      </w:r>
-      <w:r>
-        <w:t>,</w:t>
-      </w:r>
-      <w:r>
-        <w:t xml:space="preserve"> Translated by Henry Chadwick (Oxford: Oxford University Press 1998</w:t>
-      </w:r>
-      <w:r>
-        <w:t xml:space="preserve"> [400]</w:t>
-      </w:r>
-      <w:r>
-        <w:t>),</w:t>
-      </w:r>
-      <w:r>
-        <w:t xml:space="preserve"> 8.51; </w:t>
-      </w:r>
-      <w:r>
-        <w:t xml:space="preserve">Saint </w:t>
-      </w:r>
-      <w:r>
-        <w:t xml:space="preserve">Augustine, </w:t>
-      </w:r>
-      <w:r>
-        <w:rPr>
-          <w:u w:val="single"/>
-        </w:rPr>
-        <w:t>City of God</w:t>
-      </w:r>
-      <w:r>
-        <w:t>,</w:t>
-      </w:r>
-      <w:r>
-        <w:t xml:space="preserve"> Translated by Henry </w:t>
-      </w:r>
-      <w:r>
-        <w:t>Bettenson (London: Penguin Books 2003</w:t>
-      </w:r>
-      <w:r>
-        <w:t xml:space="preserve"> [427]</w:t>
-      </w:r>
-      <w:r>
-        <w:t>),</w:t>
-      </w:r>
-      <w:r>
-        <w:t xml:space="preserve"> 1091.</w:t>
-      </w:r>
-    </w:p>
-  </w:endnote>
-  <w:endnote w:id="11">
-    <w:p>
-      <w:pPr>
-        <w:pStyle w:val="EndnoteText"/>
-      </w:pPr>
-      <w:r>
-        <w:rPr>
-          <w:rStyle w:val="EndnoteReference"/>
-        </w:rPr>
-        <w:endnoteRef/>
-      </w:r>
-      <w:r>
-        <w:t xml:space="preserve"> </w:t>
-      </w:r>
-      <w:r>
-        <w:t xml:space="preserve">Bacon, </w:t>
-      </w:r>
-      <w:r>
-        <w:rPr>
-          <w:u w:val="single"/>
-        </w:rPr>
-        <w:t>New Organon</w:t>
-      </w:r>
-      <w:r>
-        <w:t>, 12.</w:t>
-      </w:r>
-    </w:p>
-  </w:endnote>
-  <w:endnote w:id="12">
-    <w:p>
-      <w:pPr>
-        <w:pStyle w:val="EndnoteText"/>
-      </w:pPr>
-      <w:r>
-        <w:rPr>
-          <w:rStyle w:val="EndnoteReference"/>
-        </w:rPr>
-        <w:endnoteRef/>
-      </w:r>
-      <w:r>
-        <w:t xml:space="preserve"> See also in Bacon’s </w:t>
-      </w:r>
-      <w:r>
-        <w:rPr>
-          <w:u w:val="single"/>
-        </w:rPr>
-        <w:t>Advancement of Learning</w:t>
-      </w:r>
-      <w:r>
-        <w:t xml:space="preserve"> [1605]</w:t>
-      </w:r>
-      <w:r>
-        <w:t>: “The first acts which man performed in paradise [that is, before the Fall] consisted of the two summary parts of knowledge; the view of creatures, and the imposition of names.”</w:t>
-      </w:r>
-      <w:r>
-        <w:t xml:space="preserve"> Francis Bacon,</w:t>
-      </w:r>
-      <w:r>
-        <w:t xml:space="preserve"> </w:t>
-      </w:r>
-      <w:r>
-        <w:rPr>
-          <w:u w:val="single"/>
-        </w:rPr>
-        <w:t>The M</w:t>
-      </w:r>
-      <w:r>
-        <w:rPr>
-          <w:u w:val="single"/>
-        </w:rPr>
-        <w:t>ajor Works</w:t>
-      </w:r>
-      <w:r>
-        <w:t xml:space="preserve">, </w:t>
-      </w:r>
-      <w:r>
-        <w:t xml:space="preserve">Edited by Brian Vickers (Oxford: Oxford University Press 2002), </w:t>
-      </w:r>
-      <w:r>
-        <w:t>149-150.</w:t>
-      </w:r>
-    </w:p>
-  </w:endnote>
-  <w:endnote w:id="13">
-    <w:p>
-      <w:pPr>
-        <w:pStyle w:val="EndnoteText"/>
-      </w:pPr>
-      <w:r>
-        <w:rPr>
-          <w:rStyle w:val="EndnoteReference"/>
-        </w:rPr>
-        <w:endnoteRef/>
-      </w:r>
-      <w:r>
-        <w:t xml:space="preserve"> </w:t>
-      </w:r>
-      <w:r>
-        <w:t xml:space="preserve">Bacon, </w:t>
-      </w:r>
-      <w:r>
-        <w:rPr>
-          <w:u w:val="single"/>
-        </w:rPr>
-        <w:t>New Organon</w:t>
-      </w:r>
-      <w:r>
-        <w:t>, 24</w:t>
-      </w:r>
-      <w:r>
-        <w:t>.</w:t>
-      </w:r>
-    </w:p>
-  </w:endnote>
-  <w:endnote w:id="14">
-    <w:p>
-      <w:pPr>
-        <w:pStyle w:val="EndnoteText"/>
-      </w:pPr>
-      <w:r>
-        <w:rPr>
-          <w:rStyle w:val="EndnoteReference"/>
-        </w:rPr>
-        <w:endnoteRef/>
-      </w:r>
-      <w:r>
-        <w:t xml:space="preserve"> </w:t>
-      </w:r>
-      <w:r>
-        <w:t xml:space="preserve">Bacon, </w:t>
-      </w:r>
-      <w:r>
-        <w:rPr>
-          <w:u w:val="single"/>
-        </w:rPr>
-        <w:t>Major Works</w:t>
-      </w:r>
-      <w:r>
-        <w:t>, 108. It is worth noting here that this depiction of the world as being composed of material objects acting according to external laws of nature is significantly different than the classical</w:t>
-      </w:r>
-      <w:r>
-        <w:t xml:space="preserve"> teleological view. This component of Bacon’s thought is beyond the scope of this chapter but is nevertheless worth drawing attention to.</w:t>
-      </w:r>
-    </w:p>
-  </w:endnote>
-  <w:endnote w:id="15">
-    <w:p>
-      <w:pPr>
-        <w:pStyle w:val="EndnoteText"/>
-      </w:pPr>
-      <w:r>
-        <w:rPr>
-          <w:rStyle w:val="EndnoteReference"/>
-        </w:rPr>
-        <w:endnoteRef/>
-      </w:r>
-      <w:r>
-        <w:t xml:space="preserve"> Saint Augustine, </w:t>
-      </w:r>
-      <w:r>
-        <w:rPr>
-          <w:u w:val="single"/>
-        </w:rPr>
-        <w:t>City of God</w:t>
-      </w:r>
-      <w:r>
-        <w:t>, 575</w:t>
-      </w:r>
-      <w:r>
-        <w:t xml:space="preserve">. Obviously this is not a complete account of Augustine’s theory of original sin. For more, the reader is referred to </w:t>
-      </w:r>
-      <w:r>
-        <w:rPr>
-          <w:i/>
-          <w:iCs/>
-        </w:rPr>
-        <w:t>City of God</w:t>
-      </w:r>
-      <w:r>
-        <w:t xml:space="preserve"> books XIII-XIV, </w:t>
-      </w:r>
-      <w:r>
-        <w:rPr>
-          <w:i/>
-          <w:iCs/>
-        </w:rPr>
-        <w:t>C</w:t>
-      </w:r>
-      <w:r>
-        <w:rPr>
-          <w:i/>
-          <w:iCs/>
-        </w:rPr>
-        <w:t>o</w:t>
-      </w:r>
-      <w:r>
-        <w:rPr>
-          <w:i/>
-          <w:iCs/>
-        </w:rPr>
-        <w:t>nfessions</w:t>
-      </w:r>
-      <w:r>
-        <w:t xml:space="preserve"> Book VIII. ix-xi</w:t>
-      </w:r>
-      <w:r>
-        <w:t xml:space="preserve">, and William E. Mann, “Augustine on Evil and Original Sin,” in </w:t>
-      </w:r>
-      <w:r>
-        <w:rPr>
-          <w:u w:val="single"/>
-        </w:rPr>
-        <w:t>The Cambridge Companion to Augustine</w:t>
-      </w:r>
-      <w:r>
-        <w:t xml:space="preserve">, </w:t>
-      </w:r>
-      <w:r>
-        <w:t>E</w:t>
-      </w:r>
-      <w:r>
-        <w:t xml:space="preserve">dited by Eleonore Stump and Norman Kretzmann. </w:t>
-      </w:r>
-      <w:r>
-        <w:t>(</w:t>
-      </w:r>
-      <w:r>
-        <w:t>Cambridge: Cambridge University Press 2001), 40-48.</w:t>
-      </w:r>
-    </w:p>
-  </w:endnote>
-  <w:endnote w:id="16">
-    <w:p>
-      <w:pPr>
-        <w:pStyle w:val="EndnoteText"/>
-      </w:pPr>
-      <w:r>
-        <w:rPr>
-          <w:rStyle w:val="EndnoteReference"/>
-        </w:rPr>
-        <w:endnoteRef/>
-      </w:r>
-      <w:r>
-        <w:t xml:space="preserve"> John Calvin, </w:t>
-      </w:r>
-      <w:r>
-        <w:rPr>
-          <w:u w:val="single"/>
-        </w:rPr>
-        <w:t>Institutes of the Christian Religion</w:t>
-      </w:r>
-      <w:r>
-        <w:rPr>
-          <w:u w:val="single"/>
-        </w:rPr>
-        <w:t>, volume one</w:t>
-      </w:r>
-      <w:r>
-        <w:t xml:space="preserve">, Translated by Ford Lewis Battles (Louisville: Westminster John Knox Press 2006 [1559]), </w:t>
-      </w:r>
-      <w:r>
-        <w:t>251.</w:t>
-      </w:r>
-    </w:p>
-  </w:endnote>
-  <w:endnote w:id="17">
-    <w:p>
-      <w:pPr>
-        <w:pStyle w:val="EndnoteText"/>
-        <w:rPr>
-          <w:lang w:val="en-US"/>
-        </w:rPr>
-      </w:pPr>
-      <w:r>
-        <w:rPr>
-          <w:rStyle w:val="EndnoteReference"/>
-        </w:rPr>
-        <w:endnoteRef/>
-      </w:r>
-      <w:r>
-        <w:rPr>
-          <w:lang w:val="en-US"/>
-        </w:rPr>
-        <w:t xml:space="preserve"> McKnight regular describes Bacon’s project as concerning “the relation of humanity to nature and to God.” </w:t>
-      </w:r>
-      <w:r>
-        <w:rPr>
-          <w:lang w:val="en-US"/>
-        </w:rPr>
-        <w:t xml:space="preserve">McKnight, </w:t>
-      </w:r>
-      <w:r>
-        <w:rPr>
-          <w:u w:val="single"/>
-          <w:lang w:val="en-US"/>
-        </w:rPr>
-        <w:t>Religious Foundations,</w:t>
-      </w:r>
-      <w:r>
-        <w:rPr>
-          <w:lang w:val="en-US"/>
-        </w:rPr>
-        <w:t xml:space="preserve"> 46-47. </w:t>
-      </w:r>
-      <w:r>
-        <w:rPr>
-          <w:lang w:val="en-US"/>
-        </w:rPr>
         <w:t>This dual emphasis on man’s reconciliation to nature (through technology) and God (through Christian salvation) is a repeated theme in McKnight’s work.</w:t>
-      </w:r>
-    </w:p>
-  </w:endnote>
-  <w:endnote w:id="18">
-    <w:p>
-      <w:pPr>
-        <w:pStyle w:val="EndnoteText"/>
-      </w:pPr>
-      <w:r>
-        <w:rPr>
-          <w:rStyle w:val="EndnoteReference"/>
-        </w:rPr>
-        <w:endnoteRef/>
-      </w:r>
-      <w:r>
-        <w:t xml:space="preserve"> </w:t>
-      </w:r>
-      <w:r>
-        <w:t xml:space="preserve">Bacon, </w:t>
-      </w:r>
-      <w:r>
-        <w:rPr>
-          <w:u w:val="single"/>
-        </w:rPr>
-        <w:t>New Organon</w:t>
-      </w:r>
-      <w:r>
-        <w:t xml:space="preserve"> 1.29-30.</w:t>
-      </w:r>
-      <w:r>
-        <w:t xml:space="preserve"> All references to the </w:t>
-      </w:r>
-      <w:r>
-        <w:rPr>
-          <w:u w:val="single"/>
-        </w:rPr>
-        <w:t>New Organon</w:t>
-      </w:r>
-      <w:r>
-        <w:t xml:space="preserve"> itself, as opposed to the various introductory materials included with it, are to the book and aphorism number.</w:t>
       </w:r>
     </w:p>
   </w:endnote>
@@ -5019,12 +5737,40 @@
       </w:r>
       <w:r>
         <w:rPr>
-          <w:u w:val="single"/>
+          <w:i/>
+          <w:iCs/>
+        </w:rPr>
+        <w:t xml:space="preserve">The </w:t>
+      </w:r>
+      <w:r>
+        <w:rPr>
+          <w:i/>
+          <w:iCs/>
         </w:rPr>
         <w:t>New Organon</w:t>
       </w:r>
       <w:r>
-        <w:t>, 1.45-50.</w:t>
+        <w:t xml:space="preserve"> 1.29-30.</w:t>
+      </w:r>
+      <w:r>
+        <w:t xml:space="preserve"> All references to </w:t>
+      </w:r>
+      <w:r>
+        <w:rPr>
+          <w:i/>
+          <w:iCs/>
+        </w:rPr>
+        <w:t>T</w:t>
+      </w:r>
+      <w:r>
+        <w:rPr>
+          <w:i/>
+          <w:iCs/>
+        </w:rPr>
+        <w:t>he New Organon</w:t>
+      </w:r>
+      <w:r>
+        <w:t xml:space="preserve"> itself, as opposed to the various introductory materials included with it, are to the book and aphorism number.</w:t>
       </w:r>
     </w:p>
   </w:endnote>
@@ -5047,12 +5793,13 @@
       </w:r>
       <w:r>
         <w:rPr>
-          <w:u w:val="single"/>
-        </w:rPr>
-        <w:t>New Organon</w:t>
-      </w:r>
-      <w:r>
-        <w:t xml:space="preserve"> 1.53.</w:t>
+          <w:i/>
+          <w:iCs/>
+        </w:rPr>
+        <w:t>The New Organon</w:t>
+      </w:r>
+      <w:r>
+        <w:t>, 1.45-50.</w:t>
       </w:r>
     </w:p>
   </w:endnote>
@@ -5068,47 +5815,23 @@
         <w:endnoteRef/>
       </w:r>
       <w:r>
-        <w:t xml:space="preserve"> Jardine and Silverthorne point out in a textual note that “marketplace,” despite being the traditional translation,</w:t>
-      </w:r>
-    </w:p>
-    <w:p>
-      <w:pPr>
-        <w:pStyle w:val="EndnoteText"/>
-      </w:pPr>
-      <w:r>
-        <w:t>obscures the meaning. A more literal term would be “forum” or “</w:t>
-      </w:r>
-      <w:r>
-        <w:t>townsquare”: “the place where men meet and talk</w:t>
-      </w:r>
-    </w:p>
-    <w:p>
-      <w:pPr>
-        <w:pStyle w:val="EndnoteText"/>
-      </w:pPr>
-      <w:r>
-        <w:t>and reinforce each others’ ‘idols’</w:t>
-      </w:r>
-      <w:r>
-        <w:t>.</w:t>
-      </w:r>
-      <w:r>
-        <w:t>”</w:t>
-      </w:r>
-      <w:r>
-        <w:t xml:space="preserve"> Bacon, </w:t>
-      </w:r>
-      <w:r>
-        <w:rPr>
-          <w:u w:val="single"/>
-        </w:rPr>
-        <w:t>New Organon</w:t>
-      </w:r>
-      <w:r>
-        <w:t>,</w:t>
-      </w:r>
-      <w:r>
-        <w:t xml:space="preserve"> 48n20.</w:t>
+        <w:t xml:space="preserve"> </w:t>
+      </w:r>
+      <w:r>
+        <w:t xml:space="preserve">Bacon, </w:t>
+      </w:r>
+      <w:r>
+        <w:rPr>
+          <w:i/>
+          <w:iCs/>
+        </w:rPr>
+        <w:t>The New Organon</w:t>
+      </w:r>
+      <w:r>
+        <w:t xml:space="preserve"> </w:t>
+      </w:r>
+      <w:r>
+        <w:t>1.53.</w:t>
       </w:r>
     </w:p>
   </w:endnote>
@@ -5124,19 +5847,53 @@
         <w:endnoteRef/>
       </w:r>
       <w:r>
-        <w:t xml:space="preserve"> </w:t>
-      </w:r>
-      <w:r>
-        <w:t xml:space="preserve">Bacon, </w:t>
-      </w:r>
-      <w:r>
-        <w:rPr>
-          <w:u w:val="single"/>
-        </w:rPr>
-        <w:t>New Organon</w:t>
-      </w:r>
-      <w:r>
-        <w:t>, 1.60.</w:t>
+        <w:t xml:space="preserve"> Jardine and Silverthorne point out in a textual note that “marketplace,” despite being the traditional translation,</w:t>
+      </w:r>
+    </w:p>
+    <w:p>
+      <w:pPr>
+        <w:pStyle w:val="EndnoteText"/>
+      </w:pPr>
+      <w:r>
+        <w:t>obscures the meaning. A more literal term would be “forum” or “</w:t>
+      </w:r>
+      <w:proofErr w:type="spellStart"/>
+      <w:r>
+        <w:t>townsquare</w:t>
+      </w:r>
+      <w:proofErr w:type="spellEnd"/>
+      <w:r>
+        <w:t>”: “the place where men meet and talk</w:t>
+      </w:r>
+    </w:p>
+    <w:p>
+      <w:pPr>
+        <w:pStyle w:val="EndnoteText"/>
+      </w:pPr>
+      <w:r>
+        <w:t>and reinforce each others’ ‘idols’</w:t>
+      </w:r>
+      <w:r>
+        <w:t>.</w:t>
+      </w:r>
+      <w:r>
+        <w:t>”</w:t>
+      </w:r>
+      <w:r>
+        <w:t xml:space="preserve"> Bacon, </w:t>
+      </w:r>
+      <w:r>
+        <w:rPr>
+          <w:i/>
+          <w:iCs/>
+        </w:rPr>
+        <w:t>The New Organon</w:t>
+      </w:r>
+      <w:r>
+        <w:t>,</w:t>
+      </w:r>
+      <w:r>
+        <w:t xml:space="preserve"> 48n20.</w:t>
       </w:r>
     </w:p>
   </w:endnote>
@@ -5159,18 +5916,13 @@
       </w:r>
       <w:r>
         <w:rPr>
-          <w:u w:val="single"/>
-        </w:rPr>
-        <w:t>New Organon</w:t>
-      </w:r>
-      <w:r>
-        <w:t xml:space="preserve">, </w:t>
-      </w:r>
-      <w:r>
-        <w:t>2</w:t>
-      </w:r>
-      <w:r>
-        <w:t>.1.</w:t>
+          <w:i/>
+          <w:iCs/>
+        </w:rPr>
+        <w:t>The New Organon</w:t>
+      </w:r>
+      <w:r>
+        <w:t>, 1.60.</w:t>
       </w:r>
     </w:p>
   </w:endnote>
@@ -5193,9 +5945,10 @@
       </w:r>
       <w:r>
         <w:rPr>
-          <w:u w:val="single"/>
-        </w:rPr>
-        <w:t>New Organon</w:t>
+          <w:i/>
+          <w:iCs/>
+        </w:rPr>
+        <w:t>The New Organon</w:t>
       </w:r>
       <w:r>
         <w:t xml:space="preserve">, </w:t>
@@ -5204,7 +5957,7 @@
         <w:t>2</w:t>
       </w:r>
       <w:r>
-        <w:t>.5.</w:t>
+        <w:t>.1.</w:t>
       </w:r>
     </w:p>
   </w:endnote>
@@ -5223,19 +5976,23 @@
         <w:t xml:space="preserve"> </w:t>
       </w:r>
       <w:r>
-        <w:t xml:space="preserve">Carolyn Merchant, </w:t>
-      </w:r>
-      <w:r>
-        <w:rPr>
-          <w:u w:val="single"/>
-        </w:rPr>
-        <w:t>Autonomous Nature: Problems of Prediction and Control from Ancient Times to the Scientific Revolution</w:t>
-      </w:r>
-      <w:r>
-        <w:t xml:space="preserve"> (</w:t>
-      </w:r>
-      <w:r>
-        <w:t>New York: Routledge 2015), 91.</w:t>
+        <w:t xml:space="preserve">Bacon, </w:t>
+      </w:r>
+      <w:r>
+        <w:rPr>
+          <w:i/>
+          <w:iCs/>
+        </w:rPr>
+        <w:t>The New Organon</w:t>
+      </w:r>
+      <w:r>
+        <w:t xml:space="preserve">, </w:t>
+      </w:r>
+      <w:r>
+        <w:t>2</w:t>
+      </w:r>
+      <w:r>
+        <w:t>.5.</w:t>
       </w:r>
     </w:p>
   </w:endnote>
@@ -5254,16 +6011,20 @@
         <w:t xml:space="preserve"> </w:t>
       </w:r>
       <w:r>
-        <w:t xml:space="preserve">Bacon, </w:t>
-      </w:r>
-      <w:r>
-        <w:rPr>
-          <w:u w:val="single"/>
-        </w:rPr>
-        <w:t>New Organon</w:t>
-      </w:r>
-      <w:r>
-        <w:t>, 2.1.</w:t>
+        <w:t xml:space="preserve">Carolyn Merchant, </w:t>
+      </w:r>
+      <w:r>
+        <w:rPr>
+          <w:i/>
+          <w:iCs/>
+        </w:rPr>
+        <w:t>Autonomous Nature: Problems of Prediction and Control from Ancient Times to the Scientific Revolution</w:t>
+      </w:r>
+      <w:r>
+        <w:t xml:space="preserve"> (</w:t>
+      </w:r>
+      <w:r>
+        <w:t>New York: Routledge 2015), 91.</w:t>
       </w:r>
     </w:p>
   </w:endnote>
@@ -5286,12 +6047,13 @@
       </w:r>
       <w:r>
         <w:rPr>
-          <w:u w:val="single"/>
-        </w:rPr>
-        <w:t>New Organon</w:t>
-      </w:r>
-      <w:r>
-        <w:t>, 2.11.</w:t>
+          <w:i/>
+          <w:iCs/>
+        </w:rPr>
+        <w:t>The New Organon</w:t>
+      </w:r>
+      <w:r>
+        <w:t>, 2.1.</w:t>
       </w:r>
     </w:p>
   </w:endnote>
@@ -5314,12 +6076,13 @@
       </w:r>
       <w:r>
         <w:rPr>
-          <w:u w:val="single"/>
-        </w:rPr>
-        <w:t>New Organon</w:t>
-      </w:r>
-      <w:r>
-        <w:t>, 2.12.</w:t>
+          <w:i/>
+          <w:iCs/>
+        </w:rPr>
+        <w:t>The New Organon</w:t>
+      </w:r>
+      <w:r>
+        <w:t>, 2.11.</w:t>
       </w:r>
     </w:p>
   </w:endnote>
@@ -5337,20 +6100,19 @@
       <w:r>
         <w:t xml:space="preserve"> </w:t>
       </w:r>
-      <w:bookmarkStart w:id="0" w:name="_Hlk132657196"/>
       <w:r>
         <w:t xml:space="preserve">Bacon, </w:t>
       </w:r>
       <w:r>
         <w:rPr>
-          <w:u w:val="single"/>
-        </w:rPr>
-        <w:t>New Organon</w:t>
-      </w:r>
-      <w:r>
-        <w:t>, 2.13.</w:t>
-      </w:r>
-      <w:bookmarkEnd w:id="0"/>
+          <w:i/>
+          <w:iCs/>
+        </w:rPr>
+        <w:t>The New Organon</w:t>
+      </w:r>
+      <w:r>
+        <w:t>, 2.12.</w:t>
+      </w:r>
     </w:p>
   </w:endnote>
   <w:endnote w:id="30">
@@ -5367,18 +6129,21 @@
       <w:r>
         <w:t xml:space="preserve"> </w:t>
       </w:r>
+      <w:bookmarkStart w:id="0" w:name="_Hlk132657196"/>
       <w:r>
         <w:t xml:space="preserve">Bacon, </w:t>
       </w:r>
       <w:r>
         <w:rPr>
-          <w:u w:val="single"/>
-        </w:rPr>
-        <w:t>New Organon</w:t>
+          <w:i/>
+          <w:iCs/>
+        </w:rPr>
+        <w:t>The New Organon</w:t>
       </w:r>
       <w:r>
         <w:t>, 2.13.</w:t>
       </w:r>
+      <w:bookmarkEnd w:id="0"/>
     </w:p>
   </w:endnote>
   <w:endnote w:id="31">
@@ -5400,12 +6165,13 @@
       </w:r>
       <w:r>
         <w:rPr>
-          <w:u w:val="single"/>
-        </w:rPr>
-        <w:t>New Organon</w:t>
-      </w:r>
-      <w:r>
-        <w:t>, 2.15.</w:t>
+          <w:i/>
+          <w:iCs/>
+        </w:rPr>
+        <w:t>The New Organon</w:t>
+      </w:r>
+      <w:r>
+        <w:t>, 2.13.</w:t>
       </w:r>
     </w:p>
   </w:endnote>
@@ -5424,28 +6190,17 @@
         <w:t xml:space="preserve"> </w:t>
       </w:r>
       <w:r>
-        <w:t>Gaukroger</w:t>
-      </w:r>
-      <w:r>
-        <w:t xml:space="preserve">, </w:t>
-      </w:r>
-      <w:r>
-        <w:rPr>
-          <w:u w:val="single"/>
-        </w:rPr>
-        <w:t>Francis Bacon</w:t>
-      </w:r>
-      <w:r>
-        <w:t>,</w:t>
-      </w:r>
-      <w:r>
-        <w:t xml:space="preserve"> 13</w:t>
-      </w:r>
-      <w:r>
-        <w:t>8</w:t>
-      </w:r>
-      <w:r>
-        <w:t>.</w:t>
+        <w:t xml:space="preserve">Bacon, </w:t>
+      </w:r>
+      <w:r>
+        <w:rPr>
+          <w:i/>
+          <w:iCs/>
+        </w:rPr>
+        <w:t>The New Organon</w:t>
+      </w:r>
+      <w:r>
+        <w:t>, 2.15.</w:t>
       </w:r>
     </w:p>
   </w:endnote>
@@ -5453,9 +6208,6 @@
     <w:p>
       <w:pPr>
         <w:pStyle w:val="EndnoteText"/>
-        <w:rPr>
-          <w:lang w:val="en-US"/>
-        </w:rPr>
       </w:pPr>
       <w:r>
         <w:rPr>
@@ -5467,20 +6219,29 @@
         <w:t xml:space="preserve"> </w:t>
       </w:r>
       <w:r>
-        <w:t xml:space="preserve">Bacon, </w:t>
-      </w:r>
-      <w:r>
-        <w:rPr>
-          <w:u w:val="single"/>
-          <w:lang w:val="en-US"/>
-        </w:rPr>
-        <w:t>New Organon</w:t>
-      </w:r>
-      <w:r>
-        <w:rPr>
-          <w:lang w:val="en-US"/>
-        </w:rPr>
-        <w:t>, 2.18.</w:t>
+        <w:t>Gaukroger</w:t>
+      </w:r>
+      <w:r>
+        <w:t xml:space="preserve">, </w:t>
+      </w:r>
+      <w:r>
+        <w:rPr>
+          <w:i/>
+          <w:iCs/>
+        </w:rPr>
+        <w:t>Francis Bacon</w:t>
+      </w:r>
+      <w:r>
+        <w:t>,</w:t>
+      </w:r>
+      <w:r>
+        <w:t xml:space="preserve"> 13</w:t>
+      </w:r>
+      <w:r>
+        <w:t>8</w:t>
+      </w:r>
+      <w:r>
+        <w:t>.</w:t>
       </w:r>
     </w:p>
   </w:endnote>
@@ -5488,6 +6249,9 @@
     <w:p>
       <w:pPr>
         <w:pStyle w:val="EndnoteText"/>
+        <w:rPr>
+          <w:lang w:val="en-US"/>
+        </w:rPr>
       </w:pPr>
       <w:r>
         <w:rPr>
@@ -5503,12 +6267,16 @@
       </w:r>
       <w:r>
         <w:rPr>
-          <w:u w:val="single"/>
-        </w:rPr>
-        <w:t>New Organon</w:t>
-      </w:r>
-      <w:r>
-        <w:t>, 1.2; see also 1.21, 1.67, 1.126.</w:t>
+          <w:i/>
+          <w:iCs/>
+        </w:rPr>
+        <w:t>The New Organon</w:t>
+      </w:r>
+      <w:r>
+        <w:rPr>
+          <w:lang w:val="en-US"/>
+        </w:rPr>
+        <w:t>, 2.18.</w:t>
       </w:r>
     </w:p>
   </w:endnote>
@@ -5524,19 +6292,20 @@
         <w:endnoteRef/>
       </w:r>
       <w:r>
-        <w:t xml:space="preserve"> Bacon, as quoted in Merchant, </w:t>
-      </w:r>
-      <w:r>
-        <w:rPr>
-          <w:u w:val="single"/>
-        </w:rPr>
-        <w:t>Autonomous Nature</w:t>
-      </w:r>
-      <w:r>
-        <w:t xml:space="preserve">, </w:t>
-      </w:r>
-      <w:r>
-        <w:t>81.</w:t>
+        <w:t xml:space="preserve"> </w:t>
+      </w:r>
+      <w:r>
+        <w:t xml:space="preserve">Bacon, </w:t>
+      </w:r>
+      <w:r>
+        <w:rPr>
+          <w:i/>
+          <w:iCs/>
+        </w:rPr>
+        <w:t>The New Organon</w:t>
+      </w:r>
+      <w:r>
+        <w:t>, 1.2; see also 1.21, 1.67, 1.126.</w:t>
       </w:r>
     </w:p>
   </w:endnote>
@@ -5552,19 +6321,20 @@
         <w:endnoteRef/>
       </w:r>
       <w:r>
-        <w:t xml:space="preserve"> </w:t>
-      </w:r>
-      <w:r>
-        <w:t xml:space="preserve">Bacon, </w:t>
-      </w:r>
-      <w:r>
-        <w:rPr>
-          <w:u w:val="single"/>
-        </w:rPr>
-        <w:t>New Organon</w:t>
-      </w:r>
-      <w:r>
-        <w:t>, 1.126.</w:t>
+        <w:t xml:space="preserve"> Bacon, as quoted in Merchant, </w:t>
+      </w:r>
+      <w:r>
+        <w:rPr>
+          <w:i/>
+          <w:iCs/>
+        </w:rPr>
+        <w:t>Autonomous Nature</w:t>
+      </w:r>
+      <w:r>
+        <w:t xml:space="preserve">, </w:t>
+      </w:r>
+      <w:r>
+        <w:t>81.</w:t>
       </w:r>
     </w:p>
   </w:endnote>
@@ -5587,12 +6357,13 @@
       </w:r>
       <w:r>
         <w:rPr>
-          <w:u w:val="single"/>
-        </w:rPr>
-        <w:t>New Organon</w:t>
-      </w:r>
-      <w:r>
-        <w:t>, 1.82.</w:t>
+          <w:i/>
+          <w:iCs/>
+        </w:rPr>
+        <w:t>The New Organon</w:t>
+      </w:r>
+      <w:r>
+        <w:t>, 1.126.</w:t>
       </w:r>
     </w:p>
   </w:endnote>
@@ -5615,18 +6386,13 @@
       </w:r>
       <w:r>
         <w:rPr>
-          <w:u w:val="single"/>
-        </w:rPr>
-        <w:t>New Organon</w:t>
-      </w:r>
-      <w:r>
-        <w:t xml:space="preserve">, 1.47, 1.70, </w:t>
-      </w:r>
-      <w:r>
-        <w:t>1.73, 1.108, 1.126</w:t>
-      </w:r>
-      <w:r>
-        <w:t>.</w:t>
+          <w:i/>
+          <w:iCs/>
+        </w:rPr>
+        <w:t>The New Organon</w:t>
+      </w:r>
+      <w:r>
+        <w:t>, 1.82.</w:t>
       </w:r>
     </w:p>
   </w:endnote>
@@ -5649,12 +6415,19 @@
       </w:r>
       <w:r>
         <w:rPr>
-          <w:u w:val="single"/>
-        </w:rPr>
-        <w:t>New Organon</w:t>
-      </w:r>
-      <w:r>
-        <w:t>, 1.104.</w:t>
+          <w:i/>
+          <w:iCs/>
+        </w:rPr>
+        <w:t>The New Organon</w:t>
+      </w:r>
+      <w:r>
+        <w:t xml:space="preserve">, 1.47, 1.70, </w:t>
+      </w:r>
+      <w:r>
+        <w:t>1.73, 1.108, 1.126</w:t>
+      </w:r>
+      <w:r>
+        <w:t>.</w:t>
       </w:r>
     </w:p>
   </w:endnote>
@@ -5677,12 +6450,13 @@
       </w:r>
       <w:r>
         <w:rPr>
-          <w:u w:val="single"/>
-        </w:rPr>
-        <w:t>New Organon</w:t>
-      </w:r>
-      <w:r>
-        <w:t>, p. 29; see also 1.61, 1.76, 1.82.</w:t>
+          <w:i/>
+          <w:iCs/>
+        </w:rPr>
+        <w:t>The New Organon</w:t>
+      </w:r>
+      <w:r>
+        <w:t>, 1.104.</w:t>
       </w:r>
     </w:p>
   </w:endnote>
@@ -5705,12 +6479,13 @@
       </w:r>
       <w:r>
         <w:rPr>
-          <w:u w:val="single"/>
-        </w:rPr>
-        <w:t>New Organon</w:t>
-      </w:r>
-      <w:r>
-        <w:t>, p. 29.</w:t>
+          <w:i/>
+          <w:iCs/>
+        </w:rPr>
+        <w:t>The New Organon</w:t>
+      </w:r>
+      <w:r>
+        <w:t>, p. 29; see also 1.61, 1.76, 1.82.</w:t>
       </w:r>
     </w:p>
   </w:endnote>
@@ -5718,9 +6493,6 @@
     <w:p>
       <w:pPr>
         <w:pStyle w:val="EndnoteText"/>
-        <w:rPr>
-          <w:u w:val="single"/>
-        </w:rPr>
       </w:pPr>
       <w:r>
         <w:rPr>
@@ -5729,73 +6501,20 @@
         <w:endnoteRef/>
       </w:r>
       <w:r>
-        <w:t xml:space="preserve"> This itself would require a lengthy treatment, beginning with the effects of particular technological devices, leading into a treating of the overall ecological effect of modern technology, and culminating in a reflection on the ontological transformations ushered in by technological thinking. The reader is directed to the following sources: Carolyn Merchant</w:t>
-      </w:r>
-      <w:r>
-        <w:t xml:space="preserve">, </w:t>
-      </w:r>
-      <w:r>
-        <w:rPr>
-          <w:u w:val="single"/>
-        </w:rPr>
-        <w:t>Autonomous Nature</w:t>
-      </w:r>
-      <w:r>
-        <w:t xml:space="preserve">; C.S. Lewis, </w:t>
-      </w:r>
-      <w:r>
-        <w:rPr>
-          <w:u w:val="single"/>
-        </w:rPr>
-        <w:t>The Abolition of Man</w:t>
-      </w:r>
-      <w:r>
-        <w:t xml:space="preserve"> (New York: Simon &amp; Schuster 1996 [1994])</w:t>
-      </w:r>
-      <w:r>
-        <w:t xml:space="preserve">; Martin Heidegger, </w:t>
-      </w:r>
-      <w:r>
-        <w:rPr>
-          <w:u w:val="single"/>
-        </w:rPr>
-        <w:t>The Question Concerning Technology and other Essays</w:t>
-      </w:r>
-      <w:r>
-        <w:rPr>
-          <w:u w:val="single"/>
-        </w:rPr>
-        <w:t>,</w:t>
-      </w:r>
-      <w:r>
-        <w:t xml:space="preserve"> Translated by William Lovitt (New York: Harper 1977)</w:t>
-      </w:r>
-      <w:r>
-        <w:t xml:space="preserve">; George Grant, </w:t>
-      </w:r>
-      <w:r>
-        <w:rPr>
-          <w:u w:val="single"/>
-        </w:rPr>
-        <w:t>English-Speaking Justice</w:t>
-      </w:r>
-      <w:r>
-        <w:t xml:space="preserve"> (Toronto: House of Anansi Press 1974)</w:t>
-      </w:r>
-      <w:r>
-        <w:t xml:space="preserve"> &amp; </w:t>
-      </w:r>
-      <w:r>
-        <w:rPr>
-          <w:u w:val="single"/>
-        </w:rPr>
-        <w:t>Technology and Justice</w:t>
-      </w:r>
-      <w:r>
-        <w:t xml:space="preserve"> (</w:t>
-      </w:r>
-      <w:r>
-        <w:t>Concord: House of Anansi Press 1986).</w:t>
+        <w:t xml:space="preserve"> </w:t>
+      </w:r>
+      <w:r>
+        <w:t xml:space="preserve">Bacon, </w:t>
+      </w:r>
+      <w:r>
+        <w:rPr>
+          <w:i/>
+          <w:iCs/>
+        </w:rPr>
+        <w:t>The New Organon</w:t>
+      </w:r>
+      <w:r>
+        <w:t>, p. 29.</w:t>
       </w:r>
     </w:p>
   </w:endnote>
@@ -5803,6 +6522,9 @@
     <w:p>
       <w:pPr>
         <w:pStyle w:val="EndnoteText"/>
+        <w:rPr>
+          <w:u w:val="single"/>
+        </w:rPr>
       </w:pPr>
       <w:r>
         <w:rPr>
@@ -5811,6 +6533,93 @@
         <w:endnoteRef/>
       </w:r>
       <w:r>
+        <w:t xml:space="preserve"> This itself would require a lengthy treatment, beginning with the effects of particular technological devices, leading into a treating of the overall ecological effect of modern technology, and culminating in a reflection on the ontological transformations ushered in by technological thinking. The reader is directed to the following sources: Carolyn Merchant</w:t>
+      </w:r>
+      <w:r>
+        <w:t xml:space="preserve">, </w:t>
+      </w:r>
+      <w:r>
+        <w:rPr>
+          <w:i/>
+          <w:iCs/>
+        </w:rPr>
+        <w:t>Autonomous Nature</w:t>
+      </w:r>
+      <w:r>
+        <w:t xml:space="preserve">; C.S. Lewis, </w:t>
+      </w:r>
+      <w:r>
+        <w:rPr>
+          <w:i/>
+          <w:iCs/>
+        </w:rPr>
+        <w:t>The Abolition of Man</w:t>
+      </w:r>
+      <w:r>
+        <w:t xml:space="preserve"> (New York: Simon &amp; Schuster 1996 [1994])</w:t>
+      </w:r>
+      <w:r>
+        <w:t xml:space="preserve">; Martin Heidegger, </w:t>
+      </w:r>
+      <w:r>
+        <w:rPr>
+          <w:i/>
+          <w:iCs/>
+        </w:rPr>
+        <w:t>The Question Concerning Technology and other Essays</w:t>
+      </w:r>
+      <w:r>
+        <w:rPr>
+          <w:u w:val="single"/>
+        </w:rPr>
+        <w:t>,</w:t>
+      </w:r>
+      <w:r>
+        <w:t xml:space="preserve"> Translated by William Lovitt (New York: Harper 1977)</w:t>
+      </w:r>
+      <w:r>
+        <w:t xml:space="preserve">; George Grant, </w:t>
+      </w:r>
+      <w:r>
+        <w:rPr>
+          <w:i/>
+          <w:iCs/>
+        </w:rPr>
+        <w:t>English-Speaking Justice</w:t>
+      </w:r>
+      <w:r>
+        <w:t xml:space="preserve"> (Toronto: House of Anansi Press 1974)</w:t>
+      </w:r>
+      <w:r>
+        <w:t xml:space="preserve"> &amp; </w:t>
+      </w:r>
+      <w:r>
+        <w:rPr>
+          <w:i/>
+          <w:iCs/>
+        </w:rPr>
+        <w:t>Technology and Justice</w:t>
+      </w:r>
+      <w:r>
+        <w:t xml:space="preserve"> (</w:t>
+      </w:r>
+      <w:r>
+        <w:t>Concord: House of Anansi Press 1986).</w:t>
+      </w:r>
+    </w:p>
+  </w:endnote>
+  <w:endnote w:id="44">
+    <w:p>
+      <w:pPr>
+        <w:pStyle w:val="EndnoteText"/>
+      </w:pPr>
+      <w:r>
+        <w:rPr>
+          <w:rStyle w:val="EndnoteReference"/>
+        </w:rPr>
+        <w:endnoteRef/>
+      </w:r>
+      <w:r>
         <w:t xml:space="preserve"> </w:t>
       </w:r>
       <w:r>
@@ -5818,9 +6627,10 @@
       </w:r>
       <w:r>
         <w:rPr>
-          <w:u w:val="single"/>
-        </w:rPr>
-        <w:t>New Organon</w:t>
+          <w:i/>
+          <w:iCs/>
+        </w:rPr>
+        <w:t>The New Organon</w:t>
       </w:r>
       <w:r>
         <w:t>, 2.52.</w:t>
@@ -5831,7 +6641,7 @@
 </file>
 
 <file path=word/footnotes.xml><?xml version="1.0" encoding="utf-8"?>
-<w:footnotes xmlns:wpc="http://schemas.microsoft.com/office/word/2010/wordprocessingCanvas" xmlns:cx="http://schemas.microsoft.com/office/drawing/2014/chartex" xmlns:cx1="http://schemas.microsoft.com/office/drawing/2015/9/8/chartex" xmlns:cx2="http://schemas.microsoft.com/office/drawing/2015/10/21/chartex" xmlns:cx3="http://schemas.microsoft.com/office/drawing/2016/5/9/chartex" xmlns:cx4="http://schemas.microsoft.com/office/drawing/2016/5/10/chartex" xmlns:cx5="http://schemas.microsoft.com/office/drawing/2016/5/11/chartex" xmlns:cx6="http://schemas.microsoft.com/office/drawing/2016/5/12/chartex" xmlns:cx7="http://schemas.microsoft.com/office/drawing/2016/5/13/chartex" xmlns:cx8="http://schemas.microsoft.com/office/drawing/2016/5/14/chartex" xmlns:mc="http://schemas.openxmlformats.org/markup-compatibility/2006" xmlns:aink="http://schemas.microsoft.com/office/drawing/2016/ink" xmlns:am3d="http://schemas.microsoft.com/office/drawing/2017/model3d" xmlns:o="urn:schemas-microsoft-com:office:office" xmlns:oel="http://schemas.microsoft.com/office/2019/extlst" xmlns:r="http://schemas.openxmlformats.org/officeDocument/2006/relationships" xmlns:m="http://schemas.openxmlformats.org/officeDocument/2006/math" xmlns:v="urn:schemas-microsoft-com:vml" xmlns:wp14="http://schemas.microsoft.com/office/word/2010/wordprocessingDrawing" xmlns:wp="http://schemas.openxmlformats.org/drawingml/2006/wordprocessingDrawing" xmlns:w10="urn:schemas-microsoft-com:office:word" xmlns:w="http://schemas.openxmlformats.org/wordprocessingml/2006/main" xmlns:w14="http://schemas.microsoft.com/office/word/2010/wordml" xmlns:w15="http://schemas.microsoft.com/office/word/2012/wordml" xmlns:w16cex="http://schemas.microsoft.com/office/word/2018/wordml/cex" xmlns:w16cid="http://schemas.microsoft.com/office/word/2016/wordml/cid" xmlns:w16="http://schemas.microsoft.com/office/word/2018/wordml" xmlns:w16sdtdh="http://schemas.microsoft.com/office/word/2020/wordml/sdtdatahash" xmlns:w16se="http://schemas.microsoft.com/office/word/2015/wordml/symex" xmlns:wpg="http://schemas.microsoft.com/office/word/2010/wordprocessingGroup" xmlns:wpi="http://schemas.microsoft.com/office/word/2010/wordprocessingInk" xmlns:wne="http://schemas.microsoft.com/office/word/2006/wordml" xmlns:wps="http://schemas.microsoft.com/office/word/2010/wordprocessingShape" mc:Ignorable="w14 w15 w16se w16cid w16 w16cex w16sdtdh wp14">
+<w:footnotes xmlns:wpc="http://schemas.microsoft.com/office/word/2010/wordprocessingCanvas" xmlns:cx="http://schemas.microsoft.com/office/drawing/2014/chartex" xmlns:cx1="http://schemas.microsoft.com/office/drawing/2015/9/8/chartex" xmlns:cx2="http://schemas.microsoft.com/office/drawing/2015/10/21/chartex" xmlns:cx3="http://schemas.microsoft.com/office/drawing/2016/5/9/chartex" xmlns:cx4="http://schemas.microsoft.com/office/drawing/2016/5/10/chartex" xmlns:cx5="http://schemas.microsoft.com/office/drawing/2016/5/11/chartex" xmlns:cx6="http://schemas.microsoft.com/office/drawing/2016/5/12/chartex" xmlns:cx7="http://schemas.microsoft.com/office/drawing/2016/5/13/chartex" xmlns:cx8="http://schemas.microsoft.com/office/drawing/2016/5/14/chartex" xmlns:mc="http://schemas.openxmlformats.org/markup-compatibility/2006" xmlns:aink="http://schemas.microsoft.com/office/drawing/2016/ink" xmlns:am3d="http://schemas.microsoft.com/office/drawing/2017/model3d" xmlns:o="urn:schemas-microsoft-com:office:office" xmlns:oel="http://schemas.microsoft.com/office/2019/extlst" xmlns:r="http://schemas.openxmlformats.org/officeDocument/2006/relationships" xmlns:m="http://schemas.openxmlformats.org/officeDocument/2006/math" xmlns:v="urn:schemas-microsoft-com:vml" xmlns:wp14="http://schemas.microsoft.com/office/word/2010/wordprocessingDrawing" xmlns:wp="http://schemas.openxmlformats.org/drawingml/2006/wordprocessingDrawing" xmlns:w10="urn:schemas-microsoft-com:office:word" xmlns:w="http://schemas.openxmlformats.org/wordprocessingml/2006/main" xmlns:w14="http://schemas.microsoft.com/office/word/2010/wordml" xmlns:w15="http://schemas.microsoft.com/office/word/2012/wordml" xmlns:w16cex="http://schemas.microsoft.com/office/word/2018/wordml/cex" xmlns:w16cid="http://schemas.microsoft.com/office/word/2016/wordml/cid" xmlns:w16="http://schemas.microsoft.com/office/word/2018/wordml" xmlns:w16du="http://schemas.microsoft.com/office/word/2023/wordml/word16du" xmlns:w16sdtdh="http://schemas.microsoft.com/office/word/2020/wordml/sdtdatahash" xmlns:w16se="http://schemas.microsoft.com/office/word/2015/wordml/symex" xmlns:wpg="http://schemas.microsoft.com/office/word/2010/wordprocessingGroup" xmlns:wpi="http://schemas.microsoft.com/office/word/2010/wordprocessingInk" xmlns:wne="http://schemas.microsoft.com/office/word/2006/wordml" xmlns:wps="http://schemas.microsoft.com/office/word/2010/wordprocessingShape" mc:Ignorable="w14 w15 w16se w16cid w16 w16cex w16sdtdh w16du wp14">
   <w:footnote w:type="separator" w:id="-1">
     <w:p>
       <w:r>
@@ -5850,7 +6660,7 @@
 </file>
 
 <file path=word/header1.xml><?xml version="1.0" encoding="utf-8"?>
-<w:hdr xmlns:wpc="http://schemas.microsoft.com/office/word/2010/wordprocessingCanvas" xmlns:cx="http://schemas.microsoft.com/office/drawing/2014/chartex" xmlns:cx1="http://schemas.microsoft.com/office/drawing/2015/9/8/chartex" xmlns:cx2="http://schemas.microsoft.com/office/drawing/2015/10/21/chartex" xmlns:cx3="http://schemas.microsoft.com/office/drawing/2016/5/9/chartex" xmlns:cx4="http://schemas.microsoft.com/office/drawing/2016/5/10/chartex" xmlns:cx5="http://schemas.microsoft.com/office/drawing/2016/5/11/chartex" xmlns:cx6="http://schemas.microsoft.com/office/drawing/2016/5/12/chartex" xmlns:cx7="http://schemas.microsoft.com/office/drawing/2016/5/13/chartex" xmlns:cx8="http://schemas.microsoft.com/office/drawing/2016/5/14/chartex" xmlns:mc="http://schemas.openxmlformats.org/markup-compatibility/2006" xmlns:aink="http://schemas.microsoft.com/office/drawing/2016/ink" xmlns:am3d="http://schemas.microsoft.com/office/drawing/2017/model3d" xmlns:o="urn:schemas-microsoft-com:office:office" xmlns:oel="http://schemas.microsoft.com/office/2019/extlst" xmlns:r="http://schemas.openxmlformats.org/officeDocument/2006/relationships" xmlns:m="http://schemas.openxmlformats.org/officeDocument/2006/math" xmlns:v="urn:schemas-microsoft-com:vml" xmlns:wp14="http://schemas.microsoft.com/office/word/2010/wordprocessingDrawing" xmlns:wp="http://schemas.openxmlformats.org/drawingml/2006/wordprocessingDrawing" xmlns:w10="urn:schemas-microsoft-com:office:word" xmlns:w="http://schemas.openxmlformats.org/wordprocessingml/2006/main" xmlns:w14="http://schemas.microsoft.com/office/word/2010/wordml" xmlns:w15="http://schemas.microsoft.com/office/word/2012/wordml" xmlns:w16cex="http://schemas.microsoft.com/office/word/2018/wordml/cex" xmlns:w16cid="http://schemas.microsoft.com/office/word/2016/wordml/cid" xmlns:w16="http://schemas.microsoft.com/office/word/2018/wordml" xmlns:w16sdtdh="http://schemas.microsoft.com/office/word/2020/wordml/sdtdatahash" xmlns:w16se="http://schemas.microsoft.com/office/word/2015/wordml/symex" xmlns:wpg="http://schemas.microsoft.com/office/word/2010/wordprocessingGroup" xmlns:wpi="http://schemas.microsoft.com/office/word/2010/wordprocessingInk" xmlns:wne="http://schemas.microsoft.com/office/word/2006/wordml" xmlns:wps="http://schemas.microsoft.com/office/word/2010/wordprocessingShape" mc:Ignorable="w14 w15 w16se w16cid w16 w16cex w16sdtdh wp14">
+<w:hdr xmlns:wpc="http://schemas.microsoft.com/office/word/2010/wordprocessingCanvas" xmlns:cx="http://schemas.microsoft.com/office/drawing/2014/chartex" xmlns:cx1="http://schemas.microsoft.com/office/drawing/2015/9/8/chartex" xmlns:cx2="http://schemas.microsoft.com/office/drawing/2015/10/21/chartex" xmlns:cx3="http://schemas.microsoft.com/office/drawing/2016/5/9/chartex" xmlns:cx4="http://schemas.microsoft.com/office/drawing/2016/5/10/chartex" xmlns:cx5="http://schemas.microsoft.com/office/drawing/2016/5/11/chartex" xmlns:cx6="http://schemas.microsoft.com/office/drawing/2016/5/12/chartex" xmlns:cx7="http://schemas.microsoft.com/office/drawing/2016/5/13/chartex" xmlns:cx8="http://schemas.microsoft.com/office/drawing/2016/5/14/chartex" xmlns:mc="http://schemas.openxmlformats.org/markup-compatibility/2006" xmlns:aink="http://schemas.microsoft.com/office/drawing/2016/ink" xmlns:am3d="http://schemas.microsoft.com/office/drawing/2017/model3d" xmlns:o="urn:schemas-microsoft-com:office:office" xmlns:oel="http://schemas.microsoft.com/office/2019/extlst" xmlns:r="http://schemas.openxmlformats.org/officeDocument/2006/relationships" xmlns:m="http://schemas.openxmlformats.org/officeDocument/2006/math" xmlns:v="urn:schemas-microsoft-com:vml" xmlns:wp14="http://schemas.microsoft.com/office/word/2010/wordprocessingDrawing" xmlns:wp="http://schemas.openxmlformats.org/drawingml/2006/wordprocessingDrawing" xmlns:w10="urn:schemas-microsoft-com:office:word" xmlns:w="http://schemas.openxmlformats.org/wordprocessingml/2006/main" xmlns:w14="http://schemas.microsoft.com/office/word/2010/wordml" xmlns:w15="http://schemas.microsoft.com/office/word/2012/wordml" xmlns:w16cex="http://schemas.microsoft.com/office/word/2018/wordml/cex" xmlns:w16cid="http://schemas.microsoft.com/office/word/2016/wordml/cid" xmlns:w16="http://schemas.microsoft.com/office/word/2018/wordml" xmlns:w16du="http://schemas.microsoft.com/office/word/2023/wordml/word16du" xmlns:w16sdtdh="http://schemas.microsoft.com/office/word/2020/wordml/sdtdatahash" xmlns:w16se="http://schemas.microsoft.com/office/word/2015/wordml/symex" xmlns:wpg="http://schemas.microsoft.com/office/word/2010/wordprocessingGroup" xmlns:wpi="http://schemas.microsoft.com/office/word/2010/wordprocessingInk" xmlns:wne="http://schemas.microsoft.com/office/word/2006/wordml" xmlns:wps="http://schemas.microsoft.com/office/word/2010/wordprocessingShape" mc:Ignorable="w14 w15 w16se w16cid w16 w16cex w16sdtdh w16du wp14">
   <w:sdt>
     <w:sdtPr>
       <w:id w:val="-432675057"/>
@@ -5903,7 +6713,7 @@
 </file>
 
 <file path=word/styles.xml><?xml version="1.0" encoding="utf-8"?>
-<w:styles xmlns:mc="http://schemas.openxmlformats.org/markup-compatibility/2006" xmlns:r="http://schemas.openxmlformats.org/officeDocument/2006/relationships" xmlns:w="http://schemas.openxmlformats.org/wordprocessingml/2006/main" xmlns:w14="http://schemas.microsoft.com/office/word/2010/wordml" xmlns:w15="http://schemas.microsoft.com/office/word/2012/wordml" xmlns:w16cex="http://schemas.microsoft.com/office/word/2018/wordml/cex" xmlns:w16cid="http://schemas.microsoft.com/office/word/2016/wordml/cid" xmlns:w16="http://schemas.microsoft.com/office/word/2018/wordml" xmlns:w16sdtdh="http://schemas.microsoft.com/office/word/2020/wordml/sdtdatahash" xmlns:w16se="http://schemas.microsoft.com/office/word/2015/wordml/symex" mc:Ignorable="w14 w15 w16se w16cid w16 w16cex w16sdtdh">
+<w:styles xmlns:mc="http://schemas.openxmlformats.org/markup-compatibility/2006" xmlns:r="http://schemas.openxmlformats.org/officeDocument/2006/relationships" xmlns:w="http://schemas.openxmlformats.org/wordprocessingml/2006/main" xmlns:w14="http://schemas.microsoft.com/office/word/2010/wordml" xmlns:w15="http://schemas.microsoft.com/office/word/2012/wordml" xmlns:w16cex="http://schemas.microsoft.com/office/word/2018/wordml/cex" xmlns:w16cid="http://schemas.microsoft.com/office/word/2016/wordml/cid" xmlns:w16="http://schemas.microsoft.com/office/word/2018/wordml" xmlns:w16du="http://schemas.microsoft.com/office/word/2023/wordml/word16du" xmlns:w16sdtdh="http://schemas.microsoft.com/office/word/2020/wordml/sdtdatahash" xmlns:w16se="http://schemas.microsoft.com/office/word/2015/wordml/symex" mc:Ignorable="w14 w15 w16se w16cid w16 w16cex w16sdtdh w16du">
   <w:docDefaults>
     <w:rPrDefault>
       <w:rPr>

</xml_diff>

<commit_message>
Adding Locke to intro.
</commit_message>
<xml_diff>
--- a/chaps/bacon.docx
+++ b/chaps/bacon.docx
@@ -1,6 +1,6 @@
 
 <file path=word/document.xml><?xml version="1.0" encoding="utf-8"?>
-<w:document xmlns:wpc="http://schemas.microsoft.com/office/word/2010/wordprocessingCanvas" xmlns:cx="http://schemas.microsoft.com/office/drawing/2014/chartex" xmlns:cx1="http://schemas.microsoft.com/office/drawing/2015/9/8/chartex" xmlns:cx2="http://schemas.microsoft.com/office/drawing/2015/10/21/chartex" xmlns:cx3="http://schemas.microsoft.com/office/drawing/2016/5/9/chartex" xmlns:cx4="http://schemas.microsoft.com/office/drawing/2016/5/10/chartex" xmlns:cx5="http://schemas.microsoft.com/office/drawing/2016/5/11/chartex" xmlns:cx6="http://schemas.microsoft.com/office/drawing/2016/5/12/chartex" xmlns:cx7="http://schemas.microsoft.com/office/drawing/2016/5/13/chartex" xmlns:cx8="http://schemas.microsoft.com/office/drawing/2016/5/14/chartex" xmlns:mc="http://schemas.openxmlformats.org/markup-compatibility/2006" xmlns:aink="http://schemas.microsoft.com/office/drawing/2016/ink" xmlns:am3d="http://schemas.microsoft.com/office/drawing/2017/model3d" xmlns:o="urn:schemas-microsoft-com:office:office" xmlns:oel="http://schemas.microsoft.com/office/2019/extlst" xmlns:r="http://schemas.openxmlformats.org/officeDocument/2006/relationships" xmlns:m="http://schemas.openxmlformats.org/officeDocument/2006/math" xmlns:v="urn:schemas-microsoft-com:vml" xmlns:wp14="http://schemas.microsoft.com/office/word/2010/wordprocessingDrawing" xmlns:wp="http://schemas.openxmlformats.org/drawingml/2006/wordprocessingDrawing" xmlns:w10="urn:schemas-microsoft-com:office:word" xmlns:w="http://schemas.openxmlformats.org/wordprocessingml/2006/main" xmlns:w14="http://schemas.microsoft.com/office/word/2010/wordml" xmlns:w15="http://schemas.microsoft.com/office/word/2012/wordml" xmlns:w16cex="http://schemas.microsoft.com/office/word/2018/wordml/cex" xmlns:w16cid="http://schemas.microsoft.com/office/word/2016/wordml/cid" xmlns:w16="http://schemas.microsoft.com/office/word/2018/wordml" xmlns:w16du="http://schemas.microsoft.com/office/word/2023/wordml/word16du" xmlns:w16sdtdh="http://schemas.microsoft.com/office/word/2020/wordml/sdtdatahash" xmlns:w16se="http://schemas.microsoft.com/office/word/2015/wordml/symex" xmlns:wpg="http://schemas.microsoft.com/office/word/2010/wordprocessingGroup" xmlns:wpi="http://schemas.microsoft.com/office/word/2010/wordprocessingInk" xmlns:wne="http://schemas.microsoft.com/office/word/2006/wordml" xmlns:wps="http://schemas.microsoft.com/office/word/2010/wordprocessingShape" mc:Ignorable="w14 w15 w16se w16cid w16 w16cex w16sdtdh w16du wp14">
+<w:document xmlns:wpc="http://schemas.microsoft.com/office/word/2010/wordprocessingCanvas" xmlns:cx="http://schemas.microsoft.com/office/drawing/2014/chartex" xmlns:cx1="http://schemas.microsoft.com/office/drawing/2015/9/8/chartex" xmlns:cx2="http://schemas.microsoft.com/office/drawing/2015/10/21/chartex" xmlns:cx3="http://schemas.microsoft.com/office/drawing/2016/5/9/chartex" xmlns:cx4="http://schemas.microsoft.com/office/drawing/2016/5/10/chartex" xmlns:cx5="http://schemas.microsoft.com/office/drawing/2016/5/11/chartex" xmlns:cx6="http://schemas.microsoft.com/office/drawing/2016/5/12/chartex" xmlns:cx7="http://schemas.microsoft.com/office/drawing/2016/5/13/chartex" xmlns:cx8="http://schemas.microsoft.com/office/drawing/2016/5/14/chartex" xmlns:mc="http://schemas.openxmlformats.org/markup-compatibility/2006" xmlns:aink="http://schemas.microsoft.com/office/drawing/2016/ink" xmlns:am3d="http://schemas.microsoft.com/office/drawing/2017/model3d" xmlns:o="urn:schemas-microsoft-com:office:office" xmlns:oel="http://schemas.microsoft.com/office/2019/extlst" xmlns:r="http://schemas.openxmlformats.org/officeDocument/2006/relationships" xmlns:m="http://schemas.openxmlformats.org/officeDocument/2006/math" xmlns:v="urn:schemas-microsoft-com:vml" xmlns:wp14="http://schemas.microsoft.com/office/word/2010/wordprocessingDrawing" xmlns:wp="http://schemas.openxmlformats.org/drawingml/2006/wordprocessingDrawing" xmlns:w10="urn:schemas-microsoft-com:office:word" xmlns:w="http://schemas.openxmlformats.org/wordprocessingml/2006/main" xmlns:w14="http://schemas.microsoft.com/office/word/2010/wordml" xmlns:w15="http://schemas.microsoft.com/office/word/2012/wordml" xmlns:w16cex="http://schemas.microsoft.com/office/word/2018/wordml/cex" xmlns:w16cid="http://schemas.microsoft.com/office/word/2016/wordml/cid" xmlns:w16="http://schemas.microsoft.com/office/word/2018/wordml" xmlns:w16sdtdh="http://schemas.microsoft.com/office/word/2020/wordml/sdtdatahash" xmlns:w16se="http://schemas.microsoft.com/office/word/2015/wordml/symex" xmlns:wpg="http://schemas.microsoft.com/office/word/2010/wordprocessingGroup" xmlns:wpi="http://schemas.microsoft.com/office/word/2010/wordprocessingInk" xmlns:wne="http://schemas.microsoft.com/office/word/2006/wordml" xmlns:wps="http://schemas.microsoft.com/office/word/2010/wordprocessingShape" mc:Ignorable="w14 w15 w16se w16cid w16 w16cex w16sdtdh wp14">
   <w:body>
     <w:p>
       <w:pPr>
@@ -4164,11 +4164,11 @@
         <w:t xml:space="preserve"> it that can be made useful</w:t>
       </w:r>
       <w:r>
-        <w:t xml:space="preserve">. Second, the method of strictly recording all presences and absences assists the intellect in </w:t>
+        <w:t xml:space="preserve">. Second, the method of strictly recording all presences and absences assists the intellect in forming proper conclusions from </w:t>
       </w:r>
       <w:r>
         <w:lastRenderedPageBreak/>
-        <w:t xml:space="preserve">forming proper conclusions from what is observed and recorded. </w:t>
+        <w:t xml:space="preserve">what is observed and recorded. </w:t>
       </w:r>
       <w:r>
         <w:t>We can put this another way by saying that</w:t>
@@ -4698,6 +4698,9 @@
     <w:p/>
     <w:sectPr>
       <w:headerReference w:type="default" r:id="rId8"/>
+      <w:endnotePr>
+        <w:numFmt w:val="decimal"/>
+      </w:endnotePr>
       <w:pgSz w:w="12240" w:h="15840"/>
       <w:pgMar w:top="1440" w:right="1440" w:bottom="1440" w:left="1440" w:header="720" w:footer="720" w:gutter="0"/>
       <w:cols w:space="720"/>
@@ -4708,7 +4711,7 @@
 </file>
 
 <file path=word/endnotes.xml><?xml version="1.0" encoding="utf-8"?>
-<w:endnotes xmlns:wpc="http://schemas.microsoft.com/office/word/2010/wordprocessingCanvas" xmlns:cx="http://schemas.microsoft.com/office/drawing/2014/chartex" xmlns:cx1="http://schemas.microsoft.com/office/drawing/2015/9/8/chartex" xmlns:cx2="http://schemas.microsoft.com/office/drawing/2015/10/21/chartex" xmlns:cx3="http://schemas.microsoft.com/office/drawing/2016/5/9/chartex" xmlns:cx4="http://schemas.microsoft.com/office/drawing/2016/5/10/chartex" xmlns:cx5="http://schemas.microsoft.com/office/drawing/2016/5/11/chartex" xmlns:cx6="http://schemas.microsoft.com/office/drawing/2016/5/12/chartex" xmlns:cx7="http://schemas.microsoft.com/office/drawing/2016/5/13/chartex" xmlns:cx8="http://schemas.microsoft.com/office/drawing/2016/5/14/chartex" xmlns:mc="http://schemas.openxmlformats.org/markup-compatibility/2006" xmlns:aink="http://schemas.microsoft.com/office/drawing/2016/ink" xmlns:am3d="http://schemas.microsoft.com/office/drawing/2017/model3d" xmlns:o="urn:schemas-microsoft-com:office:office" xmlns:oel="http://schemas.microsoft.com/office/2019/extlst" xmlns:r="http://schemas.openxmlformats.org/officeDocument/2006/relationships" xmlns:m="http://schemas.openxmlformats.org/officeDocument/2006/math" xmlns:v="urn:schemas-microsoft-com:vml" xmlns:wp14="http://schemas.microsoft.com/office/word/2010/wordprocessingDrawing" xmlns:wp="http://schemas.openxmlformats.org/drawingml/2006/wordprocessingDrawing" xmlns:w10="urn:schemas-microsoft-com:office:word" xmlns:w="http://schemas.openxmlformats.org/wordprocessingml/2006/main" xmlns:w14="http://schemas.microsoft.com/office/word/2010/wordml" xmlns:w15="http://schemas.microsoft.com/office/word/2012/wordml" xmlns:w16cex="http://schemas.microsoft.com/office/word/2018/wordml/cex" xmlns:w16cid="http://schemas.microsoft.com/office/word/2016/wordml/cid" xmlns:w16="http://schemas.microsoft.com/office/word/2018/wordml" xmlns:w16du="http://schemas.microsoft.com/office/word/2023/wordml/word16du" xmlns:w16sdtdh="http://schemas.microsoft.com/office/word/2020/wordml/sdtdatahash" xmlns:w16se="http://schemas.microsoft.com/office/word/2015/wordml/symex" xmlns:wpg="http://schemas.microsoft.com/office/word/2010/wordprocessingGroup" xmlns:wpi="http://schemas.microsoft.com/office/word/2010/wordprocessingInk" xmlns:wne="http://schemas.microsoft.com/office/word/2006/wordml" xmlns:wps="http://schemas.microsoft.com/office/word/2010/wordprocessingShape" mc:Ignorable="w14 w15 w16se w16cid w16 w16cex w16sdtdh w16du wp14">
+<w:endnotes xmlns:wpc="http://schemas.microsoft.com/office/word/2010/wordprocessingCanvas" xmlns:cx="http://schemas.microsoft.com/office/drawing/2014/chartex" xmlns:cx1="http://schemas.microsoft.com/office/drawing/2015/9/8/chartex" xmlns:cx2="http://schemas.microsoft.com/office/drawing/2015/10/21/chartex" xmlns:cx3="http://schemas.microsoft.com/office/drawing/2016/5/9/chartex" xmlns:cx4="http://schemas.microsoft.com/office/drawing/2016/5/10/chartex" xmlns:cx5="http://schemas.microsoft.com/office/drawing/2016/5/11/chartex" xmlns:cx6="http://schemas.microsoft.com/office/drawing/2016/5/12/chartex" xmlns:cx7="http://schemas.microsoft.com/office/drawing/2016/5/13/chartex" xmlns:cx8="http://schemas.microsoft.com/office/drawing/2016/5/14/chartex" xmlns:mc="http://schemas.openxmlformats.org/markup-compatibility/2006" xmlns:aink="http://schemas.microsoft.com/office/drawing/2016/ink" xmlns:am3d="http://schemas.microsoft.com/office/drawing/2017/model3d" xmlns:o="urn:schemas-microsoft-com:office:office" xmlns:oel="http://schemas.microsoft.com/office/2019/extlst" xmlns:r="http://schemas.openxmlformats.org/officeDocument/2006/relationships" xmlns:m="http://schemas.openxmlformats.org/officeDocument/2006/math" xmlns:v="urn:schemas-microsoft-com:vml" xmlns:wp14="http://schemas.microsoft.com/office/word/2010/wordprocessingDrawing" xmlns:wp="http://schemas.openxmlformats.org/drawingml/2006/wordprocessingDrawing" xmlns:w10="urn:schemas-microsoft-com:office:word" xmlns:w="http://schemas.openxmlformats.org/wordprocessingml/2006/main" xmlns:w14="http://schemas.microsoft.com/office/word/2010/wordml" xmlns:w15="http://schemas.microsoft.com/office/word/2012/wordml" xmlns:w16cex="http://schemas.microsoft.com/office/word/2018/wordml/cex" xmlns:w16cid="http://schemas.microsoft.com/office/word/2016/wordml/cid" xmlns:w16="http://schemas.microsoft.com/office/word/2018/wordml" xmlns:w16sdtdh="http://schemas.microsoft.com/office/word/2020/wordml/sdtdatahash" xmlns:w16se="http://schemas.microsoft.com/office/word/2015/wordml/symex" xmlns:wpg="http://schemas.microsoft.com/office/word/2010/wordprocessingGroup" xmlns:wpi="http://schemas.microsoft.com/office/word/2010/wordprocessingInk" xmlns:wne="http://schemas.microsoft.com/office/word/2006/wordml" xmlns:wps="http://schemas.microsoft.com/office/word/2010/wordprocessingShape" mc:Ignorable="w14 w15 w16se w16cid w16 w16cex w16sdtdh wp14">
   <w:endnote w:type="separator" w:id="-1">
     <w:p>
       <w:r>
@@ -5158,8 +5161,13 @@
       <w:r>
         <w:t xml:space="preserve"> (The Hague: </w:t>
       </w:r>
-      <w:r>
-        <w:t xml:space="preserve">Martinus </w:t>
+      <w:proofErr w:type="spellStart"/>
+      <w:r>
+        <w:t>Martinus</w:t>
+      </w:r>
+      <w:proofErr w:type="spellEnd"/>
+      <w:r>
+        <w:t xml:space="preserve"> </w:t>
       </w:r>
       <w:proofErr w:type="spellStart"/>
       <w:r>
@@ -6720,7 +6728,7 @@
 </file>
 
 <file path=word/footnotes.xml><?xml version="1.0" encoding="utf-8"?>
-<w:footnotes xmlns:wpc="http://schemas.microsoft.com/office/word/2010/wordprocessingCanvas" xmlns:cx="http://schemas.microsoft.com/office/drawing/2014/chartex" xmlns:cx1="http://schemas.microsoft.com/office/drawing/2015/9/8/chartex" xmlns:cx2="http://schemas.microsoft.com/office/drawing/2015/10/21/chartex" xmlns:cx3="http://schemas.microsoft.com/office/drawing/2016/5/9/chartex" xmlns:cx4="http://schemas.microsoft.com/office/drawing/2016/5/10/chartex" xmlns:cx5="http://schemas.microsoft.com/office/drawing/2016/5/11/chartex" xmlns:cx6="http://schemas.microsoft.com/office/drawing/2016/5/12/chartex" xmlns:cx7="http://schemas.microsoft.com/office/drawing/2016/5/13/chartex" xmlns:cx8="http://schemas.microsoft.com/office/drawing/2016/5/14/chartex" xmlns:mc="http://schemas.openxmlformats.org/markup-compatibility/2006" xmlns:aink="http://schemas.microsoft.com/office/drawing/2016/ink" xmlns:am3d="http://schemas.microsoft.com/office/drawing/2017/model3d" xmlns:o="urn:schemas-microsoft-com:office:office" xmlns:oel="http://schemas.microsoft.com/office/2019/extlst" xmlns:r="http://schemas.openxmlformats.org/officeDocument/2006/relationships" xmlns:m="http://schemas.openxmlformats.org/officeDocument/2006/math" xmlns:v="urn:schemas-microsoft-com:vml" xmlns:wp14="http://schemas.microsoft.com/office/word/2010/wordprocessingDrawing" xmlns:wp="http://schemas.openxmlformats.org/drawingml/2006/wordprocessingDrawing" xmlns:w10="urn:schemas-microsoft-com:office:word" xmlns:w="http://schemas.openxmlformats.org/wordprocessingml/2006/main" xmlns:w14="http://schemas.microsoft.com/office/word/2010/wordml" xmlns:w15="http://schemas.microsoft.com/office/word/2012/wordml" xmlns:w16cex="http://schemas.microsoft.com/office/word/2018/wordml/cex" xmlns:w16cid="http://schemas.microsoft.com/office/word/2016/wordml/cid" xmlns:w16="http://schemas.microsoft.com/office/word/2018/wordml" xmlns:w16du="http://schemas.microsoft.com/office/word/2023/wordml/word16du" xmlns:w16sdtdh="http://schemas.microsoft.com/office/word/2020/wordml/sdtdatahash" xmlns:w16se="http://schemas.microsoft.com/office/word/2015/wordml/symex" xmlns:wpg="http://schemas.microsoft.com/office/word/2010/wordprocessingGroup" xmlns:wpi="http://schemas.microsoft.com/office/word/2010/wordprocessingInk" xmlns:wne="http://schemas.microsoft.com/office/word/2006/wordml" xmlns:wps="http://schemas.microsoft.com/office/word/2010/wordprocessingShape" mc:Ignorable="w14 w15 w16se w16cid w16 w16cex w16sdtdh w16du wp14">
+<w:footnotes xmlns:wpc="http://schemas.microsoft.com/office/word/2010/wordprocessingCanvas" xmlns:cx="http://schemas.microsoft.com/office/drawing/2014/chartex" xmlns:cx1="http://schemas.microsoft.com/office/drawing/2015/9/8/chartex" xmlns:cx2="http://schemas.microsoft.com/office/drawing/2015/10/21/chartex" xmlns:cx3="http://schemas.microsoft.com/office/drawing/2016/5/9/chartex" xmlns:cx4="http://schemas.microsoft.com/office/drawing/2016/5/10/chartex" xmlns:cx5="http://schemas.microsoft.com/office/drawing/2016/5/11/chartex" xmlns:cx6="http://schemas.microsoft.com/office/drawing/2016/5/12/chartex" xmlns:cx7="http://schemas.microsoft.com/office/drawing/2016/5/13/chartex" xmlns:cx8="http://schemas.microsoft.com/office/drawing/2016/5/14/chartex" xmlns:mc="http://schemas.openxmlformats.org/markup-compatibility/2006" xmlns:aink="http://schemas.microsoft.com/office/drawing/2016/ink" xmlns:am3d="http://schemas.microsoft.com/office/drawing/2017/model3d" xmlns:o="urn:schemas-microsoft-com:office:office" xmlns:oel="http://schemas.microsoft.com/office/2019/extlst" xmlns:r="http://schemas.openxmlformats.org/officeDocument/2006/relationships" xmlns:m="http://schemas.openxmlformats.org/officeDocument/2006/math" xmlns:v="urn:schemas-microsoft-com:vml" xmlns:wp14="http://schemas.microsoft.com/office/word/2010/wordprocessingDrawing" xmlns:wp="http://schemas.openxmlformats.org/drawingml/2006/wordprocessingDrawing" xmlns:w10="urn:schemas-microsoft-com:office:word" xmlns:w="http://schemas.openxmlformats.org/wordprocessingml/2006/main" xmlns:w14="http://schemas.microsoft.com/office/word/2010/wordml" xmlns:w15="http://schemas.microsoft.com/office/word/2012/wordml" xmlns:w16cex="http://schemas.microsoft.com/office/word/2018/wordml/cex" xmlns:w16cid="http://schemas.microsoft.com/office/word/2016/wordml/cid" xmlns:w16="http://schemas.microsoft.com/office/word/2018/wordml" xmlns:w16sdtdh="http://schemas.microsoft.com/office/word/2020/wordml/sdtdatahash" xmlns:w16se="http://schemas.microsoft.com/office/word/2015/wordml/symex" xmlns:wpg="http://schemas.microsoft.com/office/word/2010/wordprocessingGroup" xmlns:wpi="http://schemas.microsoft.com/office/word/2010/wordprocessingInk" xmlns:wne="http://schemas.microsoft.com/office/word/2006/wordml" xmlns:wps="http://schemas.microsoft.com/office/word/2010/wordprocessingShape" mc:Ignorable="w14 w15 w16se w16cid w16 w16cex w16sdtdh wp14">
   <w:footnote w:type="separator" w:id="-1">
     <w:p>
       <w:r>
@@ -6739,7 +6747,7 @@
 </file>
 
 <file path=word/header1.xml><?xml version="1.0" encoding="utf-8"?>
-<w:hdr xmlns:wpc="http://schemas.microsoft.com/office/word/2010/wordprocessingCanvas" xmlns:cx="http://schemas.microsoft.com/office/drawing/2014/chartex" xmlns:cx1="http://schemas.microsoft.com/office/drawing/2015/9/8/chartex" xmlns:cx2="http://schemas.microsoft.com/office/drawing/2015/10/21/chartex" xmlns:cx3="http://schemas.microsoft.com/office/drawing/2016/5/9/chartex" xmlns:cx4="http://schemas.microsoft.com/office/drawing/2016/5/10/chartex" xmlns:cx5="http://schemas.microsoft.com/office/drawing/2016/5/11/chartex" xmlns:cx6="http://schemas.microsoft.com/office/drawing/2016/5/12/chartex" xmlns:cx7="http://schemas.microsoft.com/office/drawing/2016/5/13/chartex" xmlns:cx8="http://schemas.microsoft.com/office/drawing/2016/5/14/chartex" xmlns:mc="http://schemas.openxmlformats.org/markup-compatibility/2006" xmlns:aink="http://schemas.microsoft.com/office/drawing/2016/ink" xmlns:am3d="http://schemas.microsoft.com/office/drawing/2017/model3d" xmlns:o="urn:schemas-microsoft-com:office:office" xmlns:oel="http://schemas.microsoft.com/office/2019/extlst" xmlns:r="http://schemas.openxmlformats.org/officeDocument/2006/relationships" xmlns:m="http://schemas.openxmlformats.org/officeDocument/2006/math" xmlns:v="urn:schemas-microsoft-com:vml" xmlns:wp14="http://schemas.microsoft.com/office/word/2010/wordprocessingDrawing" xmlns:wp="http://schemas.openxmlformats.org/drawingml/2006/wordprocessingDrawing" xmlns:w10="urn:schemas-microsoft-com:office:word" xmlns:w="http://schemas.openxmlformats.org/wordprocessingml/2006/main" xmlns:w14="http://schemas.microsoft.com/office/word/2010/wordml" xmlns:w15="http://schemas.microsoft.com/office/word/2012/wordml" xmlns:w16cex="http://schemas.microsoft.com/office/word/2018/wordml/cex" xmlns:w16cid="http://schemas.microsoft.com/office/word/2016/wordml/cid" xmlns:w16="http://schemas.microsoft.com/office/word/2018/wordml" xmlns:w16du="http://schemas.microsoft.com/office/word/2023/wordml/word16du" xmlns:w16sdtdh="http://schemas.microsoft.com/office/word/2020/wordml/sdtdatahash" xmlns:w16se="http://schemas.microsoft.com/office/word/2015/wordml/symex" xmlns:wpg="http://schemas.microsoft.com/office/word/2010/wordprocessingGroup" xmlns:wpi="http://schemas.microsoft.com/office/word/2010/wordprocessingInk" xmlns:wne="http://schemas.microsoft.com/office/word/2006/wordml" xmlns:wps="http://schemas.microsoft.com/office/word/2010/wordprocessingShape" mc:Ignorable="w14 w15 w16se w16cid w16 w16cex w16sdtdh w16du wp14">
+<w:hdr xmlns:wpc="http://schemas.microsoft.com/office/word/2010/wordprocessingCanvas" xmlns:cx="http://schemas.microsoft.com/office/drawing/2014/chartex" xmlns:cx1="http://schemas.microsoft.com/office/drawing/2015/9/8/chartex" xmlns:cx2="http://schemas.microsoft.com/office/drawing/2015/10/21/chartex" xmlns:cx3="http://schemas.microsoft.com/office/drawing/2016/5/9/chartex" xmlns:cx4="http://schemas.microsoft.com/office/drawing/2016/5/10/chartex" xmlns:cx5="http://schemas.microsoft.com/office/drawing/2016/5/11/chartex" xmlns:cx6="http://schemas.microsoft.com/office/drawing/2016/5/12/chartex" xmlns:cx7="http://schemas.microsoft.com/office/drawing/2016/5/13/chartex" xmlns:cx8="http://schemas.microsoft.com/office/drawing/2016/5/14/chartex" xmlns:mc="http://schemas.openxmlformats.org/markup-compatibility/2006" xmlns:aink="http://schemas.microsoft.com/office/drawing/2016/ink" xmlns:am3d="http://schemas.microsoft.com/office/drawing/2017/model3d" xmlns:o="urn:schemas-microsoft-com:office:office" xmlns:oel="http://schemas.microsoft.com/office/2019/extlst" xmlns:r="http://schemas.openxmlformats.org/officeDocument/2006/relationships" xmlns:m="http://schemas.openxmlformats.org/officeDocument/2006/math" xmlns:v="urn:schemas-microsoft-com:vml" xmlns:wp14="http://schemas.microsoft.com/office/word/2010/wordprocessingDrawing" xmlns:wp="http://schemas.openxmlformats.org/drawingml/2006/wordprocessingDrawing" xmlns:w10="urn:schemas-microsoft-com:office:word" xmlns:w="http://schemas.openxmlformats.org/wordprocessingml/2006/main" xmlns:w14="http://schemas.microsoft.com/office/word/2010/wordml" xmlns:w15="http://schemas.microsoft.com/office/word/2012/wordml" xmlns:w16cex="http://schemas.microsoft.com/office/word/2018/wordml/cex" xmlns:w16cid="http://schemas.microsoft.com/office/word/2016/wordml/cid" xmlns:w16="http://schemas.microsoft.com/office/word/2018/wordml" xmlns:w16sdtdh="http://schemas.microsoft.com/office/word/2020/wordml/sdtdatahash" xmlns:w16se="http://schemas.microsoft.com/office/word/2015/wordml/symex" xmlns:wpg="http://schemas.microsoft.com/office/word/2010/wordprocessingGroup" xmlns:wpi="http://schemas.microsoft.com/office/word/2010/wordprocessingInk" xmlns:wne="http://schemas.microsoft.com/office/word/2006/wordml" xmlns:wps="http://schemas.microsoft.com/office/word/2010/wordprocessingShape" mc:Ignorable="w14 w15 w16se w16cid w16 w16cex w16sdtdh wp14">
   <w:sdt>
     <w:sdtPr>
       <w:id w:val="-432675057"/>
@@ -6792,7 +6800,7 @@
 </file>
 
 <file path=word/styles.xml><?xml version="1.0" encoding="utf-8"?>
-<w:styles xmlns:mc="http://schemas.openxmlformats.org/markup-compatibility/2006" xmlns:r="http://schemas.openxmlformats.org/officeDocument/2006/relationships" xmlns:w="http://schemas.openxmlformats.org/wordprocessingml/2006/main" xmlns:w14="http://schemas.microsoft.com/office/word/2010/wordml" xmlns:w15="http://schemas.microsoft.com/office/word/2012/wordml" xmlns:w16cex="http://schemas.microsoft.com/office/word/2018/wordml/cex" xmlns:w16cid="http://schemas.microsoft.com/office/word/2016/wordml/cid" xmlns:w16="http://schemas.microsoft.com/office/word/2018/wordml" xmlns:w16du="http://schemas.microsoft.com/office/word/2023/wordml/word16du" xmlns:w16sdtdh="http://schemas.microsoft.com/office/word/2020/wordml/sdtdatahash" xmlns:w16se="http://schemas.microsoft.com/office/word/2015/wordml/symex" mc:Ignorable="w14 w15 w16se w16cid w16 w16cex w16sdtdh w16du">
+<w:styles xmlns:mc="http://schemas.openxmlformats.org/markup-compatibility/2006" xmlns:r="http://schemas.openxmlformats.org/officeDocument/2006/relationships" xmlns:w="http://schemas.openxmlformats.org/wordprocessingml/2006/main" xmlns:w14="http://schemas.microsoft.com/office/word/2010/wordml" xmlns:w15="http://schemas.microsoft.com/office/word/2012/wordml" xmlns:w16cex="http://schemas.microsoft.com/office/word/2018/wordml/cex" xmlns:w16cid="http://schemas.microsoft.com/office/word/2016/wordml/cid" xmlns:w16="http://schemas.microsoft.com/office/word/2018/wordml" xmlns:w16sdtdh="http://schemas.microsoft.com/office/word/2020/wordml/sdtdatahash" xmlns:w16se="http://schemas.microsoft.com/office/word/2015/wordml/symex" mc:Ignorable="w14 w15 w16se w16cid w16 w16cex w16sdtdh">
   <w:docDefaults>
     <w:rPrDefault>
       <w:rPr>

</xml_diff>